<commit_message>
Added Problem Background under Introduction on Project Plan
</commit_message>
<xml_diff>
--- a/Project Plan.docx
+++ b/Project Plan.docx
@@ -24,6 +24,9 @@
     <w:p>
       <w:r>
         <w:t>Stude</w:t>
+      </w:r>
+      <w:r>
+        <w:t>nt Number</w:t>
       </w:r>
     </w:p>
     <w:p>
@@ -718,6 +721,22 @@
       </w:pPr>
       <w:r>
         <w:t>Background</w:t>
+      </w:r>
+    </w:p>
+    <w:p>
+      <w:pPr>
+        <w:ind w:left="716"/>
+      </w:pPr>
+      <w:r>
+        <w:t>The number of automobiles on the road is increasing every day. As convenient as it makes the life of users, more cars running on the road simply means more chance of road accidents. One of the best ways to reduce the chances of accidents and loss of life and property in the future is to study when, how, and why the accidents have happened over the time at that area. We can thus see the patterns and trends of the accidents which helps a great deal in finding the leading causes of accidents and thus see where changes can be made.</w:t>
+      </w:r>
+    </w:p>
+    <w:p>
+      <w:pPr>
+        <w:ind w:left="716"/>
+      </w:pPr>
+      <w:r>
+        <w:t>We have incorporated the use of data analysis and their tools to study injury and fatal crashes in Victoria based on various metrics.</w:t>
       </w:r>
     </w:p>
     <w:p>

</xml_diff>

<commit_message>
Added Scope Statement on Project Plan
</commit_message>
<xml_diff>
--- a/Project Plan.docx
+++ b/Project Plan.docx
@@ -765,6 +765,457 @@
     <w:p/>
     <w:p>
       <w:pPr>
+        <w:jc w:val="center"/>
+        <w:rPr>
+          <w:lang w:val="en-US"/>
+        </w:rPr>
+      </w:pPr>
+      <w:r>
+        <w:rPr>
+          <w:lang w:val="en-US"/>
+        </w:rPr>
+        <w:t>PROJECT SCOPE STATEMENT</w:t>
+      </w:r>
+    </w:p>
+    <w:p>
+      <w:pPr>
+        <w:jc w:val="center"/>
+        <w:rPr>
+          <w:lang w:val="en-US"/>
+        </w:rPr>
+      </w:pPr>
+      <w:r>
+        <w:rPr>
+          <w:lang w:val="en-US"/>
+        </w:rPr>
+        <w:t xml:space="preserve">PROJECT </w:t>
+      </w:r>
+      <w:proofErr w:type="gramStart"/>
+      <w:r>
+        <w:rPr>
+          <w:lang w:val="en-US"/>
+        </w:rPr>
+        <w:t>NAME:</w:t>
+      </w:r>
+      <w:r>
+        <w:rPr>
+          <w:lang w:val="en-US"/>
+        </w:rPr>
+        <w:t>…</w:t>
+      </w:r>
+      <w:proofErr w:type="gramEnd"/>
+      <w:r>
+        <w:rPr>
+          <w:lang w:val="en-US"/>
+        </w:rPr>
+        <w:t xml:space="preserve">……………………………….. </w:t>
+      </w:r>
+      <w:proofErr w:type="gramStart"/>
+      <w:r>
+        <w:rPr>
+          <w:lang w:val="en-US"/>
+        </w:rPr>
+        <w:t>DATE:…</w:t>
+      </w:r>
+      <w:proofErr w:type="gramEnd"/>
+      <w:r>
+        <w:rPr>
+          <w:lang w:val="en-US"/>
+        </w:rPr>
+        <w:t>……………………………….</w:t>
+      </w:r>
+    </w:p>
+    <w:p>
+      <w:pPr>
+        <w:jc w:val="center"/>
+        <w:rPr>
+          <w:lang w:val="en-US"/>
+        </w:rPr>
+      </w:pPr>
+    </w:p>
+    <w:p>
+      <w:pPr>
+        <w:ind w:left="720"/>
+        <w:rPr>
+          <w:lang w:val="en-US"/>
+        </w:rPr>
+      </w:pPr>
+      <w:r>
+        <w:rPr>
+          <w:lang w:val="en-US"/>
+        </w:rPr>
+        <w:t>Scope Description:</w:t>
+      </w:r>
+    </w:p>
+    <w:p>
+      <w:pPr>
+        <w:ind w:left="720"/>
+        <w:rPr>
+          <w:lang w:val="en-US"/>
+        </w:rPr>
+      </w:pPr>
+      <w:r>
+        <w:rPr>
+          <w:lang w:val="en-US"/>
+        </w:rPr>
+        <w:t>Our group will be designing a software with the objective of collecting and analyzing the information regarding fatal and injury crashes in the state of Victoria. We will be basing the information with various metrics that will help to a greater understanding of the causes and factors leading up to said accidents.</w:t>
+      </w:r>
+    </w:p>
+    <w:p>
+      <w:pPr>
+        <w:ind w:left="720"/>
+        <w:rPr>
+          <w:lang w:val="en-US"/>
+        </w:rPr>
+      </w:pPr>
+      <w:r>
+        <w:rPr>
+          <w:lang w:val="en-US"/>
+        </w:rPr>
+        <w:t>Project Deliverables:</w:t>
+      </w:r>
+    </w:p>
+    <w:p>
+      <w:pPr>
+        <w:pStyle w:val="ListParagraph"/>
+        <w:numPr>
+          <w:ilvl w:val="0"/>
+          <w:numId w:val="4"/>
+        </w:numPr>
+        <w:spacing w:after="160" w:line="256" w:lineRule="auto"/>
+        <w:ind w:left="1440"/>
+        <w:rPr>
+          <w:lang w:val="en-US"/>
+        </w:rPr>
+      </w:pPr>
+      <w:r>
+        <w:rPr>
+          <w:lang w:val="en-US"/>
+        </w:rPr>
+        <w:t>Various metrics are used to provide attributes to the crashes such as time of accident, weather conditions, crash type, fatality, drugs &amp; alcohol consumption, age &amp; sex of parties involved</w:t>
+      </w:r>
+    </w:p>
+    <w:p>
+      <w:pPr>
+        <w:pStyle w:val="ListParagraph"/>
+        <w:numPr>
+          <w:ilvl w:val="0"/>
+          <w:numId w:val="4"/>
+        </w:numPr>
+        <w:spacing w:after="160" w:line="256" w:lineRule="auto"/>
+        <w:ind w:left="1440"/>
+        <w:rPr>
+          <w:lang w:val="en-US"/>
+        </w:rPr>
+      </w:pPr>
+      <w:r>
+        <w:rPr>
+          <w:lang w:val="en-US"/>
+        </w:rPr>
+        <w:t>Design charts and visual representation of the statistics regarding those accidents based on the time/hour of the day they occurred</w:t>
+      </w:r>
+    </w:p>
+    <w:p>
+      <w:pPr>
+        <w:pStyle w:val="ListParagraph"/>
+        <w:numPr>
+          <w:ilvl w:val="0"/>
+          <w:numId w:val="4"/>
+        </w:numPr>
+        <w:spacing w:after="160" w:line="256" w:lineRule="auto"/>
+        <w:ind w:left="1440"/>
+        <w:rPr>
+          <w:lang w:val="en-US"/>
+        </w:rPr>
+      </w:pPr>
+      <w:r>
+        <w:rPr>
+          <w:lang w:val="en-US"/>
+        </w:rPr>
+        <w:t>Set up a system where the software will analyze the causes of those accidents based on the keywords used</w:t>
+      </w:r>
+    </w:p>
+    <w:p>
+      <w:pPr>
+        <w:pStyle w:val="ListParagraph"/>
+        <w:numPr>
+          <w:ilvl w:val="0"/>
+          <w:numId w:val="4"/>
+        </w:numPr>
+        <w:spacing w:after="160" w:line="256" w:lineRule="auto"/>
+        <w:ind w:left="1440"/>
+        <w:rPr>
+          <w:lang w:val="en-US"/>
+        </w:rPr>
+      </w:pPr>
+      <w:r>
+        <w:rPr>
+          <w:lang w:val="en-US"/>
+        </w:rPr>
+        <w:t>Determine the effects of drug and alcohol consumption before crashes</w:t>
+      </w:r>
+    </w:p>
+    <w:p>
+      <w:pPr>
+        <w:pStyle w:val="ListParagraph"/>
+        <w:numPr>
+          <w:ilvl w:val="0"/>
+          <w:numId w:val="4"/>
+        </w:numPr>
+        <w:spacing w:after="160" w:line="256" w:lineRule="auto"/>
+        <w:ind w:left="1440"/>
+        <w:rPr>
+          <w:lang w:val="en-US"/>
+        </w:rPr>
+      </w:pPr>
+      <w:r>
+        <w:rPr>
+          <w:lang w:val="en-US"/>
+        </w:rPr>
+        <w:t>Using the dataset to discover the most accident-prone areas and the common reasons behind them being so.</w:t>
+      </w:r>
+    </w:p>
+    <w:p>
+      <w:pPr>
+        <w:ind w:left="720"/>
+        <w:rPr>
+          <w:lang w:val="en-US"/>
+        </w:rPr>
+      </w:pPr>
+      <w:r>
+        <w:rPr>
+          <w:lang w:val="en-US"/>
+        </w:rPr>
+        <w:t>Project Acceptance Criteria</w:t>
+      </w:r>
+    </w:p>
+    <w:p>
+      <w:pPr>
+        <w:pStyle w:val="ListParagraph"/>
+        <w:numPr>
+          <w:ilvl w:val="0"/>
+          <w:numId w:val="5"/>
+        </w:numPr>
+        <w:spacing w:after="160" w:line="256" w:lineRule="auto"/>
+        <w:ind w:left="1440"/>
+        <w:rPr>
+          <w:lang w:val="en-US"/>
+        </w:rPr>
+      </w:pPr>
+      <w:r>
+        <w:rPr>
+          <w:lang w:val="en-US"/>
+        </w:rPr>
+        <w:t>Successful incorporation of multiple attributes as causes of accidents</w:t>
+      </w:r>
+    </w:p>
+    <w:p>
+      <w:pPr>
+        <w:pStyle w:val="ListParagraph"/>
+        <w:numPr>
+          <w:ilvl w:val="0"/>
+          <w:numId w:val="5"/>
+        </w:numPr>
+        <w:spacing w:after="160" w:line="256" w:lineRule="auto"/>
+        <w:ind w:left="1440"/>
+        <w:rPr>
+          <w:lang w:val="en-US"/>
+        </w:rPr>
+      </w:pPr>
+      <w:r>
+        <w:rPr>
+          <w:lang w:val="en-US"/>
+        </w:rPr>
+        <w:t>Successful graphical representation of the user selected attributes and statistics based on the dataset provided</w:t>
+      </w:r>
+    </w:p>
+    <w:p>
+      <w:pPr>
+        <w:pStyle w:val="ListParagraph"/>
+        <w:numPr>
+          <w:ilvl w:val="0"/>
+          <w:numId w:val="5"/>
+        </w:numPr>
+        <w:spacing w:after="160" w:line="256" w:lineRule="auto"/>
+        <w:ind w:left="1440"/>
+        <w:rPr>
+          <w:lang w:val="en-US"/>
+        </w:rPr>
+      </w:pPr>
+      <w:r>
+        <w:rPr>
+          <w:lang w:val="en-US"/>
+        </w:rPr>
+        <w:lastRenderedPageBreak/>
+        <w:t>Accurate use and retrieval of key words to analyze the causes of accidents</w:t>
+      </w:r>
+    </w:p>
+    <w:p>
+      <w:pPr>
+        <w:ind w:left="720"/>
+        <w:rPr>
+          <w:lang w:val="en-US"/>
+        </w:rPr>
+      </w:pPr>
+      <w:r>
+        <w:rPr>
+          <w:lang w:val="en-US"/>
+        </w:rPr>
+        <w:t>Project Exclusion</w:t>
+      </w:r>
+    </w:p>
+    <w:p>
+      <w:pPr>
+        <w:pStyle w:val="ListParagraph"/>
+        <w:numPr>
+          <w:ilvl w:val="0"/>
+          <w:numId w:val="6"/>
+        </w:numPr>
+        <w:spacing w:after="160" w:line="256" w:lineRule="auto"/>
+        <w:ind w:left="1440"/>
+        <w:rPr>
+          <w:lang w:val="en-US"/>
+        </w:rPr>
+      </w:pPr>
+      <w:r>
+        <w:rPr>
+          <w:lang w:val="en-US"/>
+        </w:rPr>
+        <w:t>Statistics of accidents outside the state of Victoria.</w:t>
+      </w:r>
+    </w:p>
+    <w:p>
+      <w:pPr>
+        <w:pStyle w:val="ListParagraph"/>
+        <w:numPr>
+          <w:ilvl w:val="0"/>
+          <w:numId w:val="6"/>
+        </w:numPr>
+        <w:spacing w:after="160" w:line="256" w:lineRule="auto"/>
+        <w:ind w:left="1440"/>
+        <w:rPr>
+          <w:lang w:val="en-US"/>
+        </w:rPr>
+      </w:pPr>
+      <w:r>
+        <w:rPr>
+          <w:lang w:val="en-US"/>
+        </w:rPr>
+        <w:t>Accidents where the causes and fatality of the crash were corrected after 2020.</w:t>
+      </w:r>
+    </w:p>
+    <w:p>
+      <w:pPr>
+        <w:pStyle w:val="ListParagraph"/>
+        <w:ind w:left="1440"/>
+        <w:rPr>
+          <w:lang w:val="en-US"/>
+        </w:rPr>
+      </w:pPr>
+    </w:p>
+    <w:p>
+      <w:pPr>
+        <w:pStyle w:val="ListParagraph"/>
+        <w:ind w:left="1440"/>
+        <w:rPr>
+          <w:lang w:val="en-US"/>
+        </w:rPr>
+      </w:pPr>
+      <w:r>
+        <w:rPr>
+          <w:lang w:val="en-US"/>
+        </w:rPr>
+        <w:t>Project Constraints</w:t>
+      </w:r>
+    </w:p>
+    <w:p>
+      <w:pPr>
+        <w:pStyle w:val="ListParagraph"/>
+        <w:numPr>
+          <w:ilvl w:val="0"/>
+          <w:numId w:val="6"/>
+        </w:numPr>
+        <w:spacing w:after="160" w:line="256" w:lineRule="auto"/>
+        <w:ind w:left="1440"/>
+        <w:rPr>
+          <w:lang w:val="en-US"/>
+        </w:rPr>
+      </w:pPr>
+      <w:r>
+        <w:rPr>
+          <w:lang w:val="en-US"/>
+        </w:rPr>
+        <w:t>The dataset will be limited only to the road crashes from the years 2015 to 2020 confined within the state of Victoria.</w:t>
+      </w:r>
+    </w:p>
+    <w:p>
+      <w:pPr>
+        <w:pStyle w:val="ListParagraph"/>
+        <w:numPr>
+          <w:ilvl w:val="0"/>
+          <w:numId w:val="6"/>
+        </w:numPr>
+        <w:spacing w:after="160" w:line="256" w:lineRule="auto"/>
+        <w:ind w:left="1440"/>
+        <w:rPr>
+          <w:lang w:val="en-US"/>
+        </w:rPr>
+      </w:pPr>
+      <w:r>
+        <w:rPr>
+          <w:lang w:val="en-US"/>
+        </w:rPr>
+        <w:t>The statistics of the crashes will be limited to the ones that had formal reports made by the Government of Victoria.</w:t>
+      </w:r>
+    </w:p>
+    <w:p>
+      <w:pPr>
+        <w:pStyle w:val="ListParagraph"/>
+        <w:numPr>
+          <w:ilvl w:val="0"/>
+          <w:numId w:val="6"/>
+        </w:numPr>
+        <w:spacing w:after="160" w:line="256" w:lineRule="auto"/>
+        <w:ind w:left="1440"/>
+        <w:rPr>
+          <w:lang w:val="en-US"/>
+        </w:rPr>
+      </w:pPr>
+      <w:r>
+        <w:rPr>
+          <w:lang w:val="en-US"/>
+        </w:rPr>
+        <w:t>Budget</w:t>
+      </w:r>
+    </w:p>
+    <w:p>
+      <w:pPr>
+        <w:pStyle w:val="ListParagraph"/>
+        <w:numPr>
+          <w:ilvl w:val="0"/>
+          <w:numId w:val="6"/>
+        </w:numPr>
+        <w:spacing w:after="160" w:line="256" w:lineRule="auto"/>
+        <w:ind w:left="1440"/>
+        <w:rPr>
+          <w:lang w:val="en-US"/>
+        </w:rPr>
+      </w:pPr>
+      <w:r>
+        <w:rPr>
+          <w:lang w:val="en-US"/>
+        </w:rPr>
+        <w:t>Limited number of project members involved</w:t>
+      </w:r>
+    </w:p>
+    <w:p>
+      <w:pPr>
+        <w:ind w:left="716"/>
+      </w:pPr>
+    </w:p>
+    <w:p/>
+    <w:p>
+      <w:pPr>
         <w:pStyle w:val="Heading2"/>
         <w:numPr>
           <w:ilvl w:val="1"/>
@@ -880,7 +1331,23 @@
           <w:i/>
           <w:color w:val="FF0000"/>
         </w:rPr>
-        <w:t>WBS’s are usually presented as some kind of hierarchical diagram</w:t>
+        <w:t xml:space="preserve">WBS’s are usually presented as </w:t>
+      </w:r>
+      <w:proofErr w:type="gramStart"/>
+      <w:r>
+        <w:rPr>
+          <w:i/>
+          <w:color w:val="FF0000"/>
+        </w:rPr>
+        <w:t>some kind of hierarchical</w:t>
+      </w:r>
+      <w:proofErr w:type="gramEnd"/>
+      <w:r>
+        <w:rPr>
+          <w:i/>
+          <w:color w:val="FF0000"/>
+        </w:rPr>
+        <w:t xml:space="preserve"> diagram</w:t>
       </w:r>
       <w:r>
         <w:rPr>
@@ -1673,6 +2140,232 @@
     </w:lvl>
   </w:abstractNum>
   <w:abstractNum w:abstractNumId="1" w15:restartNumberingAfterBreak="0">
+    <w:nsid w:val="0D3725B2"/>
+    <w:multiLevelType w:val="hybridMultilevel"/>
+    <w:tmpl w:val="733C5B5E"/>
+    <w:lvl w:ilvl="0" w:tplc="04090001">
+      <w:start w:val="1"/>
+      <w:numFmt w:val="bullet"/>
+      <w:lvlText w:val=""/>
+      <w:lvlJc w:val="left"/>
+      <w:pPr>
+        <w:ind w:left="720" w:hanging="360"/>
+      </w:pPr>
+      <w:rPr>
+        <w:rFonts w:ascii="Symbol" w:hAnsi="Symbol" w:hint="default"/>
+      </w:rPr>
+    </w:lvl>
+    <w:lvl w:ilvl="1" w:tplc="04090003">
+      <w:start w:val="1"/>
+      <w:numFmt w:val="bullet"/>
+      <w:lvlText w:val="o"/>
+      <w:lvlJc w:val="left"/>
+      <w:pPr>
+        <w:ind w:left="1440" w:hanging="360"/>
+      </w:pPr>
+      <w:rPr>
+        <w:rFonts w:ascii="Courier New" w:hAnsi="Courier New" w:cs="Courier New" w:hint="default"/>
+      </w:rPr>
+    </w:lvl>
+    <w:lvl w:ilvl="2" w:tplc="04090005">
+      <w:start w:val="1"/>
+      <w:numFmt w:val="bullet"/>
+      <w:lvlText w:val=""/>
+      <w:lvlJc w:val="left"/>
+      <w:pPr>
+        <w:ind w:left="2160" w:hanging="360"/>
+      </w:pPr>
+      <w:rPr>
+        <w:rFonts w:ascii="Wingdings" w:hAnsi="Wingdings" w:hint="default"/>
+      </w:rPr>
+    </w:lvl>
+    <w:lvl w:ilvl="3" w:tplc="04090001">
+      <w:start w:val="1"/>
+      <w:numFmt w:val="bullet"/>
+      <w:lvlText w:val=""/>
+      <w:lvlJc w:val="left"/>
+      <w:pPr>
+        <w:ind w:left="2880" w:hanging="360"/>
+      </w:pPr>
+      <w:rPr>
+        <w:rFonts w:ascii="Symbol" w:hAnsi="Symbol" w:hint="default"/>
+      </w:rPr>
+    </w:lvl>
+    <w:lvl w:ilvl="4" w:tplc="04090003">
+      <w:start w:val="1"/>
+      <w:numFmt w:val="bullet"/>
+      <w:lvlText w:val="o"/>
+      <w:lvlJc w:val="left"/>
+      <w:pPr>
+        <w:ind w:left="3600" w:hanging="360"/>
+      </w:pPr>
+      <w:rPr>
+        <w:rFonts w:ascii="Courier New" w:hAnsi="Courier New" w:cs="Courier New" w:hint="default"/>
+      </w:rPr>
+    </w:lvl>
+    <w:lvl w:ilvl="5" w:tplc="04090005">
+      <w:start w:val="1"/>
+      <w:numFmt w:val="bullet"/>
+      <w:lvlText w:val=""/>
+      <w:lvlJc w:val="left"/>
+      <w:pPr>
+        <w:ind w:left="4320" w:hanging="360"/>
+      </w:pPr>
+      <w:rPr>
+        <w:rFonts w:ascii="Wingdings" w:hAnsi="Wingdings" w:hint="default"/>
+      </w:rPr>
+    </w:lvl>
+    <w:lvl w:ilvl="6" w:tplc="04090001">
+      <w:start w:val="1"/>
+      <w:numFmt w:val="bullet"/>
+      <w:lvlText w:val=""/>
+      <w:lvlJc w:val="left"/>
+      <w:pPr>
+        <w:ind w:left="5040" w:hanging="360"/>
+      </w:pPr>
+      <w:rPr>
+        <w:rFonts w:ascii="Symbol" w:hAnsi="Symbol" w:hint="default"/>
+      </w:rPr>
+    </w:lvl>
+    <w:lvl w:ilvl="7" w:tplc="04090003">
+      <w:start w:val="1"/>
+      <w:numFmt w:val="bullet"/>
+      <w:lvlText w:val="o"/>
+      <w:lvlJc w:val="left"/>
+      <w:pPr>
+        <w:ind w:left="5760" w:hanging="360"/>
+      </w:pPr>
+      <w:rPr>
+        <w:rFonts w:ascii="Courier New" w:hAnsi="Courier New" w:cs="Courier New" w:hint="default"/>
+      </w:rPr>
+    </w:lvl>
+    <w:lvl w:ilvl="8" w:tplc="04090005">
+      <w:start w:val="1"/>
+      <w:numFmt w:val="bullet"/>
+      <w:lvlText w:val=""/>
+      <w:lvlJc w:val="left"/>
+      <w:pPr>
+        <w:ind w:left="6480" w:hanging="360"/>
+      </w:pPr>
+      <w:rPr>
+        <w:rFonts w:ascii="Wingdings" w:hAnsi="Wingdings" w:hint="default"/>
+      </w:rPr>
+    </w:lvl>
+  </w:abstractNum>
+  <w:abstractNum w:abstractNumId="2" w15:restartNumberingAfterBreak="0">
+    <w:nsid w:val="1BE72E96"/>
+    <w:multiLevelType w:val="hybridMultilevel"/>
+    <w:tmpl w:val="DAFA4A02"/>
+    <w:lvl w:ilvl="0" w:tplc="04090001">
+      <w:start w:val="1"/>
+      <w:numFmt w:val="bullet"/>
+      <w:lvlText w:val=""/>
+      <w:lvlJc w:val="left"/>
+      <w:pPr>
+        <w:ind w:left="720" w:hanging="360"/>
+      </w:pPr>
+      <w:rPr>
+        <w:rFonts w:ascii="Symbol" w:hAnsi="Symbol" w:hint="default"/>
+      </w:rPr>
+    </w:lvl>
+    <w:lvl w:ilvl="1" w:tplc="04090003">
+      <w:start w:val="1"/>
+      <w:numFmt w:val="bullet"/>
+      <w:lvlText w:val="o"/>
+      <w:lvlJc w:val="left"/>
+      <w:pPr>
+        <w:ind w:left="1440" w:hanging="360"/>
+      </w:pPr>
+      <w:rPr>
+        <w:rFonts w:ascii="Courier New" w:hAnsi="Courier New" w:cs="Courier New" w:hint="default"/>
+      </w:rPr>
+    </w:lvl>
+    <w:lvl w:ilvl="2" w:tplc="04090005">
+      <w:start w:val="1"/>
+      <w:numFmt w:val="bullet"/>
+      <w:lvlText w:val=""/>
+      <w:lvlJc w:val="left"/>
+      <w:pPr>
+        <w:ind w:left="2160" w:hanging="360"/>
+      </w:pPr>
+      <w:rPr>
+        <w:rFonts w:ascii="Wingdings" w:hAnsi="Wingdings" w:hint="default"/>
+      </w:rPr>
+    </w:lvl>
+    <w:lvl w:ilvl="3" w:tplc="04090001">
+      <w:start w:val="1"/>
+      <w:numFmt w:val="bullet"/>
+      <w:lvlText w:val=""/>
+      <w:lvlJc w:val="left"/>
+      <w:pPr>
+        <w:ind w:left="2880" w:hanging="360"/>
+      </w:pPr>
+      <w:rPr>
+        <w:rFonts w:ascii="Symbol" w:hAnsi="Symbol" w:hint="default"/>
+      </w:rPr>
+    </w:lvl>
+    <w:lvl w:ilvl="4" w:tplc="04090003">
+      <w:start w:val="1"/>
+      <w:numFmt w:val="bullet"/>
+      <w:lvlText w:val="o"/>
+      <w:lvlJc w:val="left"/>
+      <w:pPr>
+        <w:ind w:left="3600" w:hanging="360"/>
+      </w:pPr>
+      <w:rPr>
+        <w:rFonts w:ascii="Courier New" w:hAnsi="Courier New" w:cs="Courier New" w:hint="default"/>
+      </w:rPr>
+    </w:lvl>
+    <w:lvl w:ilvl="5" w:tplc="04090005">
+      <w:start w:val="1"/>
+      <w:numFmt w:val="bullet"/>
+      <w:lvlText w:val=""/>
+      <w:lvlJc w:val="left"/>
+      <w:pPr>
+        <w:ind w:left="4320" w:hanging="360"/>
+      </w:pPr>
+      <w:rPr>
+        <w:rFonts w:ascii="Wingdings" w:hAnsi="Wingdings" w:hint="default"/>
+      </w:rPr>
+    </w:lvl>
+    <w:lvl w:ilvl="6" w:tplc="04090001">
+      <w:start w:val="1"/>
+      <w:numFmt w:val="bullet"/>
+      <w:lvlText w:val=""/>
+      <w:lvlJc w:val="left"/>
+      <w:pPr>
+        <w:ind w:left="5040" w:hanging="360"/>
+      </w:pPr>
+      <w:rPr>
+        <w:rFonts w:ascii="Symbol" w:hAnsi="Symbol" w:hint="default"/>
+      </w:rPr>
+    </w:lvl>
+    <w:lvl w:ilvl="7" w:tplc="04090003">
+      <w:start w:val="1"/>
+      <w:numFmt w:val="bullet"/>
+      <w:lvlText w:val="o"/>
+      <w:lvlJc w:val="left"/>
+      <w:pPr>
+        <w:ind w:left="5760" w:hanging="360"/>
+      </w:pPr>
+      <w:rPr>
+        <w:rFonts w:ascii="Courier New" w:hAnsi="Courier New" w:cs="Courier New" w:hint="default"/>
+      </w:rPr>
+    </w:lvl>
+    <w:lvl w:ilvl="8" w:tplc="04090005">
+      <w:start w:val="1"/>
+      <w:numFmt w:val="bullet"/>
+      <w:lvlText w:val=""/>
+      <w:lvlJc w:val="left"/>
+      <w:pPr>
+        <w:ind w:left="6480" w:hanging="360"/>
+      </w:pPr>
+      <w:rPr>
+        <w:rFonts w:ascii="Wingdings" w:hAnsi="Wingdings" w:hint="default"/>
+      </w:rPr>
+    </w:lvl>
+  </w:abstractNum>
+  <w:abstractNum w:abstractNumId="3" w15:restartNumberingAfterBreak="0">
     <w:nsid w:val="375D36C8"/>
     <w:multiLevelType w:val="multilevel"/>
     <w:tmpl w:val="CF405D9C"/>
@@ -1785,7 +2478,120 @@
       </w:rPr>
     </w:lvl>
   </w:abstractNum>
-  <w:abstractNum w:abstractNumId="2" w15:restartNumberingAfterBreak="0">
+  <w:abstractNum w:abstractNumId="4" w15:restartNumberingAfterBreak="0">
+    <w:nsid w:val="5F2F4805"/>
+    <w:multiLevelType w:val="hybridMultilevel"/>
+    <w:tmpl w:val="50589F4C"/>
+    <w:lvl w:ilvl="0" w:tplc="04090001">
+      <w:start w:val="1"/>
+      <w:numFmt w:val="bullet"/>
+      <w:lvlText w:val=""/>
+      <w:lvlJc w:val="left"/>
+      <w:pPr>
+        <w:ind w:left="720" w:hanging="360"/>
+      </w:pPr>
+      <w:rPr>
+        <w:rFonts w:ascii="Symbol" w:hAnsi="Symbol" w:hint="default"/>
+      </w:rPr>
+    </w:lvl>
+    <w:lvl w:ilvl="1" w:tplc="04090003">
+      <w:start w:val="1"/>
+      <w:numFmt w:val="bullet"/>
+      <w:lvlText w:val="o"/>
+      <w:lvlJc w:val="left"/>
+      <w:pPr>
+        <w:ind w:left="1440" w:hanging="360"/>
+      </w:pPr>
+      <w:rPr>
+        <w:rFonts w:ascii="Courier New" w:hAnsi="Courier New" w:cs="Courier New" w:hint="default"/>
+      </w:rPr>
+    </w:lvl>
+    <w:lvl w:ilvl="2" w:tplc="04090005">
+      <w:start w:val="1"/>
+      <w:numFmt w:val="bullet"/>
+      <w:lvlText w:val=""/>
+      <w:lvlJc w:val="left"/>
+      <w:pPr>
+        <w:ind w:left="2160" w:hanging="360"/>
+      </w:pPr>
+      <w:rPr>
+        <w:rFonts w:ascii="Wingdings" w:hAnsi="Wingdings" w:hint="default"/>
+      </w:rPr>
+    </w:lvl>
+    <w:lvl w:ilvl="3" w:tplc="04090001">
+      <w:start w:val="1"/>
+      <w:numFmt w:val="bullet"/>
+      <w:lvlText w:val=""/>
+      <w:lvlJc w:val="left"/>
+      <w:pPr>
+        <w:ind w:left="2880" w:hanging="360"/>
+      </w:pPr>
+      <w:rPr>
+        <w:rFonts w:ascii="Symbol" w:hAnsi="Symbol" w:hint="default"/>
+      </w:rPr>
+    </w:lvl>
+    <w:lvl w:ilvl="4" w:tplc="04090003">
+      <w:start w:val="1"/>
+      <w:numFmt w:val="bullet"/>
+      <w:lvlText w:val="o"/>
+      <w:lvlJc w:val="left"/>
+      <w:pPr>
+        <w:ind w:left="3600" w:hanging="360"/>
+      </w:pPr>
+      <w:rPr>
+        <w:rFonts w:ascii="Courier New" w:hAnsi="Courier New" w:cs="Courier New" w:hint="default"/>
+      </w:rPr>
+    </w:lvl>
+    <w:lvl w:ilvl="5" w:tplc="04090005">
+      <w:start w:val="1"/>
+      <w:numFmt w:val="bullet"/>
+      <w:lvlText w:val=""/>
+      <w:lvlJc w:val="left"/>
+      <w:pPr>
+        <w:ind w:left="4320" w:hanging="360"/>
+      </w:pPr>
+      <w:rPr>
+        <w:rFonts w:ascii="Wingdings" w:hAnsi="Wingdings" w:hint="default"/>
+      </w:rPr>
+    </w:lvl>
+    <w:lvl w:ilvl="6" w:tplc="04090001">
+      <w:start w:val="1"/>
+      <w:numFmt w:val="bullet"/>
+      <w:lvlText w:val=""/>
+      <w:lvlJc w:val="left"/>
+      <w:pPr>
+        <w:ind w:left="5040" w:hanging="360"/>
+      </w:pPr>
+      <w:rPr>
+        <w:rFonts w:ascii="Symbol" w:hAnsi="Symbol" w:hint="default"/>
+      </w:rPr>
+    </w:lvl>
+    <w:lvl w:ilvl="7" w:tplc="04090003">
+      <w:start w:val="1"/>
+      <w:numFmt w:val="bullet"/>
+      <w:lvlText w:val="o"/>
+      <w:lvlJc w:val="left"/>
+      <w:pPr>
+        <w:ind w:left="5760" w:hanging="360"/>
+      </w:pPr>
+      <w:rPr>
+        <w:rFonts w:ascii="Courier New" w:hAnsi="Courier New" w:cs="Courier New" w:hint="default"/>
+      </w:rPr>
+    </w:lvl>
+    <w:lvl w:ilvl="8" w:tplc="04090005">
+      <w:start w:val="1"/>
+      <w:numFmt w:val="bullet"/>
+      <w:lvlText w:val=""/>
+      <w:lvlJc w:val="left"/>
+      <w:pPr>
+        <w:ind w:left="6480" w:hanging="360"/>
+      </w:pPr>
+      <w:rPr>
+        <w:rFonts w:ascii="Wingdings" w:hAnsi="Wingdings" w:hint="default"/>
+      </w:rPr>
+    </w:lvl>
+  </w:abstractNum>
+  <w:abstractNum w:abstractNumId="5" w15:restartNumberingAfterBreak="0">
     <w:nsid w:val="765D23A3"/>
     <w:multiLevelType w:val="multilevel"/>
     <w:tmpl w:val="D2A25216"/>
@@ -1899,13 +2705,49 @@
     </w:lvl>
   </w:abstractNum>
   <w:num w:numId="1" w16cid:durableId="147941340">
-    <w:abstractNumId w:val="1"/>
+    <w:abstractNumId w:val="3"/>
   </w:num>
   <w:num w:numId="2" w16cid:durableId="999194062">
-    <w:abstractNumId w:val="2"/>
+    <w:abstractNumId w:val="5"/>
   </w:num>
   <w:num w:numId="3" w16cid:durableId="1278567769">
     <w:abstractNumId w:val="0"/>
+  </w:num>
+  <w:num w:numId="4" w16cid:durableId="1141776436">
+    <w:abstractNumId w:val="4"/>
+    <w:lvlOverride w:ilvl="0"/>
+    <w:lvlOverride w:ilvl="1"/>
+    <w:lvlOverride w:ilvl="2"/>
+    <w:lvlOverride w:ilvl="3"/>
+    <w:lvlOverride w:ilvl="4"/>
+    <w:lvlOverride w:ilvl="5"/>
+    <w:lvlOverride w:ilvl="6"/>
+    <w:lvlOverride w:ilvl="7"/>
+    <w:lvlOverride w:ilvl="8"/>
+  </w:num>
+  <w:num w:numId="5" w16cid:durableId="1440368114">
+    <w:abstractNumId w:val="2"/>
+    <w:lvlOverride w:ilvl="0"/>
+    <w:lvlOverride w:ilvl="1"/>
+    <w:lvlOverride w:ilvl="2"/>
+    <w:lvlOverride w:ilvl="3"/>
+    <w:lvlOverride w:ilvl="4"/>
+    <w:lvlOverride w:ilvl="5"/>
+    <w:lvlOverride w:ilvl="6"/>
+    <w:lvlOverride w:ilvl="7"/>
+    <w:lvlOverride w:ilvl="8"/>
+  </w:num>
+  <w:num w:numId="6" w16cid:durableId="1060134555">
+    <w:abstractNumId w:val="1"/>
+    <w:lvlOverride w:ilvl="0"/>
+    <w:lvlOverride w:ilvl="1"/>
+    <w:lvlOverride w:ilvl="2"/>
+    <w:lvlOverride w:ilvl="3"/>
+    <w:lvlOverride w:ilvl="4"/>
+    <w:lvlOverride w:ilvl="5"/>
+    <w:lvlOverride w:ilvl="6"/>
+    <w:lvlOverride w:ilvl="7"/>
+    <w:lvlOverride w:ilvl="8"/>
   </w:num>
 </w:numbering>
 </file>

</xml_diff>

<commit_message>
Document Contents added on Project Plan
</commit_message>
<xml_diff>
--- a/Project Plan.docx
+++ b/Project Plan.docx
@@ -795,13 +795,7 @@
         <w:rPr>
           <w:lang w:val="en-US"/>
         </w:rPr>
-        <w:t>NAME:</w:t>
-      </w:r>
-      <w:r>
-        <w:rPr>
-          <w:lang w:val="en-US"/>
-        </w:rPr>
-        <w:t>…</w:t>
+        <w:t>NAME:…</w:t>
       </w:r>
       <w:proofErr w:type="gramEnd"/>
       <w:r>
@@ -1228,33 +1222,90 @@
       </w:r>
       <w:bookmarkEnd w:id="2"/>
     </w:p>
+    <w:p/>
+    <w:p>
+      <w:pPr>
+        <w:ind w:left="644"/>
+        <w:rPr>
+          <w:lang w:val="en-US"/>
+        </w:rPr>
+      </w:pPr>
+      <w:r>
+        <w:rPr>
+          <w:lang w:val="en-US"/>
+        </w:rPr>
+        <w:t>The project demands the use of following documents to ensure all the criteria and objectives are met:</w:t>
+      </w:r>
+    </w:p>
     <w:p>
       <w:pPr>
         <w:pStyle w:val="ListParagraph"/>
-        <w:ind w:left="857"/>
-      </w:pPr>
+        <w:numPr>
+          <w:ilvl w:val="0"/>
+          <w:numId w:val="7"/>
+        </w:numPr>
+        <w:spacing w:after="160" w:line="256" w:lineRule="auto"/>
+        <w:ind w:left="1364"/>
+        <w:rPr>
+          <w:lang w:val="en-US"/>
+        </w:rPr>
+      </w:pPr>
+      <w:r>
+        <w:rPr>
+          <w:lang w:val="en-US"/>
+        </w:rPr>
+        <w:t>A Work Breakdown Structure of the tasks broken down into smaller units</w:t>
+      </w:r>
     </w:p>
     <w:p>
       <w:pPr>
         <w:pStyle w:val="ListParagraph"/>
-        <w:ind w:left="857"/>
-      </w:pPr>
-    </w:p>
-    <w:p>
-      <w:pPr>
+        <w:numPr>
+          <w:ilvl w:val="0"/>
+          <w:numId w:val="7"/>
+        </w:numPr>
+        <w:spacing w:after="160" w:line="256" w:lineRule="auto"/>
+        <w:ind w:left="1364"/>
+        <w:rPr>
+          <w:lang w:val="en-US"/>
+        </w:rPr>
+      </w:pPr>
+      <w:r>
+        <w:rPr>
+          <w:lang w:val="en-US"/>
+        </w:rPr>
+        <w:t>Activity Definition &amp; Estimation for each of the activities done chronologically during the project</w:t>
+      </w:r>
+    </w:p>
+    <w:p>
+      <w:pPr>
+        <w:pStyle w:val="ListParagraph"/>
+        <w:numPr>
+          <w:ilvl w:val="0"/>
+          <w:numId w:val="7"/>
+        </w:numPr>
+        <w:spacing w:after="160" w:line="256" w:lineRule="auto"/>
+        <w:ind w:left="1364"/>
+        <w:rPr>
+          <w:lang w:val="en-US"/>
+        </w:rPr>
+      </w:pPr>
+      <w:r>
+        <w:rPr>
+          <w:lang w:val="en-US"/>
+        </w:rPr>
+        <w:t>A Gantt Chart based on the activity definition and estimation that will act as a graphic representation of all the milestones of the project.</w:t>
+      </w:r>
+    </w:p>
+    <w:p>
+      <w:pPr>
+        <w:ind w:left="716"/>
         <w:jc w:val="both"/>
         <w:rPr>
           <w:i/>
           <w:color w:val="FF0000"/>
         </w:rPr>
       </w:pPr>
-      <w:r>
-        <w:rPr>
-          <w:i/>
-          <w:color w:val="FF0000"/>
-        </w:rPr>
-        <w:t xml:space="preserve">Include some background information about the problem, the scope and what this document will contain. </w:t>
-      </w:r>
     </w:p>
     <w:p/>
     <w:p/>
@@ -2704,6 +2755,119 @@
       </w:rPr>
     </w:lvl>
   </w:abstractNum>
+  <w:abstractNum w:abstractNumId="6" w15:restartNumberingAfterBreak="0">
+    <w:nsid w:val="7A6E2037"/>
+    <w:multiLevelType w:val="hybridMultilevel"/>
+    <w:tmpl w:val="0C3CAD58"/>
+    <w:lvl w:ilvl="0" w:tplc="04090001">
+      <w:start w:val="1"/>
+      <w:numFmt w:val="bullet"/>
+      <w:lvlText w:val=""/>
+      <w:lvlJc w:val="left"/>
+      <w:pPr>
+        <w:ind w:left="720" w:hanging="360"/>
+      </w:pPr>
+      <w:rPr>
+        <w:rFonts w:ascii="Symbol" w:hAnsi="Symbol" w:hint="default"/>
+      </w:rPr>
+    </w:lvl>
+    <w:lvl w:ilvl="1" w:tplc="04090003">
+      <w:start w:val="1"/>
+      <w:numFmt w:val="bullet"/>
+      <w:lvlText w:val="o"/>
+      <w:lvlJc w:val="left"/>
+      <w:pPr>
+        <w:ind w:left="1440" w:hanging="360"/>
+      </w:pPr>
+      <w:rPr>
+        <w:rFonts w:ascii="Courier New" w:hAnsi="Courier New" w:cs="Courier New" w:hint="default"/>
+      </w:rPr>
+    </w:lvl>
+    <w:lvl w:ilvl="2" w:tplc="04090005">
+      <w:start w:val="1"/>
+      <w:numFmt w:val="bullet"/>
+      <w:lvlText w:val=""/>
+      <w:lvlJc w:val="left"/>
+      <w:pPr>
+        <w:ind w:left="2160" w:hanging="360"/>
+      </w:pPr>
+      <w:rPr>
+        <w:rFonts w:ascii="Wingdings" w:hAnsi="Wingdings" w:hint="default"/>
+      </w:rPr>
+    </w:lvl>
+    <w:lvl w:ilvl="3" w:tplc="04090001">
+      <w:start w:val="1"/>
+      <w:numFmt w:val="bullet"/>
+      <w:lvlText w:val=""/>
+      <w:lvlJc w:val="left"/>
+      <w:pPr>
+        <w:ind w:left="2880" w:hanging="360"/>
+      </w:pPr>
+      <w:rPr>
+        <w:rFonts w:ascii="Symbol" w:hAnsi="Symbol" w:hint="default"/>
+      </w:rPr>
+    </w:lvl>
+    <w:lvl w:ilvl="4" w:tplc="04090003">
+      <w:start w:val="1"/>
+      <w:numFmt w:val="bullet"/>
+      <w:lvlText w:val="o"/>
+      <w:lvlJc w:val="left"/>
+      <w:pPr>
+        <w:ind w:left="3600" w:hanging="360"/>
+      </w:pPr>
+      <w:rPr>
+        <w:rFonts w:ascii="Courier New" w:hAnsi="Courier New" w:cs="Courier New" w:hint="default"/>
+      </w:rPr>
+    </w:lvl>
+    <w:lvl w:ilvl="5" w:tplc="04090005">
+      <w:start w:val="1"/>
+      <w:numFmt w:val="bullet"/>
+      <w:lvlText w:val=""/>
+      <w:lvlJc w:val="left"/>
+      <w:pPr>
+        <w:ind w:left="4320" w:hanging="360"/>
+      </w:pPr>
+      <w:rPr>
+        <w:rFonts w:ascii="Wingdings" w:hAnsi="Wingdings" w:hint="default"/>
+      </w:rPr>
+    </w:lvl>
+    <w:lvl w:ilvl="6" w:tplc="04090001">
+      <w:start w:val="1"/>
+      <w:numFmt w:val="bullet"/>
+      <w:lvlText w:val=""/>
+      <w:lvlJc w:val="left"/>
+      <w:pPr>
+        <w:ind w:left="5040" w:hanging="360"/>
+      </w:pPr>
+      <w:rPr>
+        <w:rFonts w:ascii="Symbol" w:hAnsi="Symbol" w:hint="default"/>
+      </w:rPr>
+    </w:lvl>
+    <w:lvl w:ilvl="7" w:tplc="04090003">
+      <w:start w:val="1"/>
+      <w:numFmt w:val="bullet"/>
+      <w:lvlText w:val="o"/>
+      <w:lvlJc w:val="left"/>
+      <w:pPr>
+        <w:ind w:left="5760" w:hanging="360"/>
+      </w:pPr>
+      <w:rPr>
+        <w:rFonts w:ascii="Courier New" w:hAnsi="Courier New" w:cs="Courier New" w:hint="default"/>
+      </w:rPr>
+    </w:lvl>
+    <w:lvl w:ilvl="8" w:tplc="04090005">
+      <w:start w:val="1"/>
+      <w:numFmt w:val="bullet"/>
+      <w:lvlText w:val=""/>
+      <w:lvlJc w:val="left"/>
+      <w:pPr>
+        <w:ind w:left="6480" w:hanging="360"/>
+      </w:pPr>
+      <w:rPr>
+        <w:rFonts w:ascii="Wingdings" w:hAnsi="Wingdings" w:hint="default"/>
+      </w:rPr>
+    </w:lvl>
+  </w:abstractNum>
   <w:num w:numId="1" w16cid:durableId="147941340">
     <w:abstractNumId w:val="3"/>
   </w:num>
@@ -2715,30 +2879,15 @@
   </w:num>
   <w:num w:numId="4" w16cid:durableId="1141776436">
     <w:abstractNumId w:val="4"/>
-    <w:lvlOverride w:ilvl="0"/>
-    <w:lvlOverride w:ilvl="1"/>
-    <w:lvlOverride w:ilvl="2"/>
-    <w:lvlOverride w:ilvl="3"/>
-    <w:lvlOverride w:ilvl="4"/>
-    <w:lvlOverride w:ilvl="5"/>
-    <w:lvlOverride w:ilvl="6"/>
-    <w:lvlOverride w:ilvl="7"/>
-    <w:lvlOverride w:ilvl="8"/>
   </w:num>
   <w:num w:numId="5" w16cid:durableId="1440368114">
     <w:abstractNumId w:val="2"/>
-    <w:lvlOverride w:ilvl="0"/>
-    <w:lvlOverride w:ilvl="1"/>
-    <w:lvlOverride w:ilvl="2"/>
-    <w:lvlOverride w:ilvl="3"/>
-    <w:lvlOverride w:ilvl="4"/>
-    <w:lvlOverride w:ilvl="5"/>
-    <w:lvlOverride w:ilvl="6"/>
-    <w:lvlOverride w:ilvl="7"/>
-    <w:lvlOverride w:ilvl="8"/>
   </w:num>
   <w:num w:numId="6" w16cid:durableId="1060134555">
     <w:abstractNumId w:val="1"/>
+  </w:num>
+  <w:num w:numId="7" w16cid:durableId="1297376290">
+    <w:abstractNumId w:val="6"/>
     <w:lvlOverride w:ilvl="0"/>
     <w:lvlOverride w:ilvl="1"/>
     <w:lvlOverride w:ilvl="2"/>

</xml_diff>

<commit_message>
Activity Definition in progress
</commit_message>
<xml_diff>
--- a/Project Plan.docx
+++ b/Project Plan.docx
@@ -727,7 +727,6 @@
       <w:pPr>
         <w:jc w:val="both"/>
         <w:rPr>
-          <w:rFonts w:hint="eastAsia"/>
           <w:i/>
           <w:lang w:eastAsia="ko-KR"/>
         </w:rPr>
@@ -865,23 +864,7 @@
           <w:i/>
           <w:color w:val="FF0000"/>
         </w:rPr>
-        <w:t xml:space="preserve">WBS’s are usually presented as </w:t>
-      </w:r>
-      <w:proofErr w:type="gramStart"/>
-      <w:r>
-        <w:rPr>
-          <w:i/>
-          <w:color w:val="FF0000"/>
-        </w:rPr>
-        <w:t>some kind of hierarchical</w:t>
-      </w:r>
-      <w:proofErr w:type="gramEnd"/>
-      <w:r>
-        <w:rPr>
-          <w:i/>
-          <w:color w:val="FF0000"/>
-        </w:rPr>
-        <w:t xml:space="preserve"> diagram</w:t>
+        <w:t>WBS’s are usually presented as some kind of hierarchical diagram</w:t>
       </w:r>
       <w:r>
         <w:rPr>
@@ -1022,7 +1005,6 @@
           <w:numId w:val="3"/>
         </w:numPr>
         <w:rPr>
-          <w:rFonts w:hint="eastAsia"/>
           <w:lang w:eastAsia="ko-KR"/>
         </w:rPr>
       </w:pPr>
@@ -1089,7 +1071,6 @@
           <w:numId w:val="3"/>
         </w:numPr>
         <w:rPr>
-          <w:rFonts w:hint="eastAsia"/>
           <w:lang w:eastAsia="ko-KR"/>
         </w:rPr>
       </w:pPr>
@@ -1197,6 +1178,24 @@
       <w:pPr>
         <w:pStyle w:val="af0"/>
         <w:numPr>
+          <w:ilvl w:val="1"/>
+          <w:numId w:val="3"/>
+        </w:numPr>
+        <w:rPr>
+          <w:lang w:eastAsia="ko-KR"/>
+        </w:rPr>
+      </w:pPr>
+      <w:r>
+        <w:rPr>
+          <w:lang w:eastAsia="ko-KR"/>
+        </w:rPr>
+        <w:t>User interface Design</w:t>
+      </w:r>
+    </w:p>
+    <w:p>
+      <w:pPr>
+        <w:pStyle w:val="af0"/>
+        <w:numPr>
           <w:ilvl w:val="2"/>
           <w:numId w:val="3"/>
         </w:numPr>
@@ -1209,13 +1208,88 @@
           <w:rFonts w:hint="eastAsia"/>
           <w:lang w:eastAsia="ko-KR"/>
         </w:rPr>
-        <w:t>D</w:t>
-      </w:r>
-      <w:r>
-        <w:rPr>
-          <w:lang w:eastAsia="ko-KR"/>
-        </w:rPr>
-        <w:t>ata sources</w:t>
+        <w:t>S</w:t>
+      </w:r>
+      <w:r>
+        <w:rPr>
+          <w:lang w:eastAsia="ko-KR"/>
+        </w:rPr>
+        <w:t>tructural Design</w:t>
+      </w:r>
+    </w:p>
+    <w:p>
+      <w:pPr>
+        <w:pStyle w:val="af0"/>
+        <w:numPr>
+          <w:ilvl w:val="2"/>
+          <w:numId w:val="3"/>
+        </w:numPr>
+        <w:rPr>
+          <w:lang w:eastAsia="ko-KR"/>
+        </w:rPr>
+      </w:pPr>
+      <w:r>
+        <w:rPr>
+          <w:rFonts w:hint="eastAsia"/>
+          <w:lang w:eastAsia="ko-KR"/>
+        </w:rPr>
+        <w:t>V</w:t>
+      </w:r>
+      <w:r>
+        <w:rPr>
+          <w:lang w:eastAsia="ko-KR"/>
+        </w:rPr>
+        <w:t>isual Design</w:t>
+      </w:r>
+    </w:p>
+    <w:p>
+      <w:pPr>
+        <w:pStyle w:val="af0"/>
+        <w:numPr>
+          <w:ilvl w:val="0"/>
+          <w:numId w:val="3"/>
+        </w:numPr>
+        <w:rPr>
+          <w:lang w:eastAsia="ko-KR"/>
+        </w:rPr>
+      </w:pPr>
+      <w:r>
+        <w:rPr>
+          <w:rFonts w:hint="eastAsia"/>
+          <w:lang w:eastAsia="ko-KR"/>
+        </w:rPr>
+        <w:t>S</w:t>
+      </w:r>
+      <w:r>
+        <w:rPr>
+          <w:lang w:eastAsia="ko-KR"/>
+        </w:rPr>
+        <w:t>oftware Development</w:t>
+      </w:r>
+    </w:p>
+    <w:p>
+      <w:pPr>
+        <w:pStyle w:val="af0"/>
+        <w:numPr>
+          <w:ilvl w:val="0"/>
+          <w:numId w:val="3"/>
+        </w:numPr>
+        <w:rPr>
+          <w:lang w:eastAsia="ko-KR"/>
+        </w:rPr>
+      </w:pPr>
+      <w:r>
+        <w:rPr>
+          <w:rFonts w:hint="eastAsia"/>
+          <w:lang w:eastAsia="ko-KR"/>
+        </w:rPr>
+        <w:t>T</w:t>
+      </w:r>
+      <w:r>
+        <w:rPr>
+          <w:lang w:eastAsia="ko-KR"/>
+        </w:rPr>
+        <w:t>est</w:t>
       </w:r>
     </w:p>
     <w:p>
@@ -1231,16 +1305,23 @@
       </w:pPr>
       <w:r>
         <w:rPr>
-          <w:lang w:eastAsia="ko-KR"/>
-        </w:rPr>
-        <w:t>User interface Design</w:t>
-      </w:r>
-    </w:p>
-    <w:p>
-      <w:pPr>
-        <w:pStyle w:val="af0"/>
-        <w:numPr>
-          <w:ilvl w:val="2"/>
+          <w:rFonts w:hint="eastAsia"/>
+          <w:lang w:eastAsia="ko-KR"/>
+        </w:rPr>
+        <w:t>U</w:t>
+      </w:r>
+      <w:r>
+        <w:rPr>
+          <w:lang w:eastAsia="ko-KR"/>
+        </w:rPr>
+        <w:t>nit test</w:t>
+      </w:r>
+    </w:p>
+    <w:p>
+      <w:pPr>
+        <w:pStyle w:val="af0"/>
+        <w:numPr>
+          <w:ilvl w:val="1"/>
           <w:numId w:val="3"/>
         </w:numPr>
         <w:rPr>
@@ -1249,41 +1330,40 @@
       </w:pPr>
       <w:r>
         <w:rPr>
+          <w:lang w:eastAsia="ko-KR"/>
+        </w:rPr>
+        <w:t>Coverage R</w:t>
+      </w:r>
+      <w:r>
+        <w:rPr>
+          <w:lang w:eastAsia="ko-KR"/>
+        </w:rPr>
+        <w:t>eport</w:t>
+      </w:r>
+    </w:p>
+    <w:p>
+      <w:pPr>
+        <w:pStyle w:val="af0"/>
+        <w:numPr>
+          <w:ilvl w:val="1"/>
+          <w:numId w:val="3"/>
+        </w:numPr>
+        <w:rPr>
+          <w:lang w:eastAsia="ko-KR"/>
+        </w:rPr>
+      </w:pPr>
+      <w:r>
+        <w:rPr>
           <w:rFonts w:hint="eastAsia"/>
           <w:lang w:eastAsia="ko-KR"/>
         </w:rPr>
-        <w:t>S</w:t>
-      </w:r>
-      <w:r>
-        <w:rPr>
-          <w:lang w:eastAsia="ko-KR"/>
-        </w:rPr>
-        <w:t>tructural Design</w:t>
-      </w:r>
-    </w:p>
-    <w:p>
-      <w:pPr>
-        <w:pStyle w:val="af0"/>
-        <w:numPr>
-          <w:ilvl w:val="2"/>
-          <w:numId w:val="3"/>
-        </w:numPr>
-        <w:rPr>
-          <w:lang w:eastAsia="ko-KR"/>
-        </w:rPr>
-      </w:pPr>
-      <w:r>
-        <w:rPr>
-          <w:rFonts w:hint="eastAsia"/>
-          <w:lang w:eastAsia="ko-KR"/>
-        </w:rPr>
-        <w:t>V</w:t>
-      </w:r>
-      <w:r>
-        <w:rPr>
-          <w:lang w:eastAsia="ko-KR"/>
-        </w:rPr>
-        <w:t>isual Design</w:t>
+        <w:t>R</w:t>
+      </w:r>
+      <w:r>
+        <w:rPr>
+          <w:lang w:eastAsia="ko-KR"/>
+        </w:rPr>
+        <w:t>equirement Acceptance Testing</w:t>
       </w:r>
     </w:p>
     <w:p>
@@ -1299,131 +1379,6 @@
       </w:pPr>
       <w:r>
         <w:rPr>
-          <w:rFonts w:hint="eastAsia"/>
-          <w:lang w:eastAsia="ko-KR"/>
-        </w:rPr>
-        <w:t>S</w:t>
-      </w:r>
-      <w:r>
-        <w:rPr>
-          <w:lang w:eastAsia="ko-KR"/>
-        </w:rPr>
-        <w:t>oftware Development</w:t>
-      </w:r>
-    </w:p>
-    <w:p>
-      <w:pPr>
-        <w:pStyle w:val="af0"/>
-        <w:numPr>
-          <w:ilvl w:val="0"/>
-          <w:numId w:val="3"/>
-        </w:numPr>
-        <w:rPr>
-          <w:lang w:eastAsia="ko-KR"/>
-        </w:rPr>
-      </w:pPr>
-      <w:r>
-        <w:rPr>
-          <w:rFonts w:hint="eastAsia"/>
-          <w:lang w:eastAsia="ko-KR"/>
-        </w:rPr>
-        <w:t>T</w:t>
-      </w:r>
-      <w:r>
-        <w:rPr>
-          <w:lang w:eastAsia="ko-KR"/>
-        </w:rPr>
-        <w:t>est</w:t>
-      </w:r>
-    </w:p>
-    <w:p>
-      <w:pPr>
-        <w:pStyle w:val="af0"/>
-        <w:numPr>
-          <w:ilvl w:val="1"/>
-          <w:numId w:val="3"/>
-        </w:numPr>
-        <w:rPr>
-          <w:lang w:eastAsia="ko-KR"/>
-        </w:rPr>
-      </w:pPr>
-      <w:r>
-        <w:rPr>
-          <w:rFonts w:hint="eastAsia"/>
-          <w:lang w:eastAsia="ko-KR"/>
-        </w:rPr>
-        <w:t>U</w:t>
-      </w:r>
-      <w:r>
-        <w:rPr>
-          <w:lang w:eastAsia="ko-KR"/>
-        </w:rPr>
-        <w:t>nit test</w:t>
-      </w:r>
-    </w:p>
-    <w:p>
-      <w:pPr>
-        <w:pStyle w:val="af0"/>
-        <w:numPr>
-          <w:ilvl w:val="1"/>
-          <w:numId w:val="3"/>
-        </w:numPr>
-        <w:rPr>
-          <w:lang w:eastAsia="ko-KR"/>
-        </w:rPr>
-      </w:pPr>
-      <w:r>
-        <w:rPr>
-          <w:lang w:eastAsia="ko-KR"/>
-        </w:rPr>
-        <w:t>Coverage R</w:t>
-      </w:r>
-      <w:r>
-        <w:rPr>
-          <w:lang w:eastAsia="ko-KR"/>
-        </w:rPr>
-        <w:t>eport</w:t>
-      </w:r>
-    </w:p>
-    <w:p>
-      <w:pPr>
-        <w:pStyle w:val="af0"/>
-        <w:numPr>
-          <w:ilvl w:val="1"/>
-          <w:numId w:val="3"/>
-        </w:numPr>
-        <w:rPr>
-          <w:lang w:eastAsia="ko-KR"/>
-        </w:rPr>
-      </w:pPr>
-      <w:r>
-        <w:rPr>
-          <w:rFonts w:hint="eastAsia"/>
-          <w:lang w:eastAsia="ko-KR"/>
-        </w:rPr>
-        <w:t>R</w:t>
-      </w:r>
-      <w:r>
-        <w:rPr>
-          <w:lang w:eastAsia="ko-KR"/>
-        </w:rPr>
-        <w:t>equirement Acceptance Testing</w:t>
-      </w:r>
-    </w:p>
-    <w:p>
-      <w:pPr>
-        <w:pStyle w:val="af0"/>
-        <w:numPr>
-          <w:ilvl w:val="0"/>
-          <w:numId w:val="3"/>
-        </w:numPr>
-        <w:rPr>
-          <w:rFonts w:hint="eastAsia"/>
-          <w:lang w:eastAsia="ko-KR"/>
-        </w:rPr>
-      </w:pPr>
-      <w:r>
-        <w:rPr>
           <w:lang w:eastAsia="ko-KR"/>
         </w:rPr>
         <w:t>Executive Summary</w:t>
@@ -1495,6 +1450,1124 @@
         </w:rPr>
         <w:t>Each activity should be clearly identified by a number and should match up to your Gantt chart. You should provide some estimations for the time you think each activity will take. This should make it easy to prepare your Gantt chart.</w:t>
       </w:r>
+    </w:p>
+    <w:p>
+      <w:pPr>
+        <w:pStyle w:val="af0"/>
+        <w:numPr>
+          <w:ilvl w:val="0"/>
+          <w:numId w:val="4"/>
+        </w:numPr>
+        <w:rPr>
+          <w:lang w:eastAsia="ko-KR"/>
+        </w:rPr>
+      </w:pPr>
+      <w:r>
+        <w:rPr>
+          <w:lang w:eastAsia="ko-KR"/>
+        </w:rPr>
+        <w:t>Concept</w:t>
+      </w:r>
+    </w:p>
+    <w:p>
+      <w:pPr>
+        <w:pStyle w:val="af0"/>
+        <w:numPr>
+          <w:ilvl w:val="1"/>
+          <w:numId w:val="4"/>
+        </w:numPr>
+        <w:rPr>
+          <w:lang w:eastAsia="ko-KR"/>
+        </w:rPr>
+      </w:pPr>
+      <w:r>
+        <w:rPr>
+          <w:rFonts w:hint="eastAsia"/>
+          <w:lang w:eastAsia="ko-KR"/>
+        </w:rPr>
+        <w:t>D</w:t>
+      </w:r>
+      <w:r>
+        <w:rPr>
+          <w:lang w:eastAsia="ko-KR"/>
+        </w:rPr>
+        <w:t>evelop project plan</w:t>
+      </w:r>
+    </w:p>
+    <w:p>
+      <w:pPr>
+        <w:pStyle w:val="af0"/>
+        <w:numPr>
+          <w:ilvl w:val="0"/>
+          <w:numId w:val="5"/>
+        </w:numPr>
+        <w:rPr>
+          <w:lang w:eastAsia="ko-KR"/>
+        </w:rPr>
+      </w:pPr>
+      <w:r>
+        <w:rPr>
+          <w:lang w:eastAsia="ko-KR"/>
+        </w:rPr>
+        <w:t xml:space="preserve">Develop project plan including Introduction of the project, Work Breakdown Structure(WBS), Activity definition, Activity estimation for the time, and Gantt Chart. </w:t>
+      </w:r>
+    </w:p>
+    <w:p>
+      <w:pPr>
+        <w:pStyle w:val="af0"/>
+        <w:numPr>
+          <w:ilvl w:val="0"/>
+          <w:numId w:val="5"/>
+        </w:numPr>
+        <w:rPr>
+          <w:rFonts w:hint="eastAsia"/>
+          <w:lang w:eastAsia="ko-KR"/>
+        </w:rPr>
+      </w:pPr>
+      <w:r>
+        <w:rPr>
+          <w:lang w:eastAsia="ko-KR"/>
+        </w:rPr>
+        <w:t xml:space="preserve">Estimation for the time taken </w:t>
+      </w:r>
+      <w:r>
+        <w:rPr>
+          <w:lang w:eastAsia="ko-KR"/>
+        </w:rPr>
+        <w:t>is 1</w:t>
+      </w:r>
+      <w:r>
+        <w:rPr>
+          <w:lang w:eastAsia="ko-KR"/>
+        </w:rPr>
+        <w:t xml:space="preserve"> day</w:t>
+      </w:r>
+    </w:p>
+    <w:p>
+      <w:pPr>
+        <w:pStyle w:val="af0"/>
+        <w:numPr>
+          <w:ilvl w:val="1"/>
+          <w:numId w:val="4"/>
+        </w:numPr>
+        <w:rPr>
+          <w:lang w:eastAsia="ko-KR"/>
+        </w:rPr>
+      </w:pPr>
+      <w:r>
+        <w:rPr>
+          <w:lang w:eastAsia="ko-KR"/>
+        </w:rPr>
+        <w:t>Define requirements</w:t>
+      </w:r>
+    </w:p>
+    <w:p>
+      <w:pPr>
+        <w:pStyle w:val="af0"/>
+        <w:numPr>
+          <w:ilvl w:val="2"/>
+          <w:numId w:val="4"/>
+        </w:numPr>
+        <w:rPr>
+          <w:lang w:eastAsia="ko-KR"/>
+        </w:rPr>
+      </w:pPr>
+      <w:r>
+        <w:rPr>
+          <w:lang w:eastAsia="ko-KR"/>
+        </w:rPr>
+        <w:t>User requirements</w:t>
+      </w:r>
+    </w:p>
+    <w:p>
+      <w:pPr>
+        <w:pStyle w:val="af0"/>
+        <w:ind w:left="1840"/>
+        <w:rPr>
+          <w:lang w:eastAsia="ko-KR"/>
+        </w:rPr>
+      </w:pPr>
+      <w:r>
+        <w:rPr>
+          <w:rFonts w:hint="eastAsia"/>
+          <w:lang w:eastAsia="ko-KR"/>
+        </w:rPr>
+        <w:t>-</w:t>
+      </w:r>
+      <w:r>
+        <w:t xml:space="preserve"> </w:t>
+      </w:r>
+      <w:r>
+        <w:rPr>
+          <w:lang w:eastAsia="ko-KR"/>
+        </w:rPr>
+        <w:t xml:space="preserve">Detail </w:t>
+      </w:r>
+      <w:r>
+        <w:rPr>
+          <w:lang w:eastAsia="ko-KR"/>
+        </w:rPr>
+        <w:t>h</w:t>
+      </w:r>
+      <w:r>
+        <w:rPr>
+          <w:lang w:eastAsia="ko-KR"/>
+        </w:rPr>
+        <w:t>ow a user interacts with or uses the program from the end user’s perspective</w:t>
+      </w:r>
+    </w:p>
+    <w:p>
+      <w:pPr>
+        <w:pStyle w:val="af0"/>
+        <w:ind w:left="1840"/>
+        <w:rPr>
+          <w:rFonts w:hint="eastAsia"/>
+          <w:lang w:eastAsia="ko-KR"/>
+        </w:rPr>
+      </w:pPr>
+      <w:r>
+        <w:rPr>
+          <w:rFonts w:hint="eastAsia"/>
+          <w:lang w:eastAsia="ko-KR"/>
+        </w:rPr>
+        <w:t>-</w:t>
+      </w:r>
+      <w:r>
+        <w:rPr>
+          <w:lang w:eastAsia="ko-KR"/>
+        </w:rPr>
+        <w:t xml:space="preserve"> Estimation for the time taken is 2 days</w:t>
+      </w:r>
+    </w:p>
+    <w:p>
+      <w:pPr>
+        <w:pStyle w:val="af0"/>
+        <w:numPr>
+          <w:ilvl w:val="2"/>
+          <w:numId w:val="4"/>
+        </w:numPr>
+        <w:rPr>
+          <w:lang w:eastAsia="ko-KR"/>
+        </w:rPr>
+      </w:pPr>
+      <w:r>
+        <w:rPr>
+          <w:lang w:eastAsia="ko-KR"/>
+        </w:rPr>
+        <w:t>Software requirements</w:t>
+      </w:r>
+    </w:p>
+    <w:p>
+      <w:pPr>
+        <w:pStyle w:val="af0"/>
+        <w:ind w:left="1840"/>
+        <w:rPr>
+          <w:lang w:eastAsia="ko-KR"/>
+        </w:rPr>
+      </w:pPr>
+      <w:r>
+        <w:rPr>
+          <w:rFonts w:hint="eastAsia"/>
+          <w:lang w:eastAsia="ko-KR"/>
+        </w:rPr>
+        <w:t>-</w:t>
+      </w:r>
+      <w:r>
+        <w:t xml:space="preserve"> </w:t>
+      </w:r>
+      <w:r>
+        <w:t xml:space="preserve"> </w:t>
+      </w:r>
+      <w:r>
+        <w:rPr>
+          <w:lang w:eastAsia="ko-KR"/>
+        </w:rPr>
+        <w:t>Detail the requirements for the software and functionality it will provide</w:t>
+      </w:r>
+    </w:p>
+    <w:p>
+      <w:pPr>
+        <w:pStyle w:val="af0"/>
+        <w:ind w:left="1840"/>
+        <w:rPr>
+          <w:rFonts w:hint="eastAsia"/>
+          <w:lang w:eastAsia="ko-KR"/>
+        </w:rPr>
+      </w:pPr>
+      <w:r>
+        <w:rPr>
+          <w:rFonts w:hint="eastAsia"/>
+          <w:lang w:eastAsia="ko-KR"/>
+        </w:rPr>
+        <w:t>-</w:t>
+      </w:r>
+    </w:p>
+    <w:p>
+      <w:pPr>
+        <w:pStyle w:val="af0"/>
+        <w:numPr>
+          <w:ilvl w:val="2"/>
+          <w:numId w:val="4"/>
+        </w:numPr>
+        <w:rPr>
+          <w:lang w:eastAsia="ko-KR"/>
+        </w:rPr>
+      </w:pPr>
+      <w:r>
+        <w:rPr>
+          <w:lang w:eastAsia="ko-KR"/>
+        </w:rPr>
+        <w:t>Use Case &amp; Use Case Diagram</w:t>
+      </w:r>
+    </w:p>
+    <w:p>
+      <w:pPr>
+        <w:pStyle w:val="af0"/>
+        <w:ind w:left="1840"/>
+        <w:rPr>
+          <w:lang w:eastAsia="ko-KR"/>
+        </w:rPr>
+      </w:pPr>
+      <w:r>
+        <w:rPr>
+          <w:rFonts w:hint="eastAsia"/>
+          <w:lang w:eastAsia="ko-KR"/>
+        </w:rPr>
+        <w:t>-</w:t>
+      </w:r>
+      <w:r>
+        <w:rPr>
+          <w:lang w:eastAsia="ko-KR"/>
+        </w:rPr>
+        <w:t xml:space="preserve"> Detail</w:t>
+      </w:r>
+      <w:r>
+        <w:rPr>
+          <w:lang w:eastAsia="ko-KR"/>
+        </w:rPr>
+        <w:t xml:space="preserve"> how users will perform tasks on the software</w:t>
+      </w:r>
+    </w:p>
+    <w:p>
+      <w:pPr>
+        <w:pStyle w:val="af0"/>
+        <w:ind w:left="1840"/>
+        <w:rPr>
+          <w:lang w:eastAsia="ko-KR"/>
+        </w:rPr>
+      </w:pPr>
+      <w:r>
+        <w:rPr>
+          <w:rFonts w:hint="eastAsia"/>
+          <w:lang w:eastAsia="ko-KR"/>
+        </w:rPr>
+        <w:t>-</w:t>
+      </w:r>
+      <w:r>
+        <w:rPr>
+          <w:lang w:eastAsia="ko-KR"/>
+        </w:rPr>
+        <w:t xml:space="preserve"> </w:t>
+      </w:r>
+      <w:r>
+        <w:rPr>
+          <w:lang w:eastAsia="ko-KR"/>
+        </w:rPr>
+        <w:t>Diagram of a user's possible interactions with software</w:t>
+      </w:r>
+    </w:p>
+    <w:p>
+      <w:pPr>
+        <w:pStyle w:val="af0"/>
+        <w:ind w:left="1840"/>
+        <w:rPr>
+          <w:rFonts w:hint="eastAsia"/>
+          <w:lang w:eastAsia="ko-KR"/>
+        </w:rPr>
+      </w:pPr>
+      <w:r>
+        <w:rPr>
+          <w:rFonts w:hint="eastAsia"/>
+          <w:lang w:eastAsia="ko-KR"/>
+        </w:rPr>
+        <w:t>-</w:t>
+      </w:r>
+      <w:r>
+        <w:rPr>
+          <w:lang w:eastAsia="ko-KR"/>
+        </w:rPr>
+        <w:t xml:space="preserve"> Estimation for the time taken is </w:t>
+      </w:r>
+    </w:p>
+    <w:p>
+      <w:pPr>
+        <w:pStyle w:val="af0"/>
+        <w:numPr>
+          <w:ilvl w:val="0"/>
+          <w:numId w:val="4"/>
+        </w:numPr>
+        <w:rPr>
+          <w:lang w:eastAsia="ko-KR"/>
+        </w:rPr>
+      </w:pPr>
+      <w:r>
+        <w:rPr>
+          <w:rFonts w:hint="eastAsia"/>
+          <w:lang w:eastAsia="ko-KR"/>
+        </w:rPr>
+        <w:t>D</w:t>
+      </w:r>
+      <w:r>
+        <w:rPr>
+          <w:lang w:eastAsia="ko-KR"/>
+        </w:rPr>
+        <w:t>esign</w:t>
+      </w:r>
+    </w:p>
+    <w:p>
+      <w:pPr>
+        <w:pStyle w:val="af0"/>
+        <w:numPr>
+          <w:ilvl w:val="1"/>
+          <w:numId w:val="4"/>
+        </w:numPr>
+        <w:rPr>
+          <w:lang w:eastAsia="ko-KR"/>
+        </w:rPr>
+      </w:pPr>
+      <w:r>
+        <w:rPr>
+          <w:rFonts w:hint="eastAsia"/>
+          <w:lang w:eastAsia="ko-KR"/>
+        </w:rPr>
+        <w:t>D</w:t>
+      </w:r>
+      <w:r>
+        <w:rPr>
+          <w:lang w:eastAsia="ko-KR"/>
+        </w:rPr>
+        <w:t>efine software components</w:t>
+      </w:r>
+    </w:p>
+    <w:p>
+      <w:pPr>
+        <w:pStyle w:val="af0"/>
+        <w:numPr>
+          <w:ilvl w:val="2"/>
+          <w:numId w:val="4"/>
+        </w:numPr>
+        <w:rPr>
+          <w:lang w:eastAsia="ko-KR"/>
+        </w:rPr>
+      </w:pPr>
+      <w:r>
+        <w:rPr>
+          <w:lang w:eastAsia="ko-KR"/>
+        </w:rPr>
+        <w:t>Functions</w:t>
+      </w:r>
+    </w:p>
+    <w:p>
+      <w:pPr>
+        <w:pStyle w:val="af0"/>
+        <w:ind w:left="1840"/>
+        <w:rPr>
+          <w:lang w:eastAsia="ko-KR"/>
+        </w:rPr>
+      </w:pPr>
+      <w:r>
+        <w:rPr>
+          <w:rFonts w:hint="eastAsia"/>
+          <w:lang w:eastAsia="ko-KR"/>
+        </w:rPr>
+        <w:t>-</w:t>
+      </w:r>
+      <w:r>
+        <w:t xml:space="preserve"> </w:t>
+      </w:r>
+      <w:r>
+        <w:rPr>
+          <w:lang w:eastAsia="ko-KR"/>
+        </w:rPr>
+        <w:t>list all preliminary functions in the software. This includes detailed description of each function as follows:</w:t>
+      </w:r>
+    </w:p>
+    <w:p>
+      <w:pPr>
+        <w:pStyle w:val="af0"/>
+        <w:numPr>
+          <w:ilvl w:val="2"/>
+          <w:numId w:val="7"/>
+        </w:numPr>
+        <w:rPr>
+          <w:lang w:eastAsia="ko-KR"/>
+        </w:rPr>
+      </w:pPr>
+      <w:r>
+        <w:rPr>
+          <w:lang w:eastAsia="ko-KR"/>
+        </w:rPr>
+        <w:t>what function does</w:t>
+      </w:r>
+    </w:p>
+    <w:p>
+      <w:pPr>
+        <w:pStyle w:val="af0"/>
+        <w:numPr>
+          <w:ilvl w:val="2"/>
+          <w:numId w:val="7"/>
+        </w:numPr>
+        <w:rPr>
+          <w:lang w:eastAsia="ko-KR"/>
+        </w:rPr>
+      </w:pPr>
+      <w:r>
+        <w:rPr>
+          <w:lang w:eastAsia="ko-KR"/>
+        </w:rPr>
+        <w:t>input parameters, data types used, what these are used for</w:t>
+      </w:r>
+    </w:p>
+    <w:p>
+      <w:pPr>
+        <w:pStyle w:val="af0"/>
+        <w:numPr>
+          <w:ilvl w:val="2"/>
+          <w:numId w:val="7"/>
+        </w:numPr>
+        <w:rPr>
+          <w:lang w:eastAsia="ko-KR"/>
+        </w:rPr>
+      </w:pPr>
+      <w:r>
+        <w:rPr>
+          <w:lang w:eastAsia="ko-KR"/>
+        </w:rPr>
+        <w:t>side effects caused by the function</w:t>
+      </w:r>
+    </w:p>
+    <w:p>
+      <w:pPr>
+        <w:pStyle w:val="af0"/>
+        <w:numPr>
+          <w:ilvl w:val="2"/>
+          <w:numId w:val="7"/>
+        </w:numPr>
+        <w:rPr>
+          <w:rFonts w:hint="eastAsia"/>
+          <w:lang w:eastAsia="ko-KR"/>
+        </w:rPr>
+      </w:pPr>
+      <w:r>
+        <w:rPr>
+          <w:lang w:eastAsia="ko-KR"/>
+        </w:rPr>
+        <w:t>function's return value</w:t>
+      </w:r>
+    </w:p>
+    <w:p>
+      <w:pPr>
+        <w:pStyle w:val="af0"/>
+        <w:numPr>
+          <w:ilvl w:val="2"/>
+          <w:numId w:val="4"/>
+        </w:numPr>
+        <w:rPr>
+          <w:lang w:eastAsia="ko-KR"/>
+        </w:rPr>
+      </w:pPr>
+      <w:r>
+        <w:rPr>
+          <w:rFonts w:hint="eastAsia"/>
+          <w:lang w:eastAsia="ko-KR"/>
+        </w:rPr>
+        <w:t>D</w:t>
+      </w:r>
+      <w:r>
+        <w:rPr>
+          <w:lang w:eastAsia="ko-KR"/>
+        </w:rPr>
+        <w:t>ata structures</w:t>
+      </w:r>
+    </w:p>
+    <w:p>
+      <w:pPr>
+        <w:pStyle w:val="af0"/>
+        <w:ind w:left="1840"/>
+        <w:rPr>
+          <w:lang w:eastAsia="ko-KR"/>
+        </w:rPr>
+      </w:pPr>
+      <w:r>
+        <w:rPr>
+          <w:rFonts w:hint="eastAsia"/>
+          <w:lang w:eastAsia="ko-KR"/>
+        </w:rPr>
+        <w:t>-</w:t>
+      </w:r>
+      <w:r>
+        <w:t xml:space="preserve"> </w:t>
+      </w:r>
+      <w:r>
+        <w:rPr>
+          <w:lang w:eastAsia="ko-KR"/>
+        </w:rPr>
+        <w:t>List all data structures in the software (e</w:t>
+      </w:r>
+      <w:r>
+        <w:rPr>
+          <w:lang w:eastAsia="ko-KR"/>
+        </w:rPr>
+        <w:t>.</w:t>
+      </w:r>
+      <w:r>
+        <w:rPr>
+          <w:lang w:eastAsia="ko-KR"/>
+        </w:rPr>
+        <w:t>g</w:t>
+      </w:r>
+      <w:r>
+        <w:rPr>
+          <w:lang w:eastAsia="ko-KR"/>
+        </w:rPr>
+        <w:t>.</w:t>
+      </w:r>
+      <w:r>
+        <w:rPr>
+          <w:lang w:eastAsia="ko-KR"/>
+        </w:rPr>
+        <w:t xml:space="preserve"> linked lists, trees, arrays etc) or eternal data sources. This includes detailed information as follows: </w:t>
+      </w:r>
+    </w:p>
+    <w:p>
+      <w:pPr>
+        <w:pStyle w:val="af0"/>
+        <w:numPr>
+          <w:ilvl w:val="0"/>
+          <w:numId w:val="8"/>
+        </w:numPr>
+        <w:rPr>
+          <w:lang w:eastAsia="ko-KR"/>
+        </w:rPr>
+      </w:pPr>
+      <w:r>
+        <w:rPr>
+          <w:lang w:eastAsia="ko-KR"/>
+        </w:rPr>
+        <w:t>Type of structure</w:t>
+      </w:r>
+    </w:p>
+    <w:p>
+      <w:pPr>
+        <w:pStyle w:val="af0"/>
+        <w:numPr>
+          <w:ilvl w:val="0"/>
+          <w:numId w:val="8"/>
+        </w:numPr>
+        <w:rPr>
+          <w:lang w:eastAsia="ko-KR"/>
+        </w:rPr>
+      </w:pPr>
+      <w:r>
+        <w:rPr>
+          <w:lang w:eastAsia="ko-KR"/>
+        </w:rPr>
+        <w:t>Description of where and how it is used</w:t>
+      </w:r>
+    </w:p>
+    <w:p>
+      <w:pPr>
+        <w:pStyle w:val="af0"/>
+        <w:numPr>
+          <w:ilvl w:val="0"/>
+          <w:numId w:val="8"/>
+        </w:numPr>
+        <w:rPr>
+          <w:lang w:eastAsia="ko-KR"/>
+        </w:rPr>
+      </w:pPr>
+      <w:r>
+        <w:rPr>
+          <w:lang w:eastAsia="ko-KR"/>
+        </w:rPr>
+        <w:t>List of data members</w:t>
+      </w:r>
+    </w:p>
+    <w:p>
+      <w:pPr>
+        <w:pStyle w:val="af0"/>
+        <w:numPr>
+          <w:ilvl w:val="0"/>
+          <w:numId w:val="8"/>
+        </w:numPr>
+        <w:rPr>
+          <w:lang w:eastAsia="ko-KR"/>
+        </w:rPr>
+      </w:pPr>
+      <w:r>
+        <w:rPr>
+          <w:lang w:eastAsia="ko-KR"/>
+        </w:rPr>
+        <w:t>and what each one is for do</w:t>
+      </w:r>
+    </w:p>
+    <w:p>
+      <w:pPr>
+        <w:pStyle w:val="af0"/>
+        <w:numPr>
+          <w:ilvl w:val="0"/>
+          <w:numId w:val="8"/>
+        </w:numPr>
+        <w:rPr>
+          <w:rFonts w:hint="eastAsia"/>
+          <w:lang w:eastAsia="ko-KR"/>
+        </w:rPr>
+      </w:pPr>
+      <w:r>
+        <w:rPr>
+          <w:lang w:eastAsia="ko-KR"/>
+        </w:rPr>
+        <w:t>List of functions that use it</w:t>
+      </w:r>
+    </w:p>
+    <w:p>
+      <w:pPr>
+        <w:pStyle w:val="af0"/>
+        <w:numPr>
+          <w:ilvl w:val="1"/>
+          <w:numId w:val="4"/>
+        </w:numPr>
+        <w:rPr>
+          <w:lang w:eastAsia="ko-KR"/>
+        </w:rPr>
+      </w:pPr>
+      <w:r>
+        <w:rPr>
+          <w:lang w:eastAsia="ko-KR"/>
+        </w:rPr>
+        <w:t>User interface Design</w:t>
+      </w:r>
+    </w:p>
+    <w:p>
+      <w:pPr>
+        <w:pStyle w:val="af0"/>
+        <w:numPr>
+          <w:ilvl w:val="2"/>
+          <w:numId w:val="4"/>
+        </w:numPr>
+        <w:rPr>
+          <w:lang w:eastAsia="ko-KR"/>
+        </w:rPr>
+      </w:pPr>
+      <w:r>
+        <w:rPr>
+          <w:rFonts w:hint="eastAsia"/>
+          <w:lang w:eastAsia="ko-KR"/>
+        </w:rPr>
+        <w:lastRenderedPageBreak/>
+        <w:t>S</w:t>
+      </w:r>
+      <w:r>
+        <w:rPr>
+          <w:lang w:eastAsia="ko-KR"/>
+        </w:rPr>
+        <w:t>tructural Design</w:t>
+      </w:r>
+    </w:p>
+    <w:p>
+      <w:pPr>
+        <w:pStyle w:val="af0"/>
+        <w:ind w:left="1840"/>
+        <w:rPr>
+          <w:rFonts w:hint="eastAsia"/>
+          <w:lang w:eastAsia="ko-KR"/>
+        </w:rPr>
+      </w:pPr>
+      <w:r>
+        <w:rPr>
+          <w:rFonts w:hint="eastAsia"/>
+          <w:lang w:eastAsia="ko-KR"/>
+        </w:rPr>
+        <w:t>-</w:t>
+      </w:r>
+      <w:r>
+        <w:t xml:space="preserve"> </w:t>
+      </w:r>
+      <w:r>
+        <w:rPr>
+          <w:lang w:eastAsia="ko-KR"/>
+        </w:rPr>
+        <w:t>Design the navigational and information structure of software.</w:t>
+      </w:r>
+    </w:p>
+    <w:p>
+      <w:pPr>
+        <w:pStyle w:val="af0"/>
+        <w:numPr>
+          <w:ilvl w:val="2"/>
+          <w:numId w:val="4"/>
+        </w:numPr>
+        <w:rPr>
+          <w:lang w:eastAsia="ko-KR"/>
+        </w:rPr>
+      </w:pPr>
+      <w:r>
+        <w:rPr>
+          <w:rFonts w:hint="eastAsia"/>
+          <w:lang w:eastAsia="ko-KR"/>
+        </w:rPr>
+        <w:t>V</w:t>
+      </w:r>
+      <w:r>
+        <w:rPr>
+          <w:lang w:eastAsia="ko-KR"/>
+        </w:rPr>
+        <w:t>isual Design</w:t>
+      </w:r>
+    </w:p>
+    <w:p>
+      <w:pPr>
+        <w:pStyle w:val="af0"/>
+        <w:ind w:left="1840"/>
+        <w:rPr>
+          <w:lang w:eastAsia="ko-KR"/>
+        </w:rPr>
+      </w:pPr>
+      <w:r>
+        <w:rPr>
+          <w:rFonts w:hint="eastAsia"/>
+          <w:lang w:eastAsia="ko-KR"/>
+        </w:rPr>
+        <w:t>-</w:t>
+      </w:r>
+      <w:r>
+        <w:rPr>
+          <w:lang w:eastAsia="ko-KR"/>
+        </w:rPr>
+        <w:t>Detail visual design based on structural design by sketch or wireframe or mock-up</w:t>
+      </w:r>
+    </w:p>
+    <w:p>
+      <w:pPr>
+        <w:pStyle w:val="af0"/>
+        <w:ind w:left="1840"/>
+        <w:rPr>
+          <w:rFonts w:hint="eastAsia"/>
+          <w:lang w:eastAsia="ko-KR"/>
+        </w:rPr>
+      </w:pPr>
+      <w:r>
+        <w:rPr>
+          <w:rFonts w:hint="eastAsia"/>
+          <w:lang w:eastAsia="ko-KR"/>
+        </w:rPr>
+        <w:t>-</w:t>
+      </w:r>
+    </w:p>
+    <w:p>
+      <w:pPr>
+        <w:pStyle w:val="af0"/>
+        <w:numPr>
+          <w:ilvl w:val="0"/>
+          <w:numId w:val="4"/>
+        </w:numPr>
+        <w:rPr>
+          <w:lang w:eastAsia="ko-KR"/>
+        </w:rPr>
+      </w:pPr>
+      <w:r>
+        <w:rPr>
+          <w:rFonts w:hint="eastAsia"/>
+          <w:lang w:eastAsia="ko-KR"/>
+        </w:rPr>
+        <w:t>S</w:t>
+      </w:r>
+      <w:r>
+        <w:rPr>
+          <w:lang w:eastAsia="ko-KR"/>
+        </w:rPr>
+        <w:t>oftware Development</w:t>
+      </w:r>
+    </w:p>
+    <w:p>
+      <w:pPr>
+        <w:pStyle w:val="af0"/>
+        <w:ind w:left="760"/>
+        <w:rPr>
+          <w:rFonts w:hint="eastAsia"/>
+          <w:lang w:eastAsia="ko-KR"/>
+        </w:rPr>
+      </w:pPr>
+      <w:r>
+        <w:rPr>
+          <w:rFonts w:hint="eastAsia"/>
+          <w:lang w:eastAsia="ko-KR"/>
+        </w:rPr>
+        <w:t>-</w:t>
+      </w:r>
+      <w:r>
+        <w:rPr>
+          <w:lang w:eastAsia="ko-KR"/>
+        </w:rPr>
+        <w:t>Develop software based on defined requirements, software components and design</w:t>
+      </w:r>
+    </w:p>
+    <w:p>
+      <w:pPr>
+        <w:pStyle w:val="af0"/>
+        <w:numPr>
+          <w:ilvl w:val="0"/>
+          <w:numId w:val="4"/>
+        </w:numPr>
+        <w:rPr>
+          <w:lang w:eastAsia="ko-KR"/>
+        </w:rPr>
+      </w:pPr>
+      <w:r>
+        <w:rPr>
+          <w:rFonts w:hint="eastAsia"/>
+          <w:lang w:eastAsia="ko-KR"/>
+        </w:rPr>
+        <w:t>T</w:t>
+      </w:r>
+      <w:r>
+        <w:rPr>
+          <w:lang w:eastAsia="ko-KR"/>
+        </w:rPr>
+        <w:t>est</w:t>
+      </w:r>
+    </w:p>
+    <w:p>
+      <w:pPr>
+        <w:pStyle w:val="af0"/>
+        <w:numPr>
+          <w:ilvl w:val="1"/>
+          <w:numId w:val="4"/>
+        </w:numPr>
+        <w:rPr>
+          <w:lang w:eastAsia="ko-KR"/>
+        </w:rPr>
+      </w:pPr>
+      <w:r>
+        <w:rPr>
+          <w:rFonts w:hint="eastAsia"/>
+          <w:lang w:eastAsia="ko-KR"/>
+        </w:rPr>
+        <w:t>U</w:t>
+      </w:r>
+      <w:r>
+        <w:rPr>
+          <w:lang w:eastAsia="ko-KR"/>
+        </w:rPr>
+        <w:t>nit test</w:t>
+      </w:r>
+    </w:p>
+    <w:p>
+      <w:pPr>
+        <w:pStyle w:val="af0"/>
+        <w:ind w:left="1120"/>
+        <w:rPr>
+          <w:rFonts w:hint="eastAsia"/>
+          <w:lang w:eastAsia="ko-KR"/>
+        </w:rPr>
+      </w:pPr>
+      <w:r>
+        <w:rPr>
+          <w:rFonts w:hint="eastAsia"/>
+          <w:lang w:eastAsia="ko-KR"/>
+        </w:rPr>
+        <w:t>-</w:t>
+      </w:r>
+      <w:r>
+        <w:t xml:space="preserve"> </w:t>
+      </w:r>
+      <w:r>
+        <w:t>T</w:t>
+      </w:r>
+      <w:r>
+        <w:rPr>
+          <w:lang w:eastAsia="ko-KR"/>
+        </w:rPr>
+        <w:t>est software with focusing on components of a software product.</w:t>
+      </w:r>
+    </w:p>
+    <w:p>
+      <w:pPr>
+        <w:pStyle w:val="af0"/>
+        <w:numPr>
+          <w:ilvl w:val="1"/>
+          <w:numId w:val="4"/>
+        </w:numPr>
+        <w:rPr>
+          <w:lang w:eastAsia="ko-KR"/>
+        </w:rPr>
+      </w:pPr>
+      <w:r>
+        <w:rPr>
+          <w:lang w:eastAsia="ko-KR"/>
+        </w:rPr>
+        <w:t>Coverage Report</w:t>
+      </w:r>
+    </w:p>
+    <w:p>
+      <w:pPr>
+        <w:pStyle w:val="af0"/>
+        <w:ind w:left="1120"/>
+        <w:rPr>
+          <w:rFonts w:hint="eastAsia"/>
+          <w:lang w:eastAsia="ko-KR"/>
+        </w:rPr>
+      </w:pPr>
+      <w:r>
+        <w:rPr>
+          <w:rFonts w:hint="eastAsia"/>
+          <w:lang w:eastAsia="ko-KR"/>
+        </w:rPr>
+        <w:t>-</w:t>
+      </w:r>
+      <w:r>
+        <w:t xml:space="preserve"> </w:t>
+      </w:r>
+      <w:r>
+        <w:rPr>
+          <w:lang w:eastAsia="ko-KR"/>
+        </w:rPr>
+        <w:t>Define the coverage of unit tests, including how it is evaluated</w:t>
+      </w:r>
+      <w:r>
+        <w:rPr>
+          <w:lang w:eastAsia="ko-KR"/>
+        </w:rPr>
+        <w:t xml:space="preserve"> </w:t>
+      </w:r>
+      <w:r>
+        <w:rPr>
+          <w:lang w:eastAsia="ko-KR"/>
+        </w:rPr>
+        <w:t>(function, statement, branch, condition)</w:t>
+      </w:r>
+    </w:p>
+    <w:p>
+      <w:pPr>
+        <w:pStyle w:val="af0"/>
+        <w:numPr>
+          <w:ilvl w:val="1"/>
+          <w:numId w:val="4"/>
+        </w:numPr>
+        <w:rPr>
+          <w:lang w:eastAsia="ko-KR"/>
+        </w:rPr>
+      </w:pPr>
+      <w:r>
+        <w:rPr>
+          <w:rFonts w:hint="eastAsia"/>
+          <w:lang w:eastAsia="ko-KR"/>
+        </w:rPr>
+        <w:t>R</w:t>
+      </w:r>
+      <w:r>
+        <w:rPr>
+          <w:lang w:eastAsia="ko-KR"/>
+        </w:rPr>
+        <w:t>equirement Acceptance Testing</w:t>
+      </w:r>
+    </w:p>
+    <w:p>
+      <w:pPr>
+        <w:pStyle w:val="af0"/>
+        <w:ind w:left="1120"/>
+        <w:rPr>
+          <w:rFonts w:hint="eastAsia"/>
+          <w:lang w:eastAsia="ko-KR"/>
+        </w:rPr>
+      </w:pPr>
+      <w:r>
+        <w:rPr>
+          <w:rFonts w:hint="eastAsia"/>
+          <w:lang w:eastAsia="ko-KR"/>
+        </w:rPr>
+        <w:t>-</w:t>
+      </w:r>
+      <w:r>
+        <w:t xml:space="preserve"> </w:t>
+      </w:r>
+      <w:r>
+        <w:rPr>
+          <w:lang w:eastAsia="ko-KR"/>
+        </w:rPr>
+        <w:t>T</w:t>
+      </w:r>
+      <w:r>
+        <w:rPr>
+          <w:lang w:eastAsia="ko-KR"/>
+        </w:rPr>
+        <w:t xml:space="preserve">est software to determine </w:t>
+      </w:r>
+      <w:r>
+        <w:rPr>
+          <w:lang w:eastAsia="ko-KR"/>
+        </w:rPr>
+        <w:t>whether</w:t>
+      </w:r>
+      <w:r>
+        <w:rPr>
+          <w:lang w:eastAsia="ko-KR"/>
+        </w:rPr>
+        <w:t xml:space="preserve"> it has met the defined requirement specifications</w:t>
+      </w:r>
+    </w:p>
+    <w:p>
+      <w:pPr>
+        <w:pStyle w:val="af0"/>
+        <w:numPr>
+          <w:ilvl w:val="0"/>
+          <w:numId w:val="4"/>
+        </w:numPr>
+        <w:rPr>
+          <w:lang w:eastAsia="ko-KR"/>
+        </w:rPr>
+      </w:pPr>
+      <w:r>
+        <w:rPr>
+          <w:lang w:eastAsia="ko-KR"/>
+        </w:rPr>
+        <w:t>Executive Summary</w:t>
+      </w:r>
+    </w:p>
+    <w:p>
+      <w:pPr>
+        <w:pStyle w:val="af0"/>
+        <w:ind w:left="760"/>
+        <w:rPr>
+          <w:rFonts w:hint="eastAsia"/>
+          <w:lang w:eastAsia="ko-KR"/>
+        </w:rPr>
+      </w:pPr>
+      <w:r>
+        <w:rPr>
+          <w:rFonts w:hint="eastAsia"/>
+          <w:lang w:eastAsia="ko-KR"/>
+        </w:rPr>
+        <w:t>-</w:t>
+      </w:r>
+      <w:r>
+        <w:t xml:space="preserve"> </w:t>
+      </w:r>
+      <w:r>
+        <w:rPr>
+          <w:lang w:eastAsia="ko-KR"/>
+        </w:rPr>
+        <w:t>Analyse the data over a 12 month period and present the results from all required features for chosen dataset</w:t>
+      </w:r>
+    </w:p>
+    <w:p>
+      <w:pPr>
+        <w:jc w:val="both"/>
+        <w:rPr>
+          <w:i/>
+          <w:color w:val="FF0000"/>
+        </w:rPr>
+      </w:pPr>
       <w:r>
         <w:br w:type="page"/>
       </w:r>
@@ -1553,6 +2626,56 @@
 </w:document>
 </file>
 
+<file path=word/endnotes.xml><?xml version="1.0" encoding="utf-8"?>
+<w:endnotes xmlns:wpc="http://schemas.microsoft.com/office/word/2010/wordprocessingCanvas" xmlns:cx="http://schemas.microsoft.com/office/drawing/2014/chartex" xmlns:cx1="http://schemas.microsoft.com/office/drawing/2015/9/8/chartex" xmlns:cx2="http://schemas.microsoft.com/office/drawing/2015/10/21/chartex" xmlns:cx3="http://schemas.microsoft.com/office/drawing/2016/5/9/chartex" xmlns:cx4="http://schemas.microsoft.com/office/drawing/2016/5/10/chartex" xmlns:cx5="http://schemas.microsoft.com/office/drawing/2016/5/11/chartex" xmlns:cx6="http://schemas.microsoft.com/office/drawing/2016/5/12/chartex" xmlns:cx7="http://schemas.microsoft.com/office/drawing/2016/5/13/chartex" xmlns:cx8="http://schemas.microsoft.com/office/drawing/2016/5/14/chartex" xmlns:mc="http://schemas.openxmlformats.org/markup-compatibility/2006" xmlns:aink="http://schemas.microsoft.com/office/drawing/2016/ink" xmlns:am3d="http://schemas.microsoft.com/office/drawing/2017/model3d" xmlns:o="urn:schemas-microsoft-com:office:office" xmlns:oel="http://schemas.microsoft.com/office/2019/extlst" xmlns:r="http://schemas.openxmlformats.org/officeDocument/2006/relationships" xmlns:m="http://schemas.openxmlformats.org/officeDocument/2006/math" xmlns:v="urn:schemas-microsoft-com:vml" xmlns:wp14="http://schemas.microsoft.com/office/word/2010/wordprocessingDrawing" xmlns:wp="http://schemas.openxmlformats.org/drawingml/2006/wordprocessingDrawing" xmlns:w10="urn:schemas-microsoft-com:office:word" xmlns:w="http://schemas.openxmlformats.org/wordprocessingml/2006/main" xmlns:w14="http://schemas.microsoft.com/office/word/2010/wordml" xmlns:w15="http://schemas.microsoft.com/office/word/2012/wordml" xmlns:w16cex="http://schemas.microsoft.com/office/word/2018/wordml/cex" xmlns:w16cid="http://schemas.microsoft.com/office/word/2016/wordml/cid" xmlns:w16="http://schemas.microsoft.com/office/word/2018/wordml" xmlns:w16sdtdh="http://schemas.microsoft.com/office/word/2020/wordml/sdtdatahash" xmlns:w16se="http://schemas.microsoft.com/office/word/2015/wordml/symex" xmlns:wpg="http://schemas.microsoft.com/office/word/2010/wordprocessingGroup" xmlns:wpi="http://schemas.microsoft.com/office/word/2010/wordprocessingInk" xmlns:wne="http://schemas.microsoft.com/office/word/2006/wordml" xmlns:wps="http://schemas.microsoft.com/office/word/2010/wordprocessingShape" mc:Ignorable="w14 w15 w16se w16cid w16 w16cex w16sdtdh wp14">
+  <w:endnote w:type="separator" w:id="-1">
+    <w:p>
+      <w:pPr>
+        <w:spacing w:after="0" w:line="240" w:lineRule="auto"/>
+      </w:pPr>
+      <w:r>
+        <w:separator/>
+      </w:r>
+    </w:p>
+  </w:endnote>
+  <w:endnote w:type="continuationSeparator" w:id="0">
+    <w:p>
+      <w:pPr>
+        <w:spacing w:after="0" w:line="240" w:lineRule="auto"/>
+      </w:pPr>
+      <w:r>
+        <w:continuationSeparator/>
+      </w:r>
+    </w:p>
+  </w:endnote>
+</w:endnotes>
+</file>
+
+<file path=word/footnotes.xml><?xml version="1.0" encoding="utf-8"?>
+<w:footnotes xmlns:wpc="http://schemas.microsoft.com/office/word/2010/wordprocessingCanvas" xmlns:cx="http://schemas.microsoft.com/office/drawing/2014/chartex" xmlns:cx1="http://schemas.microsoft.com/office/drawing/2015/9/8/chartex" xmlns:cx2="http://schemas.microsoft.com/office/drawing/2015/10/21/chartex" xmlns:cx3="http://schemas.microsoft.com/office/drawing/2016/5/9/chartex" xmlns:cx4="http://schemas.microsoft.com/office/drawing/2016/5/10/chartex" xmlns:cx5="http://schemas.microsoft.com/office/drawing/2016/5/11/chartex" xmlns:cx6="http://schemas.microsoft.com/office/drawing/2016/5/12/chartex" xmlns:cx7="http://schemas.microsoft.com/office/drawing/2016/5/13/chartex" xmlns:cx8="http://schemas.microsoft.com/office/drawing/2016/5/14/chartex" xmlns:mc="http://schemas.openxmlformats.org/markup-compatibility/2006" xmlns:aink="http://schemas.microsoft.com/office/drawing/2016/ink" xmlns:am3d="http://schemas.microsoft.com/office/drawing/2017/model3d" xmlns:o="urn:schemas-microsoft-com:office:office" xmlns:oel="http://schemas.microsoft.com/office/2019/extlst" xmlns:r="http://schemas.openxmlformats.org/officeDocument/2006/relationships" xmlns:m="http://schemas.openxmlformats.org/officeDocument/2006/math" xmlns:v="urn:schemas-microsoft-com:vml" xmlns:wp14="http://schemas.microsoft.com/office/word/2010/wordprocessingDrawing" xmlns:wp="http://schemas.openxmlformats.org/drawingml/2006/wordprocessingDrawing" xmlns:w10="urn:schemas-microsoft-com:office:word" xmlns:w="http://schemas.openxmlformats.org/wordprocessingml/2006/main" xmlns:w14="http://schemas.microsoft.com/office/word/2010/wordml" xmlns:w15="http://schemas.microsoft.com/office/word/2012/wordml" xmlns:w16cex="http://schemas.microsoft.com/office/word/2018/wordml/cex" xmlns:w16cid="http://schemas.microsoft.com/office/word/2016/wordml/cid" xmlns:w16="http://schemas.microsoft.com/office/word/2018/wordml" xmlns:w16sdtdh="http://schemas.microsoft.com/office/word/2020/wordml/sdtdatahash" xmlns:w16se="http://schemas.microsoft.com/office/word/2015/wordml/symex" xmlns:wpg="http://schemas.microsoft.com/office/word/2010/wordprocessingGroup" xmlns:wpi="http://schemas.microsoft.com/office/word/2010/wordprocessingInk" xmlns:wne="http://schemas.microsoft.com/office/word/2006/wordml" xmlns:wps="http://schemas.microsoft.com/office/word/2010/wordprocessingShape" mc:Ignorable="w14 w15 w16se w16cid w16 w16cex w16sdtdh wp14">
+  <w:footnote w:type="separator" w:id="-1">
+    <w:p>
+      <w:pPr>
+        <w:spacing w:after="0" w:line="240" w:lineRule="auto"/>
+      </w:pPr>
+      <w:r>
+        <w:separator/>
+      </w:r>
+    </w:p>
+  </w:footnote>
+  <w:footnote w:type="continuationSeparator" w:id="0">
+    <w:p>
+      <w:pPr>
+        <w:spacing w:after="0" w:line="240" w:lineRule="auto"/>
+      </w:pPr>
+      <w:r>
+        <w:continuationSeparator/>
+      </w:r>
+    </w:p>
+  </w:footnote>
+</w:footnotes>
+</file>
+
 <file path=word/numbering.xml><?xml version="1.0" encoding="utf-8"?>
 <w:numbering xmlns:wpc="http://schemas.microsoft.com/office/word/2010/wordprocessingCanvas" xmlns:cx="http://schemas.microsoft.com/office/drawing/2014/chartex" xmlns:cx1="http://schemas.microsoft.com/office/drawing/2015/9/8/chartex" xmlns:cx2="http://schemas.microsoft.com/office/drawing/2015/10/21/chartex" xmlns:cx3="http://schemas.microsoft.com/office/drawing/2016/5/9/chartex" xmlns:cx4="http://schemas.microsoft.com/office/drawing/2016/5/10/chartex" xmlns:cx5="http://schemas.microsoft.com/office/drawing/2016/5/11/chartex" xmlns:cx6="http://schemas.microsoft.com/office/drawing/2016/5/12/chartex" xmlns:cx7="http://schemas.microsoft.com/office/drawing/2016/5/13/chartex" xmlns:cx8="http://schemas.microsoft.com/office/drawing/2016/5/14/chartex" xmlns:mc="http://schemas.openxmlformats.org/markup-compatibility/2006" xmlns:aink="http://schemas.microsoft.com/office/drawing/2016/ink" xmlns:am3d="http://schemas.microsoft.com/office/drawing/2017/model3d" xmlns:o="urn:schemas-microsoft-com:office:office" xmlns:oel="http://schemas.microsoft.com/office/2019/extlst" xmlns:r="http://schemas.openxmlformats.org/officeDocument/2006/relationships" xmlns:m="http://schemas.openxmlformats.org/officeDocument/2006/math" xmlns:v="urn:schemas-microsoft-com:vml" xmlns:wp14="http://schemas.microsoft.com/office/word/2010/wordprocessingDrawing" xmlns:wp="http://schemas.openxmlformats.org/drawingml/2006/wordprocessingDrawing" xmlns:w10="urn:schemas-microsoft-com:office:word" xmlns:w="http://schemas.openxmlformats.org/wordprocessingml/2006/main" xmlns:w14="http://schemas.microsoft.com/office/word/2010/wordml" xmlns:w15="http://schemas.microsoft.com/office/word/2012/wordml" xmlns:w16cex="http://schemas.microsoft.com/office/word/2018/wordml/cex" xmlns:w16cid="http://schemas.microsoft.com/office/word/2016/wordml/cid" xmlns:w16="http://schemas.microsoft.com/office/word/2018/wordml" xmlns:w16sdtdh="http://schemas.microsoft.com/office/word/2020/wordml/sdtdatahash" xmlns:w16se="http://schemas.microsoft.com/office/word/2015/wordml/symex" xmlns:wpg="http://schemas.microsoft.com/office/word/2010/wordprocessingGroup" xmlns:wpi="http://schemas.microsoft.com/office/word/2010/wordprocessingInk" xmlns:wne="http://schemas.microsoft.com/office/word/2006/wordml" xmlns:wps="http://schemas.microsoft.com/office/word/2010/wordprocessingShape" mc:Ignorable="w14 w15 w16se w16cid w16 w16cex w16sdtdh wp14">
   <w:abstractNum w:abstractNumId="0" w15:restartNumberingAfterBreak="0">
@@ -1677,6 +2800,342 @@
     </w:lvl>
   </w:abstractNum>
   <w:abstractNum w:abstractNumId="1" w15:restartNumberingAfterBreak="0">
+    <w:nsid w:val="2D1706B0"/>
+    <w:multiLevelType w:val="hybridMultilevel"/>
+    <w:tmpl w:val="5A7EF3C0"/>
+    <w:lvl w:ilvl="0" w:tplc="A1CC7C6C">
+      <w:numFmt w:val="bullet"/>
+      <w:lvlText w:val="•"/>
+      <w:lvlJc w:val="left"/>
+      <w:pPr>
+        <w:ind w:left="2640" w:hanging="400"/>
+      </w:pPr>
+      <w:rPr>
+        <w:rFonts w:ascii="Calibri" w:eastAsiaTheme="minorEastAsia" w:hAnsi="Calibri" w:cs="Calibri" w:hint="default"/>
+      </w:rPr>
+    </w:lvl>
+    <w:lvl w:ilvl="1" w:tplc="04090003" w:tentative="1">
+      <w:start w:val="1"/>
+      <w:numFmt w:val="bullet"/>
+      <w:lvlText w:val=""/>
+      <w:lvlJc w:val="left"/>
+      <w:pPr>
+        <w:ind w:left="3040" w:hanging="400"/>
+      </w:pPr>
+      <w:rPr>
+        <w:rFonts w:ascii="Wingdings" w:hAnsi="Wingdings" w:hint="default"/>
+      </w:rPr>
+    </w:lvl>
+    <w:lvl w:ilvl="2" w:tplc="04090005" w:tentative="1">
+      <w:start w:val="1"/>
+      <w:numFmt w:val="bullet"/>
+      <w:lvlText w:val=""/>
+      <w:lvlJc w:val="left"/>
+      <w:pPr>
+        <w:ind w:left="3440" w:hanging="400"/>
+      </w:pPr>
+      <w:rPr>
+        <w:rFonts w:ascii="Wingdings" w:hAnsi="Wingdings" w:hint="default"/>
+      </w:rPr>
+    </w:lvl>
+    <w:lvl w:ilvl="3" w:tplc="04090001" w:tentative="1">
+      <w:start w:val="1"/>
+      <w:numFmt w:val="bullet"/>
+      <w:lvlText w:val=""/>
+      <w:lvlJc w:val="left"/>
+      <w:pPr>
+        <w:ind w:left="3840" w:hanging="400"/>
+      </w:pPr>
+      <w:rPr>
+        <w:rFonts w:ascii="Wingdings" w:hAnsi="Wingdings" w:hint="default"/>
+      </w:rPr>
+    </w:lvl>
+    <w:lvl w:ilvl="4" w:tplc="04090003" w:tentative="1">
+      <w:start w:val="1"/>
+      <w:numFmt w:val="bullet"/>
+      <w:lvlText w:val=""/>
+      <w:lvlJc w:val="left"/>
+      <w:pPr>
+        <w:ind w:left="4240" w:hanging="400"/>
+      </w:pPr>
+      <w:rPr>
+        <w:rFonts w:ascii="Wingdings" w:hAnsi="Wingdings" w:hint="default"/>
+      </w:rPr>
+    </w:lvl>
+    <w:lvl w:ilvl="5" w:tplc="04090005" w:tentative="1">
+      <w:start w:val="1"/>
+      <w:numFmt w:val="bullet"/>
+      <w:lvlText w:val=""/>
+      <w:lvlJc w:val="left"/>
+      <w:pPr>
+        <w:ind w:left="4640" w:hanging="400"/>
+      </w:pPr>
+      <w:rPr>
+        <w:rFonts w:ascii="Wingdings" w:hAnsi="Wingdings" w:hint="default"/>
+      </w:rPr>
+    </w:lvl>
+    <w:lvl w:ilvl="6" w:tplc="04090001" w:tentative="1">
+      <w:start w:val="1"/>
+      <w:numFmt w:val="bullet"/>
+      <w:lvlText w:val=""/>
+      <w:lvlJc w:val="left"/>
+      <w:pPr>
+        <w:ind w:left="5040" w:hanging="400"/>
+      </w:pPr>
+      <w:rPr>
+        <w:rFonts w:ascii="Wingdings" w:hAnsi="Wingdings" w:hint="default"/>
+      </w:rPr>
+    </w:lvl>
+    <w:lvl w:ilvl="7" w:tplc="04090003" w:tentative="1">
+      <w:start w:val="1"/>
+      <w:numFmt w:val="bullet"/>
+      <w:lvlText w:val=""/>
+      <w:lvlJc w:val="left"/>
+      <w:pPr>
+        <w:ind w:left="5440" w:hanging="400"/>
+      </w:pPr>
+      <w:rPr>
+        <w:rFonts w:ascii="Wingdings" w:hAnsi="Wingdings" w:hint="default"/>
+      </w:rPr>
+    </w:lvl>
+    <w:lvl w:ilvl="8" w:tplc="04090005" w:tentative="1">
+      <w:start w:val="1"/>
+      <w:numFmt w:val="bullet"/>
+      <w:lvlText w:val=""/>
+      <w:lvlJc w:val="left"/>
+      <w:pPr>
+        <w:ind w:left="5840" w:hanging="400"/>
+      </w:pPr>
+      <w:rPr>
+        <w:rFonts w:ascii="Wingdings" w:hAnsi="Wingdings" w:hint="default"/>
+      </w:rPr>
+    </w:lvl>
+  </w:abstractNum>
+  <w:abstractNum w:abstractNumId="2" w15:restartNumberingAfterBreak="0">
+    <w:nsid w:val="3367346A"/>
+    <w:multiLevelType w:val="hybridMultilevel"/>
+    <w:tmpl w:val="18BE7EB8"/>
+    <w:lvl w:ilvl="0" w:tplc="E514ADBE">
+      <w:numFmt w:val="bullet"/>
+      <w:lvlText w:val="-"/>
+      <w:lvlJc w:val="left"/>
+      <w:pPr>
+        <w:ind w:left="3320" w:hanging="360"/>
+      </w:pPr>
+      <w:rPr>
+        <w:rFonts w:ascii="Calibri" w:eastAsiaTheme="minorEastAsia" w:hAnsi="Calibri" w:cs="Calibri" w:hint="default"/>
+      </w:rPr>
+    </w:lvl>
+    <w:lvl w:ilvl="1" w:tplc="04090003" w:tentative="1">
+      <w:start w:val="1"/>
+      <w:numFmt w:val="bullet"/>
+      <w:lvlText w:val=""/>
+      <w:lvlJc w:val="left"/>
+      <w:pPr>
+        <w:ind w:left="3040" w:hanging="400"/>
+      </w:pPr>
+      <w:rPr>
+        <w:rFonts w:ascii="Wingdings" w:hAnsi="Wingdings" w:hint="default"/>
+      </w:rPr>
+    </w:lvl>
+    <w:lvl w:ilvl="2" w:tplc="04090005">
+      <w:start w:val="1"/>
+      <w:numFmt w:val="bullet"/>
+      <w:lvlText w:val=""/>
+      <w:lvlJc w:val="left"/>
+      <w:pPr>
+        <w:ind w:left="3440" w:hanging="400"/>
+      </w:pPr>
+      <w:rPr>
+        <w:rFonts w:ascii="Wingdings" w:hAnsi="Wingdings" w:hint="default"/>
+      </w:rPr>
+    </w:lvl>
+    <w:lvl w:ilvl="3" w:tplc="04090001" w:tentative="1">
+      <w:start w:val="1"/>
+      <w:numFmt w:val="bullet"/>
+      <w:lvlText w:val=""/>
+      <w:lvlJc w:val="left"/>
+      <w:pPr>
+        <w:ind w:left="3840" w:hanging="400"/>
+      </w:pPr>
+      <w:rPr>
+        <w:rFonts w:ascii="Wingdings" w:hAnsi="Wingdings" w:hint="default"/>
+      </w:rPr>
+    </w:lvl>
+    <w:lvl w:ilvl="4" w:tplc="04090003" w:tentative="1">
+      <w:start w:val="1"/>
+      <w:numFmt w:val="bullet"/>
+      <w:lvlText w:val=""/>
+      <w:lvlJc w:val="left"/>
+      <w:pPr>
+        <w:ind w:left="4240" w:hanging="400"/>
+      </w:pPr>
+      <w:rPr>
+        <w:rFonts w:ascii="Wingdings" w:hAnsi="Wingdings" w:hint="default"/>
+      </w:rPr>
+    </w:lvl>
+    <w:lvl w:ilvl="5" w:tplc="04090005" w:tentative="1">
+      <w:start w:val="1"/>
+      <w:numFmt w:val="bullet"/>
+      <w:lvlText w:val=""/>
+      <w:lvlJc w:val="left"/>
+      <w:pPr>
+        <w:ind w:left="4640" w:hanging="400"/>
+      </w:pPr>
+      <w:rPr>
+        <w:rFonts w:ascii="Wingdings" w:hAnsi="Wingdings" w:hint="default"/>
+      </w:rPr>
+    </w:lvl>
+    <w:lvl w:ilvl="6" w:tplc="04090001" w:tentative="1">
+      <w:start w:val="1"/>
+      <w:numFmt w:val="bullet"/>
+      <w:lvlText w:val=""/>
+      <w:lvlJc w:val="left"/>
+      <w:pPr>
+        <w:ind w:left="5040" w:hanging="400"/>
+      </w:pPr>
+      <w:rPr>
+        <w:rFonts w:ascii="Wingdings" w:hAnsi="Wingdings" w:hint="default"/>
+      </w:rPr>
+    </w:lvl>
+    <w:lvl w:ilvl="7" w:tplc="04090003" w:tentative="1">
+      <w:start w:val="1"/>
+      <w:numFmt w:val="bullet"/>
+      <w:lvlText w:val=""/>
+      <w:lvlJc w:val="left"/>
+      <w:pPr>
+        <w:ind w:left="5440" w:hanging="400"/>
+      </w:pPr>
+      <w:rPr>
+        <w:rFonts w:ascii="Wingdings" w:hAnsi="Wingdings" w:hint="default"/>
+      </w:rPr>
+    </w:lvl>
+    <w:lvl w:ilvl="8" w:tplc="04090005" w:tentative="1">
+      <w:start w:val="1"/>
+      <w:numFmt w:val="bullet"/>
+      <w:lvlText w:val=""/>
+      <w:lvlJc w:val="left"/>
+      <w:pPr>
+        <w:ind w:left="5840" w:hanging="400"/>
+      </w:pPr>
+      <w:rPr>
+        <w:rFonts w:ascii="Wingdings" w:hAnsi="Wingdings" w:hint="default"/>
+      </w:rPr>
+    </w:lvl>
+  </w:abstractNum>
+  <w:abstractNum w:abstractNumId="3" w15:restartNumberingAfterBreak="0">
+    <w:nsid w:val="35D14F8A"/>
+    <w:multiLevelType w:val="hybridMultilevel"/>
+    <w:tmpl w:val="D6F04348"/>
+    <w:lvl w:ilvl="0" w:tplc="E514ADBE">
+      <w:numFmt w:val="bullet"/>
+      <w:lvlText w:val="-"/>
+      <w:lvlJc w:val="left"/>
+      <w:pPr>
+        <w:ind w:left="1480" w:hanging="360"/>
+      </w:pPr>
+      <w:rPr>
+        <w:rFonts w:ascii="Calibri" w:eastAsiaTheme="minorEastAsia" w:hAnsi="Calibri" w:cs="Calibri" w:hint="default"/>
+      </w:rPr>
+    </w:lvl>
+    <w:lvl w:ilvl="1" w:tplc="04090003" w:tentative="1">
+      <w:start w:val="1"/>
+      <w:numFmt w:val="bullet"/>
+      <w:lvlText w:val=""/>
+      <w:lvlJc w:val="left"/>
+      <w:pPr>
+        <w:ind w:left="1920" w:hanging="400"/>
+      </w:pPr>
+      <w:rPr>
+        <w:rFonts w:ascii="Wingdings" w:hAnsi="Wingdings" w:hint="default"/>
+      </w:rPr>
+    </w:lvl>
+    <w:lvl w:ilvl="2" w:tplc="04090005" w:tentative="1">
+      <w:start w:val="1"/>
+      <w:numFmt w:val="bullet"/>
+      <w:lvlText w:val=""/>
+      <w:lvlJc w:val="left"/>
+      <w:pPr>
+        <w:ind w:left="2320" w:hanging="400"/>
+      </w:pPr>
+      <w:rPr>
+        <w:rFonts w:ascii="Wingdings" w:hAnsi="Wingdings" w:hint="default"/>
+      </w:rPr>
+    </w:lvl>
+    <w:lvl w:ilvl="3" w:tplc="04090001" w:tentative="1">
+      <w:start w:val="1"/>
+      <w:numFmt w:val="bullet"/>
+      <w:lvlText w:val=""/>
+      <w:lvlJc w:val="left"/>
+      <w:pPr>
+        <w:ind w:left="2720" w:hanging="400"/>
+      </w:pPr>
+      <w:rPr>
+        <w:rFonts w:ascii="Wingdings" w:hAnsi="Wingdings" w:hint="default"/>
+      </w:rPr>
+    </w:lvl>
+    <w:lvl w:ilvl="4" w:tplc="04090003" w:tentative="1">
+      <w:start w:val="1"/>
+      <w:numFmt w:val="bullet"/>
+      <w:lvlText w:val=""/>
+      <w:lvlJc w:val="left"/>
+      <w:pPr>
+        <w:ind w:left="3120" w:hanging="400"/>
+      </w:pPr>
+      <w:rPr>
+        <w:rFonts w:ascii="Wingdings" w:hAnsi="Wingdings" w:hint="default"/>
+      </w:rPr>
+    </w:lvl>
+    <w:lvl w:ilvl="5" w:tplc="04090005" w:tentative="1">
+      <w:start w:val="1"/>
+      <w:numFmt w:val="bullet"/>
+      <w:lvlText w:val=""/>
+      <w:lvlJc w:val="left"/>
+      <w:pPr>
+        <w:ind w:left="3520" w:hanging="400"/>
+      </w:pPr>
+      <w:rPr>
+        <w:rFonts w:ascii="Wingdings" w:hAnsi="Wingdings" w:hint="default"/>
+      </w:rPr>
+    </w:lvl>
+    <w:lvl w:ilvl="6" w:tplc="04090001" w:tentative="1">
+      <w:start w:val="1"/>
+      <w:numFmt w:val="bullet"/>
+      <w:lvlText w:val=""/>
+      <w:lvlJc w:val="left"/>
+      <w:pPr>
+        <w:ind w:left="3920" w:hanging="400"/>
+      </w:pPr>
+      <w:rPr>
+        <w:rFonts w:ascii="Wingdings" w:hAnsi="Wingdings" w:hint="default"/>
+      </w:rPr>
+    </w:lvl>
+    <w:lvl w:ilvl="7" w:tplc="04090003" w:tentative="1">
+      <w:start w:val="1"/>
+      <w:numFmt w:val="bullet"/>
+      <w:lvlText w:val=""/>
+      <w:lvlJc w:val="left"/>
+      <w:pPr>
+        <w:ind w:left="4320" w:hanging="400"/>
+      </w:pPr>
+      <w:rPr>
+        <w:rFonts w:ascii="Wingdings" w:hAnsi="Wingdings" w:hint="default"/>
+      </w:rPr>
+    </w:lvl>
+    <w:lvl w:ilvl="8" w:tplc="04090005" w:tentative="1">
+      <w:start w:val="1"/>
+      <w:numFmt w:val="bullet"/>
+      <w:lvlText w:val=""/>
+      <w:lvlJc w:val="left"/>
+      <w:pPr>
+        <w:ind w:left="4720" w:hanging="400"/>
+      </w:pPr>
+      <w:rPr>
+        <w:rFonts w:ascii="Wingdings" w:hAnsi="Wingdings" w:hint="default"/>
+      </w:rPr>
+    </w:lvl>
+  </w:abstractNum>
+  <w:abstractNum w:abstractNumId="4" w15:restartNumberingAfterBreak="0">
     <w:nsid w:val="375D36C8"/>
     <w:multiLevelType w:val="multilevel"/>
     <w:tmpl w:val="CF405D9C"/>
@@ -1789,7 +3248,239 @@
       </w:rPr>
     </w:lvl>
   </w:abstractNum>
-  <w:abstractNum w:abstractNumId="2" w15:restartNumberingAfterBreak="0">
+  <w:abstractNum w:abstractNumId="5" w15:restartNumberingAfterBreak="0">
+    <w:nsid w:val="40496463"/>
+    <w:multiLevelType w:val="hybridMultilevel"/>
+    <w:tmpl w:val="4DB824B4"/>
+    <w:lvl w:ilvl="0" w:tplc="FFFFFFFF">
+      <w:numFmt w:val="bullet"/>
+      <w:lvlText w:val="-"/>
+      <w:lvlJc w:val="left"/>
+      <w:pPr>
+        <w:ind w:left="3320" w:hanging="360"/>
+      </w:pPr>
+      <w:rPr>
+        <w:rFonts w:ascii="Calibri" w:eastAsiaTheme="minorEastAsia" w:hAnsi="Calibri" w:cs="Calibri" w:hint="default"/>
+      </w:rPr>
+    </w:lvl>
+    <w:lvl w:ilvl="1" w:tplc="FFFFFFFF" w:tentative="1">
+      <w:start w:val="1"/>
+      <w:numFmt w:val="bullet"/>
+      <w:lvlText w:val=""/>
+      <w:lvlJc w:val="left"/>
+      <w:pPr>
+        <w:ind w:left="3040" w:hanging="400"/>
+      </w:pPr>
+      <w:rPr>
+        <w:rFonts w:ascii="Wingdings" w:hAnsi="Wingdings" w:hint="default"/>
+      </w:rPr>
+    </w:lvl>
+    <w:lvl w:ilvl="2" w:tplc="A1CC7C6C">
+      <w:numFmt w:val="bullet"/>
+      <w:lvlText w:val="•"/>
+      <w:lvlJc w:val="left"/>
+      <w:pPr>
+        <w:ind w:left="3440" w:hanging="400"/>
+      </w:pPr>
+      <w:rPr>
+        <w:rFonts w:ascii="Calibri" w:eastAsiaTheme="minorEastAsia" w:hAnsi="Calibri" w:cs="Calibri" w:hint="default"/>
+      </w:rPr>
+    </w:lvl>
+    <w:lvl w:ilvl="3" w:tplc="FFFFFFFF" w:tentative="1">
+      <w:start w:val="1"/>
+      <w:numFmt w:val="bullet"/>
+      <w:lvlText w:val=""/>
+      <w:lvlJc w:val="left"/>
+      <w:pPr>
+        <w:ind w:left="3840" w:hanging="400"/>
+      </w:pPr>
+      <w:rPr>
+        <w:rFonts w:ascii="Wingdings" w:hAnsi="Wingdings" w:hint="default"/>
+      </w:rPr>
+    </w:lvl>
+    <w:lvl w:ilvl="4" w:tplc="FFFFFFFF" w:tentative="1">
+      <w:start w:val="1"/>
+      <w:numFmt w:val="bullet"/>
+      <w:lvlText w:val=""/>
+      <w:lvlJc w:val="left"/>
+      <w:pPr>
+        <w:ind w:left="4240" w:hanging="400"/>
+      </w:pPr>
+      <w:rPr>
+        <w:rFonts w:ascii="Wingdings" w:hAnsi="Wingdings" w:hint="default"/>
+      </w:rPr>
+    </w:lvl>
+    <w:lvl w:ilvl="5" w:tplc="FFFFFFFF" w:tentative="1">
+      <w:start w:val="1"/>
+      <w:numFmt w:val="bullet"/>
+      <w:lvlText w:val=""/>
+      <w:lvlJc w:val="left"/>
+      <w:pPr>
+        <w:ind w:left="4640" w:hanging="400"/>
+      </w:pPr>
+      <w:rPr>
+        <w:rFonts w:ascii="Wingdings" w:hAnsi="Wingdings" w:hint="default"/>
+      </w:rPr>
+    </w:lvl>
+    <w:lvl w:ilvl="6" w:tplc="FFFFFFFF" w:tentative="1">
+      <w:start w:val="1"/>
+      <w:numFmt w:val="bullet"/>
+      <w:lvlText w:val=""/>
+      <w:lvlJc w:val="left"/>
+      <w:pPr>
+        <w:ind w:left="5040" w:hanging="400"/>
+      </w:pPr>
+      <w:rPr>
+        <w:rFonts w:ascii="Wingdings" w:hAnsi="Wingdings" w:hint="default"/>
+      </w:rPr>
+    </w:lvl>
+    <w:lvl w:ilvl="7" w:tplc="FFFFFFFF" w:tentative="1">
+      <w:start w:val="1"/>
+      <w:numFmt w:val="bullet"/>
+      <w:lvlText w:val=""/>
+      <w:lvlJc w:val="left"/>
+      <w:pPr>
+        <w:ind w:left="5440" w:hanging="400"/>
+      </w:pPr>
+      <w:rPr>
+        <w:rFonts w:ascii="Wingdings" w:hAnsi="Wingdings" w:hint="default"/>
+      </w:rPr>
+    </w:lvl>
+    <w:lvl w:ilvl="8" w:tplc="FFFFFFFF" w:tentative="1">
+      <w:start w:val="1"/>
+      <w:numFmt w:val="bullet"/>
+      <w:lvlText w:val=""/>
+      <w:lvlJc w:val="left"/>
+      <w:pPr>
+        <w:ind w:left="5840" w:hanging="400"/>
+      </w:pPr>
+      <w:rPr>
+        <w:rFonts w:ascii="Wingdings" w:hAnsi="Wingdings" w:hint="default"/>
+      </w:rPr>
+    </w:lvl>
+  </w:abstractNum>
+  <w:abstractNum w:abstractNumId="6" w15:restartNumberingAfterBreak="0">
+    <w:nsid w:val="615847FC"/>
+    <w:multiLevelType w:val="multilevel"/>
+    <w:tmpl w:val="D042F952"/>
+    <w:lvl w:ilvl="0">
+      <w:start w:val="1"/>
+      <w:numFmt w:val="decimal"/>
+      <w:lvlText w:val="%1."/>
+      <w:lvlJc w:val="left"/>
+      <w:pPr>
+        <w:ind w:left="760" w:hanging="360"/>
+      </w:pPr>
+      <w:rPr>
+        <w:rFonts w:hint="default"/>
+      </w:rPr>
+    </w:lvl>
+    <w:lvl w:ilvl="1">
+      <w:start w:val="1"/>
+      <w:numFmt w:val="decimal"/>
+      <w:isLgl/>
+      <w:lvlText w:val="%1.%2"/>
+      <w:lvlJc w:val="left"/>
+      <w:pPr>
+        <w:ind w:left="1120" w:hanging="360"/>
+      </w:pPr>
+      <w:rPr>
+        <w:rFonts w:hint="default"/>
+      </w:rPr>
+    </w:lvl>
+    <w:lvl w:ilvl="2">
+      <w:start w:val="1"/>
+      <w:numFmt w:val="decimal"/>
+      <w:isLgl/>
+      <w:lvlText w:val="%1.%2.%3"/>
+      <w:lvlJc w:val="left"/>
+      <w:pPr>
+        <w:ind w:left="1840" w:hanging="720"/>
+      </w:pPr>
+      <w:rPr>
+        <w:rFonts w:hint="default"/>
+      </w:rPr>
+    </w:lvl>
+    <w:lvl w:ilvl="3">
+      <w:start w:val="1"/>
+      <w:numFmt w:val="decimal"/>
+      <w:isLgl/>
+      <w:lvlText w:val="%1.%2.%3.%4"/>
+      <w:lvlJc w:val="left"/>
+      <w:pPr>
+        <w:ind w:left="2200" w:hanging="720"/>
+      </w:pPr>
+      <w:rPr>
+        <w:rFonts w:hint="default"/>
+      </w:rPr>
+    </w:lvl>
+    <w:lvl w:ilvl="4">
+      <w:start w:val="1"/>
+      <w:numFmt w:val="decimal"/>
+      <w:isLgl/>
+      <w:lvlText w:val="%1.%2.%3.%4.%5"/>
+      <w:lvlJc w:val="left"/>
+      <w:pPr>
+        <w:ind w:left="2920" w:hanging="1080"/>
+      </w:pPr>
+      <w:rPr>
+        <w:rFonts w:hint="default"/>
+      </w:rPr>
+    </w:lvl>
+    <w:lvl w:ilvl="5">
+      <w:start w:val="1"/>
+      <w:numFmt w:val="decimal"/>
+      <w:isLgl/>
+      <w:lvlText w:val="%1.%2.%3.%4.%5.%6"/>
+      <w:lvlJc w:val="left"/>
+      <w:pPr>
+        <w:ind w:left="3280" w:hanging="1080"/>
+      </w:pPr>
+      <w:rPr>
+        <w:rFonts w:hint="default"/>
+      </w:rPr>
+    </w:lvl>
+    <w:lvl w:ilvl="6">
+      <w:start w:val="1"/>
+      <w:numFmt w:val="decimal"/>
+      <w:isLgl/>
+      <w:lvlText w:val="%1.%2.%3.%4.%5.%6.%7"/>
+      <w:lvlJc w:val="left"/>
+      <w:pPr>
+        <w:ind w:left="4000" w:hanging="1440"/>
+      </w:pPr>
+      <w:rPr>
+        <w:rFonts w:hint="default"/>
+      </w:rPr>
+    </w:lvl>
+    <w:lvl w:ilvl="7">
+      <w:start w:val="1"/>
+      <w:numFmt w:val="decimal"/>
+      <w:isLgl/>
+      <w:lvlText w:val="%1.%2.%3.%4.%5.%6.%7.%8"/>
+      <w:lvlJc w:val="left"/>
+      <w:pPr>
+        <w:ind w:left="4360" w:hanging="1440"/>
+      </w:pPr>
+      <w:rPr>
+        <w:rFonts w:hint="default"/>
+      </w:rPr>
+    </w:lvl>
+    <w:lvl w:ilvl="8">
+      <w:start w:val="1"/>
+      <w:numFmt w:val="decimal"/>
+      <w:isLgl/>
+      <w:lvlText w:val="%1.%2.%3.%4.%5.%6.%7.%8.%9"/>
+      <w:lvlJc w:val="left"/>
+      <w:pPr>
+        <w:ind w:left="4720" w:hanging="1440"/>
+      </w:pPr>
+      <w:rPr>
+        <w:rFonts w:hint="default"/>
+      </w:rPr>
+    </w:lvl>
+  </w:abstractNum>
+  <w:abstractNum w:abstractNumId="7" w15:restartNumberingAfterBreak="0">
     <w:nsid w:val="765D23A3"/>
     <w:multiLevelType w:val="multilevel"/>
     <w:tmpl w:val="D2A25216"/>
@@ -1903,13 +3594,28 @@
     </w:lvl>
   </w:abstractNum>
   <w:num w:numId="1" w16cid:durableId="147941340">
-    <w:abstractNumId w:val="1"/>
+    <w:abstractNumId w:val="4"/>
   </w:num>
   <w:num w:numId="2" w16cid:durableId="999194062">
-    <w:abstractNumId w:val="2"/>
+    <w:abstractNumId w:val="7"/>
   </w:num>
   <w:num w:numId="3" w16cid:durableId="1278567769">
     <w:abstractNumId w:val="0"/>
+  </w:num>
+  <w:num w:numId="4" w16cid:durableId="1154839191">
+    <w:abstractNumId w:val="6"/>
+  </w:num>
+  <w:num w:numId="5" w16cid:durableId="2001107652">
+    <w:abstractNumId w:val="3"/>
+  </w:num>
+  <w:num w:numId="6" w16cid:durableId="146023036">
+    <w:abstractNumId w:val="2"/>
+  </w:num>
+  <w:num w:numId="7" w16cid:durableId="1813710972">
+    <w:abstractNumId w:val="5"/>
+  </w:num>
+  <w:num w:numId="8" w16cid:durableId="979068552">
+    <w:abstractNumId w:val="1"/>
   </w:num>
 </w:numbering>
 </file>
@@ -2037,6 +3743,7 @@
     <w:lsdException w:name="HTML Sample" w:semiHidden="1" w:unhideWhenUsed="1"/>
     <w:lsdException w:name="HTML Typewriter" w:semiHidden="1" w:unhideWhenUsed="1"/>
     <w:lsdException w:name="HTML Variable" w:semiHidden="1" w:unhideWhenUsed="1"/>
+    <w:lsdException w:name="Normal Table" w:semiHidden="1" w:unhideWhenUsed="1"/>
     <w:lsdException w:name="annotation subject" w:semiHidden="1" w:unhideWhenUsed="1"/>
     <w:lsdException w:name="No List" w:semiHidden="1" w:unhideWhenUsed="1"/>
     <w:lsdException w:name="Outline List 1" w:semiHidden="1" w:unhideWhenUsed="1"/>
@@ -2079,8 +3786,11 @@
     <w:lsdException w:name="Table Contemporary" w:semiHidden="1" w:unhideWhenUsed="1"/>
     <w:lsdException w:name="Table Elegant" w:semiHidden="1" w:unhideWhenUsed="1"/>
     <w:lsdException w:name="Table Professional" w:semiHidden="1" w:unhideWhenUsed="1"/>
+    <w:lsdException w:name="Table Subtle 1" w:semiHidden="1" w:unhideWhenUsed="1"/>
     <w:lsdException w:name="Table Subtle 2" w:semiHidden="1" w:unhideWhenUsed="1"/>
     <w:lsdException w:name="Table Web 1" w:semiHidden="1" w:unhideWhenUsed="1"/>
+    <w:lsdException w:name="Table Web 2" w:semiHidden="1" w:unhideWhenUsed="1"/>
+    <w:lsdException w:name="Table Web 3" w:semiHidden="1" w:unhideWhenUsed="1"/>
     <w:lsdException w:name="Balloon Text" w:semiHidden="1" w:unhideWhenUsed="1"/>
     <w:lsdException w:name="Table Grid" w:uiPriority="39"/>
     <w:lsdException w:name="Table Theme" w:semiHidden="1" w:unhideWhenUsed="1"/>
@@ -3007,6 +4717,50 @@
       <w:lang w:val="en-US"/>
     </w:rPr>
   </w:style>
+  <w:style w:type="paragraph" w:styleId="af2">
+    <w:name w:val="header"/>
+    <w:basedOn w:val="a"/>
+    <w:link w:val="Char3"/>
+    <w:uiPriority w:val="99"/>
+    <w:unhideWhenUsed/>
+    <w:rsid w:val="00853B1D"/>
+    <w:pPr>
+      <w:tabs>
+        <w:tab w:val="center" w:pos="4513"/>
+        <w:tab w:val="right" w:pos="9026"/>
+      </w:tabs>
+      <w:snapToGrid w:val="0"/>
+    </w:pPr>
+  </w:style>
+  <w:style w:type="character" w:customStyle="1" w:styleId="Char3">
+    <w:name w:val="머리글 Char"/>
+    <w:basedOn w:val="a0"/>
+    <w:link w:val="af2"/>
+    <w:uiPriority w:val="99"/>
+    <w:rsid w:val="00853B1D"/>
+  </w:style>
+  <w:style w:type="paragraph" w:styleId="af3">
+    <w:name w:val="footer"/>
+    <w:basedOn w:val="a"/>
+    <w:link w:val="Char4"/>
+    <w:uiPriority w:val="99"/>
+    <w:unhideWhenUsed/>
+    <w:rsid w:val="00853B1D"/>
+    <w:pPr>
+      <w:tabs>
+        <w:tab w:val="center" w:pos="4513"/>
+        <w:tab w:val="right" w:pos="9026"/>
+      </w:tabs>
+      <w:snapToGrid w:val="0"/>
+    </w:pPr>
+  </w:style>
+  <w:style w:type="character" w:customStyle="1" w:styleId="Char4">
+    <w:name w:val="바닥글 Char"/>
+    <w:basedOn w:val="a0"/>
+    <w:link w:val="af3"/>
+    <w:uiPriority w:val="99"/>
+    <w:rsid w:val="00853B1D"/>
+  </w:style>
 </w:styles>
 </file>
 

</xml_diff>

<commit_message>
Merged with Kim manually
</commit_message>
<xml_diff>
--- a/Project Plan.docx
+++ b/Project Plan.docx
@@ -4,7 +4,7 @@
   <w:body>
     <w:p>
       <w:pPr>
-        <w:pStyle w:val="Title"/>
+        <w:pStyle w:val="a4"/>
       </w:pPr>
       <w:r>
         <w:t>Project Plan</w:t>
@@ -15,7 +15,7 @@
     </w:p>
     <w:p>
       <w:pPr>
-        <w:pStyle w:val="Title"/>
+        <w:pStyle w:val="a4"/>
       </w:pPr>
       <w:r>
         <w:t>&lt;Project Name&gt;</w:t>
@@ -58,7 +58,7 @@
       <w:sdtContent>
         <w:p>
           <w:pPr>
-            <w:pStyle w:val="TOCHeading"/>
+            <w:pStyle w:val="TOC"/>
           </w:pPr>
           <w:r>
             <w:t>Table of Contents</w:t>
@@ -66,7 +66,7 @@
         </w:p>
         <w:p>
           <w:pPr>
-            <w:pStyle w:val="TOC1"/>
+            <w:pStyle w:val="10"/>
             <w:tabs>
               <w:tab w:val="left" w:pos="660"/>
               <w:tab w:val="right" w:leader="dot" w:pos="9016"/>
@@ -103,7 +103,7 @@
           <w:hyperlink w:anchor="_Toc46748287" w:history="1">
             <w:r>
               <w:rPr>
-                <w:rStyle w:val="Hyperlink"/>
+                <w:rStyle w:val="af1"/>
                 <w:noProof/>
               </w:rPr>
               <w:t>1.0</w:t>
@@ -117,7 +117,7 @@
             </w:r>
             <w:r>
               <w:rPr>
-                <w:rStyle w:val="Hyperlink"/>
+                <w:rStyle w:val="af1"/>
                 <w:noProof/>
               </w:rPr>
               <w:t>Introduction</w:t>
@@ -174,7 +174,7 @@
         </w:p>
         <w:p>
           <w:pPr>
-            <w:pStyle w:val="TOC2"/>
+            <w:pStyle w:val="20"/>
             <w:tabs>
               <w:tab w:val="left" w:pos="880"/>
               <w:tab w:val="right" w:leader="dot" w:pos="9016"/>
@@ -187,7 +187,7 @@
           <w:hyperlink w:anchor="_Toc46748288" w:history="1">
             <w:r>
               <w:rPr>
-                <w:rStyle w:val="Hyperlink"/>
+                <w:rStyle w:val="af1"/>
                 <w:noProof/>
               </w:rPr>
               <w:t>1.1</w:t>
@@ -201,7 +201,7 @@
             </w:r>
             <w:r>
               <w:rPr>
-                <w:rStyle w:val="Hyperlink"/>
+                <w:rStyle w:val="af1"/>
                 <w:noProof/>
               </w:rPr>
               <w:t>Problem Background</w:t>
@@ -258,7 +258,7 @@
         </w:p>
         <w:p>
           <w:pPr>
-            <w:pStyle w:val="TOC2"/>
+            <w:pStyle w:val="20"/>
             <w:tabs>
               <w:tab w:val="left" w:pos="880"/>
               <w:tab w:val="right" w:leader="dot" w:pos="9016"/>
@@ -271,7 +271,7 @@
           <w:hyperlink w:anchor="_Toc46748289" w:history="1">
             <w:r>
               <w:rPr>
-                <w:rStyle w:val="Hyperlink"/>
+                <w:rStyle w:val="af1"/>
                 <w:noProof/>
               </w:rPr>
               <w:t>1.2</w:t>
@@ -285,7 +285,7 @@
             </w:r>
             <w:r>
               <w:rPr>
-                <w:rStyle w:val="Hyperlink"/>
+                <w:rStyle w:val="af1"/>
                 <w:noProof/>
               </w:rPr>
               <w:t>Scope</w:t>
@@ -342,7 +342,7 @@
         </w:p>
         <w:p>
           <w:pPr>
-            <w:pStyle w:val="TOC2"/>
+            <w:pStyle w:val="20"/>
             <w:tabs>
               <w:tab w:val="left" w:pos="880"/>
               <w:tab w:val="right" w:leader="dot" w:pos="9016"/>
@@ -355,7 +355,7 @@
           <w:hyperlink w:anchor="_Toc46748290" w:history="1">
             <w:r>
               <w:rPr>
-                <w:rStyle w:val="Hyperlink"/>
+                <w:rStyle w:val="af1"/>
                 <w:noProof/>
               </w:rPr>
               <w:t>1.3</w:t>
@@ -369,7 +369,7 @@
             </w:r>
             <w:r>
               <w:rPr>
-                <w:rStyle w:val="Hyperlink"/>
+                <w:rStyle w:val="af1"/>
                 <w:noProof/>
               </w:rPr>
               <w:t>Document contents</w:t>
@@ -426,7 +426,7 @@
         </w:p>
         <w:p>
           <w:pPr>
-            <w:pStyle w:val="TOC1"/>
+            <w:pStyle w:val="10"/>
             <w:tabs>
               <w:tab w:val="left" w:pos="660"/>
               <w:tab w:val="right" w:leader="dot" w:pos="9016"/>
@@ -439,7 +439,7 @@
           <w:hyperlink w:anchor="_Toc46748291" w:history="1">
             <w:r>
               <w:rPr>
-                <w:rStyle w:val="Hyperlink"/>
+                <w:rStyle w:val="af1"/>
                 <w:noProof/>
               </w:rPr>
               <w:t>2.0</w:t>
@@ -453,7 +453,7 @@
             </w:r>
             <w:r>
               <w:rPr>
-                <w:rStyle w:val="Hyperlink"/>
+                <w:rStyle w:val="af1"/>
                 <w:noProof/>
               </w:rPr>
               <w:t>Work Breakdown Structure</w:t>
@@ -510,7 +510,7 @@
         </w:p>
         <w:p>
           <w:pPr>
-            <w:pStyle w:val="TOC1"/>
+            <w:pStyle w:val="10"/>
             <w:tabs>
               <w:tab w:val="left" w:pos="660"/>
               <w:tab w:val="right" w:leader="dot" w:pos="9016"/>
@@ -523,7 +523,7 @@
           <w:hyperlink w:anchor="_Toc46748292" w:history="1">
             <w:r>
               <w:rPr>
-                <w:rStyle w:val="Hyperlink"/>
+                <w:rStyle w:val="af1"/>
                 <w:noProof/>
               </w:rPr>
               <w:t>3.0</w:t>
@@ -537,7 +537,7 @@
             </w:r>
             <w:r>
               <w:rPr>
-                <w:rStyle w:val="Hyperlink"/>
+                <w:rStyle w:val="af1"/>
                 <w:noProof/>
               </w:rPr>
               <w:t>Activity Definition &amp; Estimation</w:t>
@@ -594,7 +594,7 @@
         </w:p>
         <w:p>
           <w:pPr>
-            <w:pStyle w:val="TOC1"/>
+            <w:pStyle w:val="10"/>
             <w:tabs>
               <w:tab w:val="left" w:pos="660"/>
               <w:tab w:val="right" w:leader="dot" w:pos="9016"/>
@@ -607,7 +607,7 @@
           <w:hyperlink w:anchor="_Toc46748293" w:history="1">
             <w:r>
               <w:rPr>
-                <w:rStyle w:val="Hyperlink"/>
+                <w:rStyle w:val="af1"/>
                 <w:noProof/>
               </w:rPr>
               <w:t>4.0</w:t>
@@ -621,7 +621,7 @@
             </w:r>
             <w:r>
               <w:rPr>
-                <w:rStyle w:val="Hyperlink"/>
+                <w:rStyle w:val="af1"/>
                 <w:noProof/>
               </w:rPr>
               <w:t>Gantt Chart</w:t>
@@ -698,7 +698,7 @@
     </w:p>
     <w:p>
       <w:pPr>
-        <w:pStyle w:val="Heading1"/>
+        <w:pStyle w:val="1"/>
         <w:numPr>
           <w:ilvl w:val="0"/>
           <w:numId w:val="2"/>
@@ -713,7 +713,7 @@
     </w:p>
     <w:p>
       <w:pPr>
-        <w:pStyle w:val="Heading2"/>
+        <w:pStyle w:val="2"/>
         <w:numPr>
           <w:ilvl w:val="1"/>
           <w:numId w:val="2"/>
@@ -750,7 +750,7 @@
     </w:p>
     <w:p>
       <w:pPr>
-        <w:pStyle w:val="Heading2"/>
+        <w:pStyle w:val="2"/>
         <w:numPr>
           <w:ilvl w:val="1"/>
           <w:numId w:val="2"/>
@@ -871,7 +871,7 @@
     </w:p>
     <w:p>
       <w:pPr>
-        <w:pStyle w:val="ListParagraph"/>
+        <w:pStyle w:val="af0"/>
         <w:numPr>
           <w:ilvl w:val="0"/>
           <w:numId w:val="4"/>
@@ -891,7 +891,7 @@
     </w:p>
     <w:p>
       <w:pPr>
-        <w:pStyle w:val="ListParagraph"/>
+        <w:pStyle w:val="af0"/>
         <w:numPr>
           <w:ilvl w:val="0"/>
           <w:numId w:val="4"/>
@@ -911,7 +911,7 @@
     </w:p>
     <w:p>
       <w:pPr>
-        <w:pStyle w:val="ListParagraph"/>
+        <w:pStyle w:val="af0"/>
         <w:numPr>
           <w:ilvl w:val="0"/>
           <w:numId w:val="4"/>
@@ -931,7 +931,7 @@
     </w:p>
     <w:p>
       <w:pPr>
-        <w:pStyle w:val="ListParagraph"/>
+        <w:pStyle w:val="af0"/>
         <w:numPr>
           <w:ilvl w:val="0"/>
           <w:numId w:val="4"/>
@@ -951,7 +951,7 @@
     </w:p>
     <w:p>
       <w:pPr>
-        <w:pStyle w:val="ListParagraph"/>
+        <w:pStyle w:val="af0"/>
         <w:numPr>
           <w:ilvl w:val="0"/>
           <w:numId w:val="4"/>
@@ -985,7 +985,7 @@
     </w:p>
     <w:p>
       <w:pPr>
-        <w:pStyle w:val="ListParagraph"/>
+        <w:pStyle w:val="af0"/>
         <w:numPr>
           <w:ilvl w:val="0"/>
           <w:numId w:val="5"/>
@@ -1005,7 +1005,7 @@
     </w:p>
     <w:p>
       <w:pPr>
-        <w:pStyle w:val="ListParagraph"/>
+        <w:pStyle w:val="af0"/>
         <w:numPr>
           <w:ilvl w:val="0"/>
           <w:numId w:val="5"/>
@@ -1025,7 +1025,7 @@
     </w:p>
     <w:p>
       <w:pPr>
-        <w:pStyle w:val="ListParagraph"/>
+        <w:pStyle w:val="af0"/>
         <w:numPr>
           <w:ilvl w:val="0"/>
           <w:numId w:val="5"/>
@@ -1060,7 +1060,7 @@
     </w:p>
     <w:p>
       <w:pPr>
-        <w:pStyle w:val="ListParagraph"/>
+        <w:pStyle w:val="af0"/>
         <w:numPr>
           <w:ilvl w:val="0"/>
           <w:numId w:val="6"/>
@@ -1080,7 +1080,7 @@
     </w:p>
     <w:p>
       <w:pPr>
-        <w:pStyle w:val="ListParagraph"/>
+        <w:pStyle w:val="af0"/>
         <w:numPr>
           <w:ilvl w:val="0"/>
           <w:numId w:val="6"/>
@@ -1100,7 +1100,7 @@
     </w:p>
     <w:p>
       <w:pPr>
-        <w:pStyle w:val="ListParagraph"/>
+        <w:pStyle w:val="af0"/>
         <w:ind w:left="1440"/>
         <w:rPr>
           <w:lang w:val="en-US"/>
@@ -1109,7 +1109,7 @@
     </w:p>
     <w:p>
       <w:pPr>
-        <w:pStyle w:val="ListParagraph"/>
+        <w:pStyle w:val="af0"/>
         <w:ind w:left="1440"/>
         <w:rPr>
           <w:lang w:val="en-US"/>
@@ -1124,7 +1124,7 @@
     </w:p>
     <w:p>
       <w:pPr>
-        <w:pStyle w:val="ListParagraph"/>
+        <w:pStyle w:val="af0"/>
         <w:numPr>
           <w:ilvl w:val="0"/>
           <w:numId w:val="6"/>
@@ -1144,7 +1144,7 @@
     </w:p>
     <w:p>
       <w:pPr>
-        <w:pStyle w:val="ListParagraph"/>
+        <w:pStyle w:val="af0"/>
         <w:numPr>
           <w:ilvl w:val="0"/>
           <w:numId w:val="6"/>
@@ -1164,7 +1164,7 @@
     </w:p>
     <w:p>
       <w:pPr>
-        <w:pStyle w:val="ListParagraph"/>
+        <w:pStyle w:val="af0"/>
         <w:numPr>
           <w:ilvl w:val="0"/>
           <w:numId w:val="6"/>
@@ -1184,7 +1184,7 @@
     </w:p>
     <w:p>
       <w:pPr>
-        <w:pStyle w:val="ListParagraph"/>
+        <w:pStyle w:val="af0"/>
         <w:numPr>
           <w:ilvl w:val="0"/>
           <w:numId w:val="6"/>
@@ -1210,7 +1210,7 @@
     <w:p/>
     <w:p>
       <w:pPr>
-        <w:pStyle w:val="Heading2"/>
+        <w:pStyle w:val="2"/>
         <w:numPr>
           <w:ilvl w:val="1"/>
           <w:numId w:val="2"/>
@@ -1239,7 +1239,7 @@
     </w:p>
     <w:p>
       <w:pPr>
-        <w:pStyle w:val="ListParagraph"/>
+        <w:pStyle w:val="af0"/>
         <w:numPr>
           <w:ilvl w:val="0"/>
           <w:numId w:val="7"/>
@@ -1259,7 +1259,7 @@
     </w:p>
     <w:p>
       <w:pPr>
-        <w:pStyle w:val="ListParagraph"/>
+        <w:pStyle w:val="af0"/>
         <w:numPr>
           <w:ilvl w:val="0"/>
           <w:numId w:val="7"/>
@@ -1279,7 +1279,7 @@
     </w:p>
     <w:p>
       <w:pPr>
-        <w:pStyle w:val="ListParagraph"/>
+        <w:pStyle w:val="af0"/>
         <w:numPr>
           <w:ilvl w:val="0"/>
           <w:numId w:val="7"/>
@@ -1317,18 +1317,19 @@
     </w:p>
     <w:p>
       <w:pPr>
-        <w:pStyle w:val="Heading1"/>
+        <w:pStyle w:val="1"/>
         <w:numPr>
           <w:ilvl w:val="0"/>
           <w:numId w:val="2"/>
         </w:numPr>
       </w:pPr>
-      <w:bookmarkStart w:id="3" w:name="_Toc46748291"/>
+      <w:bookmarkStart w:id="3" w:name="_Toc46748293"/>
+      <w:bookmarkStart w:id="4" w:name="_Toc46748291"/>
       <w:r>
         <w:lastRenderedPageBreak/>
         <w:t>Work Breakdown Structure</w:t>
       </w:r>
-      <w:bookmarkEnd w:id="3"/>
+      <w:bookmarkEnd w:id="4"/>
     </w:p>
     <w:p/>
     <w:p>
@@ -1358,14 +1359,7 @@
           <w:i/>
           <w:color w:val="FF0000"/>
         </w:rPr>
-        <w:t xml:space="preserve"> your activity definition and those activities should then be scheduled in the Gantt Chart</w:t>
-      </w:r>
-      <w:r>
-        <w:rPr>
-          <w:i/>
-          <w:color w:val="FF0000"/>
-        </w:rPr>
-        <w:t>. Remember to consider ALL project activities – anything you do or will need to do should be included in the WBS</w:t>
+        <w:t xml:space="preserve"> your activity definition and those activities should then be scheduled in the Gantt Chart. Remember to consider ALL project activities – anything you do or will need to do should be included in the WBS</w:t>
       </w:r>
     </w:p>
     <w:p>
@@ -1398,63 +1392,21 @@
           <w:i/>
           <w:color w:val="FF0000"/>
         </w:rPr>
-        <w:t xml:space="preserve"> diagram</w:t>
+        <w:t xml:space="preserve"> diagram/chart etc. The </w:t>
       </w:r>
       <w:r>
         <w:rPr>
           <w:i/>
           <w:color w:val="FF0000"/>
         </w:rPr>
-        <w:t>/chart etc</w:t>
+        <w:t xml:space="preserve">details </w:t>
       </w:r>
       <w:r>
         <w:rPr>
           <w:i/>
           <w:color w:val="FF0000"/>
         </w:rPr>
-        <w:t>.</w:t>
-      </w:r>
-      <w:r>
-        <w:rPr>
-          <w:i/>
-          <w:color w:val="FF0000"/>
-        </w:rPr>
-        <w:t xml:space="preserve"> The </w:t>
-      </w:r>
-      <w:r>
-        <w:rPr>
-          <w:i/>
-          <w:color w:val="FF0000"/>
-        </w:rPr>
-        <w:t>details</w:t>
-      </w:r>
-      <w:r>
-        <w:rPr>
-          <w:i/>
-          <w:color w:val="FF0000"/>
-        </w:rPr>
-        <w:t xml:space="preserve"> </w:t>
-      </w:r>
-      <w:r>
-        <w:rPr>
-          <w:i/>
-          <w:color w:val="FF0000"/>
-        </w:rPr>
-        <w:t>what is involved each work unit should be</w:t>
-      </w:r>
-      <w:r>
-        <w:rPr>
-          <w:i/>
-          <w:color w:val="FF0000"/>
-        </w:rPr>
-        <w:t xml:space="preserve"> provided in section 3:</w:t>
-      </w:r>
-      <w:r>
-        <w:rPr>
-          <w:i/>
-          <w:color w:val="FF0000"/>
-        </w:rPr>
-        <w:t xml:space="preserve"> </w:t>
+        <w:t xml:space="preserve">what is involved each work unit should be provided in section 3: </w:t>
       </w:r>
       <w:r>
         <w:rPr>
@@ -1478,22 +1430,484 @@
           <w:i/>
           <w:color w:val="FF0000"/>
         </w:rPr>
-        <w:t>You do NOT need to do a WBS Dictionary for this project – the activity definition (whilst slightly different) will suffice.</w:t>
-      </w:r>
-      <w:r>
+        <w:t>You do NOT need to do a WBS Dictionary for this project – the activity definition (whilst slightly different) will suffice. The WBS is focussed on SCOPE. The Activity definition is focussed on TIME.</w:t>
+      </w:r>
+    </w:p>
+    <w:p>
+      <w:pPr>
+        <w:pStyle w:val="af0"/>
+        <w:numPr>
+          <w:ilvl w:val="0"/>
+          <w:numId w:val="3"/>
+        </w:numPr>
+        <w:rPr>
+          <w:lang w:eastAsia="ko-KR"/>
+        </w:rPr>
+      </w:pPr>
+      <w:r>
+        <w:rPr>
+          <w:lang w:eastAsia="ko-KR"/>
+        </w:rPr>
+        <w:t>Concept</w:t>
+      </w:r>
+    </w:p>
+    <w:p>
+      <w:pPr>
+        <w:pStyle w:val="af0"/>
+        <w:numPr>
+          <w:ilvl w:val="1"/>
+          <w:numId w:val="3"/>
+        </w:numPr>
+        <w:rPr>
+          <w:lang w:eastAsia="ko-KR"/>
+        </w:rPr>
+      </w:pPr>
+      <w:r>
+        <w:rPr>
+          <w:rFonts w:hint="eastAsia"/>
+          <w:lang w:eastAsia="ko-KR"/>
+        </w:rPr>
+        <w:t>D</w:t>
+      </w:r>
+      <w:r>
+        <w:rPr>
+          <w:lang w:eastAsia="ko-KR"/>
+        </w:rPr>
+        <w:t>evelop project plan</w:t>
+      </w:r>
+    </w:p>
+    <w:p>
+      <w:pPr>
+        <w:pStyle w:val="af0"/>
+        <w:numPr>
+          <w:ilvl w:val="1"/>
+          <w:numId w:val="3"/>
+        </w:numPr>
+        <w:rPr>
+          <w:lang w:eastAsia="ko-KR"/>
+        </w:rPr>
+      </w:pPr>
+      <w:r>
+        <w:rPr>
+          <w:lang w:eastAsia="ko-KR"/>
+        </w:rPr>
+        <w:t>Define requirements</w:t>
+      </w:r>
+    </w:p>
+    <w:p>
+      <w:pPr>
+        <w:pStyle w:val="af0"/>
+        <w:numPr>
+          <w:ilvl w:val="2"/>
+          <w:numId w:val="3"/>
+        </w:numPr>
+        <w:rPr>
+          <w:lang w:eastAsia="ko-KR"/>
+        </w:rPr>
+      </w:pPr>
+      <w:r>
+        <w:rPr>
+          <w:lang w:eastAsia="ko-KR"/>
+        </w:rPr>
+        <w:t>User requirements</w:t>
+      </w:r>
+    </w:p>
+    <w:p>
+      <w:pPr>
+        <w:pStyle w:val="af0"/>
+        <w:numPr>
+          <w:ilvl w:val="2"/>
+          <w:numId w:val="3"/>
+        </w:numPr>
+        <w:rPr>
+          <w:lang w:eastAsia="ko-KR"/>
+        </w:rPr>
+      </w:pPr>
+      <w:r>
+        <w:rPr>
+          <w:lang w:eastAsia="ko-KR"/>
+        </w:rPr>
+        <w:t>Software requirements</w:t>
+      </w:r>
+    </w:p>
+    <w:p>
+      <w:pPr>
+        <w:pStyle w:val="af0"/>
+        <w:numPr>
+          <w:ilvl w:val="2"/>
+          <w:numId w:val="3"/>
+        </w:numPr>
+        <w:rPr>
+          <w:lang w:eastAsia="ko-KR"/>
+        </w:rPr>
+      </w:pPr>
+      <w:r>
+        <w:rPr>
+          <w:lang w:eastAsia="ko-KR"/>
+        </w:rPr>
+        <w:t>Use Case &amp; Use Case Diagram</w:t>
+      </w:r>
+    </w:p>
+    <w:p>
+      <w:pPr>
+        <w:pStyle w:val="af0"/>
+        <w:numPr>
+          <w:ilvl w:val="0"/>
+          <w:numId w:val="3"/>
+        </w:numPr>
+        <w:rPr>
+          <w:lang w:eastAsia="ko-KR"/>
+        </w:rPr>
+      </w:pPr>
+      <w:r>
+        <w:rPr>
+          <w:rFonts w:hint="eastAsia"/>
+          <w:lang w:eastAsia="ko-KR"/>
+        </w:rPr>
+        <w:t>D</w:t>
+      </w:r>
+      <w:r>
+        <w:rPr>
+          <w:lang w:eastAsia="ko-KR"/>
+        </w:rPr>
+        <w:t>esign</w:t>
+      </w:r>
+    </w:p>
+    <w:p>
+      <w:pPr>
+        <w:pStyle w:val="af0"/>
+        <w:numPr>
+          <w:ilvl w:val="1"/>
+          <w:numId w:val="3"/>
+        </w:numPr>
+        <w:rPr>
+          <w:lang w:eastAsia="ko-KR"/>
+        </w:rPr>
+      </w:pPr>
+      <w:r>
+        <w:rPr>
+          <w:rFonts w:hint="eastAsia"/>
+          <w:lang w:eastAsia="ko-KR"/>
+        </w:rPr>
+        <w:t>D</w:t>
+      </w:r>
+      <w:r>
+        <w:rPr>
+          <w:lang w:eastAsia="ko-KR"/>
+        </w:rPr>
+        <w:t>efine software components</w:t>
+      </w:r>
+    </w:p>
+    <w:p>
+      <w:pPr>
+        <w:pStyle w:val="af0"/>
+        <w:numPr>
+          <w:ilvl w:val="2"/>
+          <w:numId w:val="3"/>
+        </w:numPr>
+        <w:rPr>
+          <w:lang w:eastAsia="ko-KR"/>
+        </w:rPr>
+      </w:pPr>
+      <w:r>
+        <w:rPr>
+          <w:lang w:eastAsia="ko-KR"/>
+        </w:rPr>
+        <w:t>Functions</w:t>
+      </w:r>
+    </w:p>
+    <w:p>
+      <w:pPr>
+        <w:pStyle w:val="af0"/>
+        <w:numPr>
+          <w:ilvl w:val="2"/>
+          <w:numId w:val="3"/>
+        </w:numPr>
+        <w:rPr>
+          <w:lang w:eastAsia="ko-KR"/>
+        </w:rPr>
+      </w:pPr>
+      <w:r>
+        <w:rPr>
+          <w:rFonts w:hint="eastAsia"/>
+          <w:lang w:eastAsia="ko-KR"/>
+        </w:rPr>
+        <w:t>D</w:t>
+      </w:r>
+      <w:r>
+        <w:rPr>
+          <w:lang w:eastAsia="ko-KR"/>
+        </w:rPr>
+        <w:t>ata structures</w:t>
+      </w:r>
+    </w:p>
+    <w:p>
+      <w:pPr>
+        <w:pStyle w:val="af0"/>
+        <w:numPr>
+          <w:ilvl w:val="1"/>
+          <w:numId w:val="3"/>
+        </w:numPr>
+        <w:rPr>
+          <w:lang w:eastAsia="ko-KR"/>
+        </w:rPr>
+      </w:pPr>
+      <w:r>
+        <w:rPr>
+          <w:lang w:eastAsia="ko-KR"/>
+        </w:rPr>
+        <w:t>User interface Design</w:t>
+      </w:r>
+    </w:p>
+    <w:p>
+      <w:pPr>
+        <w:pStyle w:val="af0"/>
+        <w:numPr>
+          <w:ilvl w:val="2"/>
+          <w:numId w:val="3"/>
+        </w:numPr>
+        <w:rPr>
+          <w:lang w:eastAsia="ko-KR"/>
+        </w:rPr>
+      </w:pPr>
+      <w:r>
+        <w:rPr>
+          <w:rFonts w:hint="eastAsia"/>
+          <w:lang w:eastAsia="ko-KR"/>
+        </w:rPr>
+        <w:t>S</w:t>
+      </w:r>
+      <w:r>
+        <w:rPr>
+          <w:lang w:eastAsia="ko-KR"/>
+        </w:rPr>
+        <w:t>tructural Design</w:t>
+      </w:r>
+    </w:p>
+    <w:p>
+      <w:pPr>
+        <w:pStyle w:val="af0"/>
+        <w:numPr>
+          <w:ilvl w:val="2"/>
+          <w:numId w:val="3"/>
+        </w:numPr>
+        <w:rPr>
+          <w:lang w:eastAsia="ko-KR"/>
+        </w:rPr>
+      </w:pPr>
+      <w:r>
+        <w:rPr>
+          <w:rFonts w:hint="eastAsia"/>
+          <w:lang w:eastAsia="ko-KR"/>
+        </w:rPr>
+        <w:t>V</w:t>
+      </w:r>
+      <w:r>
+        <w:rPr>
+          <w:lang w:eastAsia="ko-KR"/>
+        </w:rPr>
+        <w:t>isual Design</w:t>
+      </w:r>
+    </w:p>
+    <w:p>
+      <w:pPr>
+        <w:pStyle w:val="af0"/>
+        <w:numPr>
+          <w:ilvl w:val="0"/>
+          <w:numId w:val="3"/>
+        </w:numPr>
+        <w:rPr>
+          <w:lang w:eastAsia="ko-KR"/>
+        </w:rPr>
+      </w:pPr>
+      <w:r>
+        <w:rPr>
+          <w:rFonts w:hint="eastAsia"/>
+          <w:lang w:eastAsia="ko-KR"/>
+        </w:rPr>
+        <w:t>S</w:t>
+      </w:r>
+      <w:r>
+        <w:rPr>
+          <w:lang w:eastAsia="ko-KR"/>
+        </w:rPr>
+        <w:t>oftware Development</w:t>
+      </w:r>
+    </w:p>
+    <w:p>
+      <w:pPr>
+        <w:pStyle w:val="af0"/>
+        <w:numPr>
+          <w:ilvl w:val="0"/>
+          <w:numId w:val="3"/>
+        </w:numPr>
+        <w:rPr>
+          <w:lang w:eastAsia="ko-KR"/>
+        </w:rPr>
+      </w:pPr>
+      <w:r>
+        <w:rPr>
+          <w:rFonts w:hint="eastAsia"/>
+          <w:lang w:eastAsia="ko-KR"/>
+        </w:rPr>
+        <w:t>T</w:t>
+      </w:r>
+      <w:r>
+        <w:rPr>
+          <w:lang w:eastAsia="ko-KR"/>
+        </w:rPr>
+        <w:t>est</w:t>
+      </w:r>
+    </w:p>
+    <w:p>
+      <w:pPr>
+        <w:pStyle w:val="af0"/>
+        <w:numPr>
+          <w:ilvl w:val="1"/>
+          <w:numId w:val="3"/>
+        </w:numPr>
+        <w:rPr>
+          <w:lang w:eastAsia="ko-KR"/>
+        </w:rPr>
+      </w:pPr>
+      <w:r>
+        <w:rPr>
+          <w:rFonts w:hint="eastAsia"/>
+          <w:lang w:eastAsia="ko-KR"/>
+        </w:rPr>
+        <w:t>U</w:t>
+      </w:r>
+      <w:r>
+        <w:rPr>
+          <w:lang w:eastAsia="ko-KR"/>
+        </w:rPr>
+        <w:t>nit test</w:t>
+      </w:r>
+    </w:p>
+    <w:p>
+      <w:pPr>
+        <w:pStyle w:val="af0"/>
+        <w:numPr>
+          <w:ilvl w:val="1"/>
+          <w:numId w:val="3"/>
+        </w:numPr>
+        <w:rPr>
+          <w:lang w:eastAsia="ko-KR"/>
+        </w:rPr>
+      </w:pPr>
+      <w:r>
+        <w:rPr>
+          <w:lang w:eastAsia="ko-KR"/>
+        </w:rPr>
+        <w:t>Coverage Report</w:t>
+      </w:r>
+    </w:p>
+    <w:p>
+      <w:pPr>
+        <w:pStyle w:val="af0"/>
+        <w:numPr>
+          <w:ilvl w:val="1"/>
+          <w:numId w:val="3"/>
+        </w:numPr>
+        <w:rPr>
+          <w:lang w:eastAsia="ko-KR"/>
+        </w:rPr>
+      </w:pPr>
+      <w:r>
+        <w:rPr>
+          <w:rFonts w:hint="eastAsia"/>
+          <w:lang w:eastAsia="ko-KR"/>
+        </w:rPr>
+        <w:t>R</w:t>
+      </w:r>
+      <w:r>
+        <w:rPr>
+          <w:lang w:eastAsia="ko-KR"/>
+        </w:rPr>
+        <w:t>equirement Acceptance Testing</w:t>
+      </w:r>
+    </w:p>
+    <w:p>
+      <w:pPr>
+        <w:pStyle w:val="af0"/>
+        <w:numPr>
+          <w:ilvl w:val="0"/>
+          <w:numId w:val="3"/>
+        </w:numPr>
+        <w:rPr>
+          <w:lang w:eastAsia="ko-KR"/>
+        </w:rPr>
+      </w:pPr>
+      <w:r>
+        <w:rPr>
+          <w:lang w:eastAsia="ko-KR"/>
+        </w:rPr>
+        <w:t>Executive Summary</w:t>
+      </w:r>
+    </w:p>
+    <w:p>
+      <w:r>
+        <w:br w:type="page"/>
+      </w:r>
+    </w:p>
+    <w:p>
+      <w:pPr>
+        <w:pStyle w:val="1"/>
+        <w:numPr>
+          <w:ilvl w:val="0"/>
+          <w:numId w:val="2"/>
+        </w:numPr>
+      </w:pPr>
+      <w:bookmarkStart w:id="5" w:name="_Toc46748292"/>
+      <w:r>
+        <w:lastRenderedPageBreak/>
+        <w:t>Activity Definition &amp; Estimation</w:t>
+      </w:r>
+      <w:bookmarkEnd w:id="5"/>
+    </w:p>
+    <w:p>
+      <w:pPr>
+        <w:pStyle w:val="af0"/>
+      </w:pPr>
+    </w:p>
+    <w:p>
+      <w:pPr>
+        <w:jc w:val="both"/>
         <w:rPr>
           <w:i/>
           <w:color w:val="FF0000"/>
         </w:rPr>
-        <w:t xml:space="preserve"> The WBS is focussed on SCOPE. The Activity definition is focussed on TIME.</w:t>
-      </w:r>
-    </w:p>
-    <w:p>
-      <w:pPr>
-        <w:pStyle w:val="ListParagraph"/>
+      </w:pPr>
+      <w:r>
+        <w:rPr>
+          <w:i/>
+          <w:color w:val="FF0000"/>
+        </w:rPr>
+        <w:t>From your WBS, define the activities required for your project. You will revise this document and add more detail for part B as you discover more about the project.</w:t>
+      </w:r>
+    </w:p>
+    <w:p>
+      <w:pPr>
+        <w:jc w:val="both"/>
+        <w:rPr>
+          <w:i/>
+          <w:color w:val="FF0000"/>
+        </w:rPr>
+      </w:pPr>
+      <w:r>
+        <w:rPr>
+          <w:i/>
+          <w:color w:val="FF0000"/>
+        </w:rPr>
+        <w:t>Each activity should be clearly identified by a number and should match up to your Gantt chart. You should provide some estimations for the time you think each activity will take. This should make it easy to prepare your Gantt chart.</w:t>
+      </w:r>
+    </w:p>
+    <w:p>
+      <w:pPr>
+        <w:pStyle w:val="af0"/>
         <w:numPr>
           <w:ilvl w:val="0"/>
-          <w:numId w:val="3"/>
+          <w:numId w:val="8"/>
         </w:numPr>
         <w:rPr>
           <w:lang w:eastAsia="ko-KR"/>
@@ -1508,10 +1922,10 @@
     </w:p>
     <w:p>
       <w:pPr>
-        <w:pStyle w:val="ListParagraph"/>
+        <w:pStyle w:val="af0"/>
         <w:numPr>
           <w:ilvl w:val="1"/>
-          <w:numId w:val="3"/>
+          <w:numId w:val="8"/>
         </w:numPr>
         <w:rPr>
           <w:lang w:eastAsia="ko-KR"/>
@@ -1533,10 +1947,60 @@
     </w:p>
     <w:p>
       <w:pPr>
-        <w:pStyle w:val="ListParagraph"/>
+        <w:pStyle w:val="af0"/>
+        <w:numPr>
+          <w:ilvl w:val="0"/>
+          <w:numId w:val="9"/>
+        </w:numPr>
+        <w:rPr>
+          <w:lang w:eastAsia="ko-KR"/>
+        </w:rPr>
+      </w:pPr>
+      <w:r>
+        <w:rPr>
+          <w:lang w:eastAsia="ko-KR"/>
+        </w:rPr>
+        <w:t xml:space="preserve">Develop project plan including Introduction of the project, Work Breakdown </w:t>
+      </w:r>
+      <w:proofErr w:type="gramStart"/>
+      <w:r>
+        <w:rPr>
+          <w:lang w:eastAsia="ko-KR"/>
+        </w:rPr>
+        <w:t>Structure(</w:t>
+      </w:r>
+      <w:proofErr w:type="gramEnd"/>
+      <w:r>
+        <w:rPr>
+          <w:lang w:eastAsia="ko-KR"/>
+        </w:rPr>
+        <w:t xml:space="preserve">WBS), Activity definition, Activity estimation for the time, and Gantt Chart. </w:t>
+      </w:r>
+    </w:p>
+    <w:p>
+      <w:pPr>
+        <w:pStyle w:val="af0"/>
+        <w:numPr>
+          <w:ilvl w:val="0"/>
+          <w:numId w:val="9"/>
+        </w:numPr>
+        <w:rPr>
+          <w:lang w:eastAsia="ko-KR"/>
+        </w:rPr>
+      </w:pPr>
+      <w:r>
+        <w:rPr>
+          <w:lang w:eastAsia="ko-KR"/>
+        </w:rPr>
+        <w:t>Estimation for the time taken is 1 day</w:t>
+      </w:r>
+    </w:p>
+    <w:p>
+      <w:pPr>
+        <w:pStyle w:val="af0"/>
         <w:numPr>
           <w:ilvl w:val="1"/>
-          <w:numId w:val="3"/>
+          <w:numId w:val="8"/>
         </w:numPr>
         <w:rPr>
           <w:lang w:eastAsia="ko-KR"/>
@@ -1551,17 +2015,794 @@
     </w:p>
     <w:p>
       <w:pPr>
-        <w:pStyle w:val="ListParagraph"/>
+        <w:pStyle w:val="af0"/>
         <w:numPr>
           <w:ilvl w:val="2"/>
-          <w:numId w:val="3"/>
-        </w:numPr>
-        <w:rPr>
-          <w:lang w:eastAsia="ko-KR"/>
-        </w:rPr>
-      </w:pPr>
-      <w:r>
-        <w:rPr>
+          <w:numId w:val="8"/>
+        </w:numPr>
+        <w:rPr>
+          <w:lang w:eastAsia="ko-KR"/>
+        </w:rPr>
+      </w:pPr>
+      <w:r>
+        <w:rPr>
+          <w:lang w:eastAsia="ko-KR"/>
+        </w:rPr>
+        <w:t>User requirements</w:t>
+      </w:r>
+    </w:p>
+    <w:p>
+      <w:pPr>
+        <w:pStyle w:val="af0"/>
+        <w:ind w:left="1840"/>
+        <w:rPr>
+          <w:lang w:eastAsia="ko-KR"/>
+        </w:rPr>
+      </w:pPr>
+      <w:r>
+        <w:rPr>
+          <w:rFonts w:hint="eastAsia"/>
+          <w:lang w:eastAsia="ko-KR"/>
+        </w:rPr>
+        <w:t>-</w:t>
+      </w:r>
+      <w:r>
+        <w:t xml:space="preserve"> </w:t>
+      </w:r>
+      <w:r>
+        <w:rPr>
+          <w:lang w:eastAsia="ko-KR"/>
+        </w:rPr>
+        <w:t xml:space="preserve">Detail </w:t>
+      </w:r>
+      <w:r>
+        <w:rPr>
+          <w:lang w:eastAsia="ko-KR"/>
+        </w:rPr>
+        <w:t>h</w:t>
+      </w:r>
+      <w:r>
+        <w:rPr>
+          <w:lang w:eastAsia="ko-KR"/>
+        </w:rPr>
+        <w:t>ow a user interacts with or uses the program from the end user’s perspective</w:t>
+      </w:r>
+    </w:p>
+    <w:p>
+      <w:pPr>
+        <w:pStyle w:val="af0"/>
+        <w:ind w:left="1840"/>
+        <w:rPr>
+          <w:lang w:eastAsia="ko-KR"/>
+        </w:rPr>
+      </w:pPr>
+      <w:r>
+        <w:rPr>
+          <w:rFonts w:hint="eastAsia"/>
+          <w:lang w:eastAsia="ko-KR"/>
+        </w:rPr>
+        <w:t>-</w:t>
+      </w:r>
+      <w:r>
+        <w:rPr>
+          <w:lang w:eastAsia="ko-KR"/>
+        </w:rPr>
+        <w:t xml:space="preserve"> Estimation for the time taken is 2 days</w:t>
+      </w:r>
+    </w:p>
+    <w:p>
+      <w:pPr>
+        <w:pStyle w:val="af0"/>
+        <w:numPr>
+          <w:ilvl w:val="2"/>
+          <w:numId w:val="8"/>
+        </w:numPr>
+        <w:rPr>
+          <w:lang w:eastAsia="ko-KR"/>
+        </w:rPr>
+      </w:pPr>
+      <w:r>
+        <w:rPr>
+          <w:lang w:eastAsia="ko-KR"/>
+        </w:rPr>
+        <w:t>Software requirements</w:t>
+      </w:r>
+    </w:p>
+    <w:p>
+      <w:pPr>
+        <w:pStyle w:val="af0"/>
+        <w:ind w:left="1840"/>
+        <w:rPr>
+          <w:lang w:eastAsia="ko-KR"/>
+        </w:rPr>
+      </w:pPr>
+      <w:r>
+        <w:rPr>
+          <w:rFonts w:hint="eastAsia"/>
+          <w:lang w:eastAsia="ko-KR"/>
+        </w:rPr>
+        <w:t>-</w:t>
+      </w:r>
+      <w:r>
+        <w:t xml:space="preserve"> </w:t>
+      </w:r>
+      <w:r>
+        <w:t xml:space="preserve"> </w:t>
+      </w:r>
+      <w:r>
+        <w:rPr>
+          <w:lang w:eastAsia="ko-KR"/>
+        </w:rPr>
+        <w:t>Detail the requirements for the software and functionality it will provide</w:t>
+      </w:r>
+    </w:p>
+    <w:p>
+      <w:pPr>
+        <w:pStyle w:val="af0"/>
+        <w:ind w:left="1840"/>
+        <w:rPr>
+          <w:lang w:eastAsia="ko-KR"/>
+        </w:rPr>
+      </w:pPr>
+      <w:r>
+        <w:rPr>
+          <w:rFonts w:hint="eastAsia"/>
+          <w:lang w:eastAsia="ko-KR"/>
+        </w:rPr>
+        <w:t>-</w:t>
+      </w:r>
+    </w:p>
+    <w:p>
+      <w:pPr>
+        <w:pStyle w:val="af0"/>
+        <w:numPr>
+          <w:ilvl w:val="2"/>
+          <w:numId w:val="8"/>
+        </w:numPr>
+        <w:rPr>
+          <w:lang w:eastAsia="ko-KR"/>
+        </w:rPr>
+      </w:pPr>
+      <w:r>
+        <w:rPr>
+          <w:lang w:eastAsia="ko-KR"/>
+        </w:rPr>
+        <w:t>Use Case &amp; Use Case Diagram</w:t>
+      </w:r>
+    </w:p>
+    <w:p>
+      <w:pPr>
+        <w:pStyle w:val="af0"/>
+        <w:ind w:left="1840"/>
+        <w:rPr>
+          <w:lang w:eastAsia="ko-KR"/>
+        </w:rPr>
+      </w:pPr>
+      <w:r>
+        <w:rPr>
+          <w:rFonts w:hint="eastAsia"/>
+          <w:lang w:eastAsia="ko-KR"/>
+        </w:rPr>
+        <w:t>-</w:t>
+      </w:r>
+      <w:r>
+        <w:rPr>
+          <w:lang w:eastAsia="ko-KR"/>
+        </w:rPr>
+        <w:t xml:space="preserve"> Detail</w:t>
+      </w:r>
+      <w:r>
+        <w:rPr>
+          <w:lang w:eastAsia="ko-KR"/>
+        </w:rPr>
+        <w:t xml:space="preserve"> how users will perform tasks on the software</w:t>
+      </w:r>
+    </w:p>
+    <w:p>
+      <w:pPr>
+        <w:pStyle w:val="af0"/>
+        <w:ind w:left="1840"/>
+        <w:rPr>
+          <w:lang w:eastAsia="ko-KR"/>
+        </w:rPr>
+      </w:pPr>
+      <w:r>
+        <w:rPr>
+          <w:rFonts w:hint="eastAsia"/>
+          <w:lang w:eastAsia="ko-KR"/>
+        </w:rPr>
+        <w:t>-</w:t>
+      </w:r>
+      <w:r>
+        <w:rPr>
+          <w:lang w:eastAsia="ko-KR"/>
+        </w:rPr>
+        <w:t xml:space="preserve"> </w:t>
+      </w:r>
+      <w:r>
+        <w:rPr>
+          <w:lang w:eastAsia="ko-KR"/>
+        </w:rPr>
+        <w:t>Diagram of a user's possible interactions with software</w:t>
+      </w:r>
+    </w:p>
+    <w:p>
+      <w:pPr>
+        <w:pStyle w:val="af0"/>
+        <w:ind w:left="1840"/>
+        <w:rPr>
+          <w:lang w:eastAsia="ko-KR"/>
+        </w:rPr>
+      </w:pPr>
+      <w:r>
+        <w:rPr>
+          <w:rFonts w:hint="eastAsia"/>
+          <w:lang w:eastAsia="ko-KR"/>
+        </w:rPr>
+        <w:t>-</w:t>
+      </w:r>
+      <w:r>
+        <w:rPr>
+          <w:lang w:eastAsia="ko-KR"/>
+        </w:rPr>
+        <w:t xml:space="preserve"> Estimation for the time taken is </w:t>
+      </w:r>
+    </w:p>
+    <w:p>
+      <w:pPr>
+        <w:pStyle w:val="af0"/>
+        <w:numPr>
+          <w:ilvl w:val="0"/>
+          <w:numId w:val="8"/>
+        </w:numPr>
+        <w:rPr>
+          <w:lang w:eastAsia="ko-KR"/>
+        </w:rPr>
+      </w:pPr>
+      <w:r>
+        <w:rPr>
+          <w:rFonts w:hint="eastAsia"/>
+          <w:lang w:eastAsia="ko-KR"/>
+        </w:rPr>
+        <w:t>D</w:t>
+      </w:r>
+      <w:r>
+        <w:rPr>
+          <w:lang w:eastAsia="ko-KR"/>
+        </w:rPr>
+        <w:t>esign</w:t>
+      </w:r>
+    </w:p>
+    <w:p>
+      <w:pPr>
+        <w:pStyle w:val="af0"/>
+        <w:numPr>
+          <w:ilvl w:val="1"/>
+          <w:numId w:val="8"/>
+        </w:numPr>
+        <w:rPr>
+          <w:lang w:eastAsia="ko-KR"/>
+        </w:rPr>
+      </w:pPr>
+      <w:r>
+        <w:rPr>
+          <w:rFonts w:hint="eastAsia"/>
+          <w:lang w:eastAsia="ko-KR"/>
+        </w:rPr>
+        <w:t>D</w:t>
+      </w:r>
+      <w:r>
+        <w:rPr>
+          <w:lang w:eastAsia="ko-KR"/>
+        </w:rPr>
+        <w:t>efine software components</w:t>
+      </w:r>
+    </w:p>
+    <w:p>
+      <w:pPr>
+        <w:pStyle w:val="af0"/>
+        <w:numPr>
+          <w:ilvl w:val="2"/>
+          <w:numId w:val="8"/>
+        </w:numPr>
+        <w:rPr>
+          <w:lang w:eastAsia="ko-KR"/>
+        </w:rPr>
+      </w:pPr>
+      <w:r>
+        <w:rPr>
+          <w:lang w:eastAsia="ko-KR"/>
+        </w:rPr>
+        <w:t>Functions</w:t>
+      </w:r>
+    </w:p>
+    <w:p>
+      <w:pPr>
+        <w:pStyle w:val="af0"/>
+        <w:ind w:left="1840"/>
+        <w:rPr>
+          <w:lang w:eastAsia="ko-KR"/>
+        </w:rPr>
+      </w:pPr>
+      <w:r>
+        <w:rPr>
+          <w:rFonts w:hint="eastAsia"/>
+          <w:lang w:eastAsia="ko-KR"/>
+        </w:rPr>
+        <w:t>-</w:t>
+      </w:r>
+      <w:r>
+        <w:t xml:space="preserve"> </w:t>
+      </w:r>
+      <w:r>
+        <w:rPr>
+          <w:lang w:eastAsia="ko-KR"/>
+        </w:rPr>
+        <w:t>list all preliminary functions in the software. This includes detailed description of each function as follows:</w:t>
+      </w:r>
+    </w:p>
+    <w:p>
+      <w:pPr>
+        <w:pStyle w:val="af0"/>
+        <w:numPr>
+          <w:ilvl w:val="2"/>
+          <w:numId w:val="10"/>
+        </w:numPr>
+        <w:rPr>
+          <w:lang w:eastAsia="ko-KR"/>
+        </w:rPr>
+      </w:pPr>
+      <w:r>
+        <w:rPr>
+          <w:lang w:eastAsia="ko-KR"/>
+        </w:rPr>
+        <w:t>what function does</w:t>
+      </w:r>
+    </w:p>
+    <w:p>
+      <w:pPr>
+        <w:pStyle w:val="af0"/>
+        <w:numPr>
+          <w:ilvl w:val="2"/>
+          <w:numId w:val="10"/>
+        </w:numPr>
+        <w:rPr>
+          <w:lang w:eastAsia="ko-KR"/>
+        </w:rPr>
+      </w:pPr>
+      <w:r>
+        <w:rPr>
+          <w:lang w:eastAsia="ko-KR"/>
+        </w:rPr>
+        <w:t>input parameters, data types used, what these are used for</w:t>
+      </w:r>
+    </w:p>
+    <w:p>
+      <w:pPr>
+        <w:pStyle w:val="af0"/>
+        <w:numPr>
+          <w:ilvl w:val="2"/>
+          <w:numId w:val="10"/>
+        </w:numPr>
+        <w:rPr>
+          <w:lang w:eastAsia="ko-KR"/>
+        </w:rPr>
+      </w:pPr>
+      <w:r>
+        <w:rPr>
+          <w:lang w:eastAsia="ko-KR"/>
+        </w:rPr>
+        <w:t>side effects caused by the function</w:t>
+      </w:r>
+    </w:p>
+    <w:p>
+      <w:pPr>
+        <w:pStyle w:val="af0"/>
+        <w:numPr>
+          <w:ilvl w:val="2"/>
+          <w:numId w:val="10"/>
+        </w:numPr>
+        <w:rPr>
+          <w:lang w:eastAsia="ko-KR"/>
+        </w:rPr>
+      </w:pPr>
+      <w:r>
+        <w:rPr>
+          <w:lang w:eastAsia="ko-KR"/>
+        </w:rPr>
+        <w:t>function's return value</w:t>
+      </w:r>
+    </w:p>
+    <w:p>
+      <w:pPr>
+        <w:pStyle w:val="af0"/>
+        <w:numPr>
+          <w:ilvl w:val="2"/>
+          <w:numId w:val="8"/>
+        </w:numPr>
+        <w:rPr>
+          <w:lang w:eastAsia="ko-KR"/>
+        </w:rPr>
+      </w:pPr>
+      <w:r>
+        <w:rPr>
+          <w:rFonts w:hint="eastAsia"/>
+          <w:lang w:eastAsia="ko-KR"/>
+        </w:rPr>
+        <w:t>D</w:t>
+      </w:r>
+      <w:r>
+        <w:rPr>
+          <w:lang w:eastAsia="ko-KR"/>
+        </w:rPr>
+        <w:t>ata structures</w:t>
+      </w:r>
+    </w:p>
+    <w:p>
+      <w:pPr>
+        <w:pStyle w:val="af0"/>
+        <w:ind w:left="1840"/>
+        <w:rPr>
+          <w:lang w:eastAsia="ko-KR"/>
+        </w:rPr>
+      </w:pPr>
+      <w:r>
+        <w:rPr>
+          <w:rFonts w:hint="eastAsia"/>
+          <w:lang w:eastAsia="ko-KR"/>
+        </w:rPr>
+        <w:t>-</w:t>
+      </w:r>
+      <w:r>
+        <w:t xml:space="preserve"> </w:t>
+      </w:r>
+      <w:r>
+        <w:rPr>
+          <w:lang w:eastAsia="ko-KR"/>
+        </w:rPr>
+        <w:t>List all data structures in the software (</w:t>
+      </w:r>
+      <w:proofErr w:type="gramStart"/>
+      <w:r>
+        <w:rPr>
+          <w:lang w:eastAsia="ko-KR"/>
+        </w:rPr>
+        <w:t>e</w:t>
+      </w:r>
+      <w:r>
+        <w:rPr>
+          <w:lang w:eastAsia="ko-KR"/>
+        </w:rPr>
+        <w:t>.</w:t>
+      </w:r>
+      <w:r>
+        <w:rPr>
+          <w:lang w:eastAsia="ko-KR"/>
+        </w:rPr>
+        <w:t>g</w:t>
+      </w:r>
+      <w:r>
+        <w:rPr>
+          <w:lang w:eastAsia="ko-KR"/>
+        </w:rPr>
+        <w:t>.</w:t>
+      </w:r>
+      <w:proofErr w:type="gramEnd"/>
+      <w:r>
+        <w:rPr>
+          <w:lang w:eastAsia="ko-KR"/>
+        </w:rPr>
+        <w:t xml:space="preserve"> linked lists, trees, arrays etc) or eternal data sources. This includes detailed information as follows: </w:t>
+      </w:r>
+    </w:p>
+    <w:p>
+      <w:pPr>
+        <w:pStyle w:val="af0"/>
+        <w:numPr>
+          <w:ilvl w:val="0"/>
+          <w:numId w:val="11"/>
+        </w:numPr>
+        <w:rPr>
+          <w:lang w:eastAsia="ko-KR"/>
+        </w:rPr>
+      </w:pPr>
+      <w:r>
+        <w:rPr>
+          <w:lang w:eastAsia="ko-KR"/>
+        </w:rPr>
+        <w:t>Type of structure</w:t>
+      </w:r>
+    </w:p>
+    <w:p>
+      <w:pPr>
+        <w:pStyle w:val="af0"/>
+        <w:numPr>
+          <w:ilvl w:val="0"/>
+          <w:numId w:val="11"/>
+        </w:numPr>
+        <w:rPr>
+          <w:lang w:eastAsia="ko-KR"/>
+        </w:rPr>
+      </w:pPr>
+      <w:r>
+        <w:rPr>
+          <w:lang w:eastAsia="ko-KR"/>
+        </w:rPr>
+        <w:t>Description of where and how it is used</w:t>
+      </w:r>
+    </w:p>
+    <w:p>
+      <w:pPr>
+        <w:pStyle w:val="af0"/>
+        <w:numPr>
+          <w:ilvl w:val="0"/>
+          <w:numId w:val="11"/>
+        </w:numPr>
+        <w:rPr>
+          <w:lang w:eastAsia="ko-KR"/>
+        </w:rPr>
+      </w:pPr>
+      <w:r>
+        <w:rPr>
+          <w:lang w:eastAsia="ko-KR"/>
+        </w:rPr>
+        <w:t>List of data members</w:t>
+      </w:r>
+    </w:p>
+    <w:p>
+      <w:pPr>
+        <w:pStyle w:val="af0"/>
+        <w:numPr>
+          <w:ilvl w:val="0"/>
+          <w:numId w:val="11"/>
+        </w:numPr>
+        <w:rPr>
+          <w:lang w:eastAsia="ko-KR"/>
+        </w:rPr>
+      </w:pPr>
+      <w:r>
+        <w:rPr>
+          <w:lang w:eastAsia="ko-KR"/>
+        </w:rPr>
+        <w:t>and what each one is for do</w:t>
+      </w:r>
+    </w:p>
+    <w:p>
+      <w:pPr>
+        <w:pStyle w:val="af0"/>
+        <w:numPr>
+          <w:ilvl w:val="0"/>
+          <w:numId w:val="11"/>
+        </w:numPr>
+        <w:rPr>
+          <w:lang w:eastAsia="ko-KR"/>
+        </w:rPr>
+      </w:pPr>
+      <w:r>
+        <w:rPr>
+          <w:lang w:eastAsia="ko-KR"/>
+        </w:rPr>
+        <w:t>List of functions that use it</w:t>
+      </w:r>
+    </w:p>
+    <w:p>
+      <w:pPr>
+        <w:pStyle w:val="af0"/>
+        <w:numPr>
+          <w:ilvl w:val="1"/>
+          <w:numId w:val="8"/>
+        </w:numPr>
+        <w:rPr>
+          <w:lang w:eastAsia="ko-KR"/>
+        </w:rPr>
+      </w:pPr>
+      <w:r>
+        <w:rPr>
+          <w:lang w:eastAsia="ko-KR"/>
+        </w:rPr>
+        <w:t>User interface Design</w:t>
+      </w:r>
+    </w:p>
+    <w:p>
+      <w:pPr>
+        <w:pStyle w:val="af0"/>
+        <w:numPr>
+          <w:ilvl w:val="2"/>
+          <w:numId w:val="8"/>
+        </w:numPr>
+        <w:rPr>
+          <w:lang w:eastAsia="ko-KR"/>
+        </w:rPr>
+      </w:pPr>
+      <w:r>
+        <w:rPr>
+          <w:rFonts w:hint="eastAsia"/>
+          <w:lang w:eastAsia="ko-KR"/>
+        </w:rPr>
+        <w:lastRenderedPageBreak/>
+        <w:t>S</w:t>
+      </w:r>
+      <w:r>
+        <w:rPr>
+          <w:lang w:eastAsia="ko-KR"/>
+        </w:rPr>
+        <w:t>tructural Design</w:t>
+      </w:r>
+    </w:p>
+    <w:p>
+      <w:pPr>
+        <w:pStyle w:val="af0"/>
+        <w:ind w:left="1840"/>
+        <w:rPr>
+          <w:lang w:eastAsia="ko-KR"/>
+        </w:rPr>
+      </w:pPr>
+      <w:r>
+        <w:rPr>
+          <w:rFonts w:hint="eastAsia"/>
+          <w:lang w:eastAsia="ko-KR"/>
+        </w:rPr>
+        <w:t>-</w:t>
+      </w:r>
+      <w:r>
+        <w:t xml:space="preserve"> </w:t>
+      </w:r>
+      <w:r>
+        <w:rPr>
+          <w:lang w:eastAsia="ko-KR"/>
+        </w:rPr>
+        <w:t>Design the navigational and information structure of software.</w:t>
+      </w:r>
+    </w:p>
+    <w:p>
+      <w:pPr>
+        <w:pStyle w:val="af0"/>
+        <w:numPr>
+          <w:ilvl w:val="2"/>
+          <w:numId w:val="8"/>
+        </w:numPr>
+        <w:rPr>
+          <w:lang w:eastAsia="ko-KR"/>
+        </w:rPr>
+      </w:pPr>
+      <w:r>
+        <w:rPr>
+          <w:rFonts w:hint="eastAsia"/>
+          <w:lang w:eastAsia="ko-KR"/>
+        </w:rPr>
+        <w:t>V</w:t>
+      </w:r>
+      <w:r>
+        <w:rPr>
+          <w:lang w:eastAsia="ko-KR"/>
+        </w:rPr>
+        <w:t>isual Design</w:t>
+      </w:r>
+    </w:p>
+    <w:p>
+      <w:pPr>
+        <w:pStyle w:val="af0"/>
+        <w:ind w:left="1840"/>
+        <w:rPr>
+          <w:lang w:eastAsia="ko-KR"/>
+        </w:rPr>
+      </w:pPr>
+      <w:r>
+        <w:rPr>
+          <w:rFonts w:hint="eastAsia"/>
+          <w:lang w:eastAsia="ko-KR"/>
+        </w:rPr>
+        <w:t>-</w:t>
+      </w:r>
+      <w:r>
+        <w:rPr>
+          <w:lang w:eastAsia="ko-KR"/>
+        </w:rPr>
+        <w:t>Detail visual design based on structural design by sketch or wireframe or mock-up</w:t>
+      </w:r>
+    </w:p>
+    <w:p>
+      <w:pPr>
+        <w:pStyle w:val="af0"/>
+        <w:ind w:left="1840"/>
+        <w:rPr>
+          <w:lang w:eastAsia="ko-KR"/>
+        </w:rPr>
+      </w:pPr>
+      <w:r>
+        <w:rPr>
+          <w:rFonts w:hint="eastAsia"/>
+          <w:lang w:eastAsia="ko-KR"/>
+        </w:rPr>
+        <w:t>-</w:t>
+      </w:r>
+    </w:p>
+    <w:p>
+      <w:pPr>
+        <w:pStyle w:val="af0"/>
+        <w:numPr>
+          <w:ilvl w:val="0"/>
+          <w:numId w:val="8"/>
+        </w:numPr>
+        <w:rPr>
+          <w:lang w:eastAsia="ko-KR"/>
+        </w:rPr>
+      </w:pPr>
+      <w:r>
+        <w:rPr>
+          <w:rFonts w:hint="eastAsia"/>
+          <w:lang w:eastAsia="ko-KR"/>
+        </w:rPr>
+        <w:t>S</w:t>
+      </w:r>
+      <w:r>
+        <w:rPr>
+          <w:lang w:eastAsia="ko-KR"/>
+        </w:rPr>
+        <w:t>oftware Development</w:t>
+      </w:r>
+    </w:p>
+    <w:p>
+      <w:pPr>
+        <w:pStyle w:val="af0"/>
+        <w:ind w:left="760"/>
+        <w:rPr>
+          <w:lang w:eastAsia="ko-KR"/>
+        </w:rPr>
+      </w:pPr>
+      <w:r>
+        <w:rPr>
+          <w:rFonts w:hint="eastAsia"/>
+          <w:lang w:eastAsia="ko-KR"/>
+        </w:rPr>
+        <w:t>-</w:t>
+      </w:r>
+      <w:r>
+        <w:rPr>
+          <w:lang w:eastAsia="ko-KR"/>
+        </w:rPr>
+        <w:t>Develop software based on defined requirements, software components and design</w:t>
+      </w:r>
+    </w:p>
+    <w:p>
+      <w:pPr>
+        <w:pStyle w:val="af0"/>
+        <w:numPr>
+          <w:ilvl w:val="0"/>
+          <w:numId w:val="8"/>
+        </w:numPr>
+        <w:rPr>
+          <w:lang w:eastAsia="ko-KR"/>
+        </w:rPr>
+      </w:pPr>
+      <w:r>
+        <w:rPr>
+          <w:rFonts w:hint="eastAsia"/>
+          <w:lang w:eastAsia="ko-KR"/>
+        </w:rPr>
+        <w:t>T</w:t>
+      </w:r>
+      <w:r>
+        <w:rPr>
+          <w:lang w:eastAsia="ko-KR"/>
+        </w:rPr>
+        <w:t>est</w:t>
+      </w:r>
+    </w:p>
+    <w:p>
+      <w:pPr>
+        <w:pStyle w:val="af0"/>
+        <w:numPr>
+          <w:ilvl w:val="1"/>
+          <w:numId w:val="8"/>
+        </w:numPr>
+        <w:rPr>
+          <w:lang w:eastAsia="ko-KR"/>
+        </w:rPr>
+      </w:pPr>
+      <w:r>
+        <w:rPr>
+          <w:rFonts w:hint="eastAsia"/>
           <w:lang w:eastAsia="ko-KR"/>
         </w:rPr>
         <w:t>U</w:t>
@@ -1570,58 +2811,170 @@
         <w:rPr>
           <w:lang w:eastAsia="ko-KR"/>
         </w:rPr>
-        <w:t>ser requirements</w:t>
-      </w:r>
-    </w:p>
-    <w:p>
-      <w:pPr>
-        <w:pStyle w:val="ListParagraph"/>
-        <w:numPr>
-          <w:ilvl w:val="2"/>
-          <w:numId w:val="3"/>
-        </w:numPr>
-        <w:rPr>
-          <w:lang w:eastAsia="ko-KR"/>
-        </w:rPr>
-      </w:pPr>
-      <w:r>
-        <w:rPr>
-          <w:lang w:eastAsia="ko-KR"/>
-        </w:rPr>
-        <w:t>S</w:t>
-      </w:r>
-      <w:r>
-        <w:rPr>
-          <w:lang w:eastAsia="ko-KR"/>
-        </w:rPr>
-        <w:t>oftware requirements</w:t>
-      </w:r>
-    </w:p>
-    <w:p>
-      <w:pPr>
-        <w:pStyle w:val="ListParagraph"/>
-        <w:numPr>
-          <w:ilvl w:val="2"/>
-          <w:numId w:val="3"/>
-        </w:numPr>
-        <w:rPr>
-          <w:lang w:eastAsia="ko-KR"/>
-        </w:rPr>
-      </w:pPr>
-      <w:r>
-        <w:rPr>
-          <w:lang w:eastAsia="ko-KR"/>
-        </w:rPr>
-        <w:t>Use Case &amp; Use Case Diagram</w:t>
-      </w:r>
-    </w:p>
-    <w:p>
-      <w:pPr>
-        <w:pStyle w:val="ListParagraph"/>
+        <w:t>nit test</w:t>
+      </w:r>
+    </w:p>
+    <w:p>
+      <w:pPr>
+        <w:pStyle w:val="af0"/>
+        <w:ind w:left="1120"/>
+        <w:rPr>
+          <w:lang w:eastAsia="ko-KR"/>
+        </w:rPr>
+      </w:pPr>
+      <w:r>
+        <w:rPr>
+          <w:rFonts w:hint="eastAsia"/>
+          <w:lang w:eastAsia="ko-KR"/>
+        </w:rPr>
+        <w:t>-</w:t>
+      </w:r>
+      <w:r>
+        <w:t xml:space="preserve"> </w:t>
+      </w:r>
+      <w:r>
+        <w:t>T</w:t>
+      </w:r>
+      <w:r>
+        <w:rPr>
+          <w:lang w:eastAsia="ko-KR"/>
+        </w:rPr>
+        <w:t>est software with focusing on components of a software product.</w:t>
+      </w:r>
+    </w:p>
+    <w:p>
+      <w:pPr>
+        <w:pStyle w:val="af0"/>
+        <w:numPr>
+          <w:ilvl w:val="1"/>
+          <w:numId w:val="8"/>
+        </w:numPr>
+        <w:rPr>
+          <w:lang w:eastAsia="ko-KR"/>
+        </w:rPr>
+      </w:pPr>
+      <w:r>
+        <w:rPr>
+          <w:lang w:eastAsia="ko-KR"/>
+        </w:rPr>
+        <w:t>Coverage Report</w:t>
+      </w:r>
+    </w:p>
+    <w:p>
+      <w:pPr>
+        <w:pStyle w:val="af0"/>
+        <w:ind w:left="1120"/>
+        <w:rPr>
+          <w:lang w:eastAsia="ko-KR"/>
+        </w:rPr>
+      </w:pPr>
+      <w:r>
+        <w:rPr>
+          <w:rFonts w:hint="eastAsia"/>
+          <w:lang w:eastAsia="ko-KR"/>
+        </w:rPr>
+        <w:t>-</w:t>
+      </w:r>
+      <w:r>
+        <w:t xml:space="preserve"> </w:t>
+      </w:r>
+      <w:r>
+        <w:rPr>
+          <w:lang w:eastAsia="ko-KR"/>
+        </w:rPr>
+        <w:t>Define the coverage of unit tests, including how it is evaluated</w:t>
+      </w:r>
+      <w:r>
+        <w:rPr>
+          <w:lang w:eastAsia="ko-KR"/>
+        </w:rPr>
+        <w:t xml:space="preserve"> </w:t>
+      </w:r>
+      <w:r>
+        <w:rPr>
+          <w:lang w:eastAsia="ko-KR"/>
+        </w:rPr>
+        <w:t>(function, statement, branch, condition)</w:t>
+      </w:r>
+    </w:p>
+    <w:p>
+      <w:pPr>
+        <w:pStyle w:val="af0"/>
+        <w:numPr>
+          <w:ilvl w:val="1"/>
+          <w:numId w:val="8"/>
+        </w:numPr>
+        <w:rPr>
+          <w:lang w:eastAsia="ko-KR"/>
+        </w:rPr>
+      </w:pPr>
+      <w:r>
+        <w:rPr>
+          <w:rFonts w:hint="eastAsia"/>
+          <w:lang w:eastAsia="ko-KR"/>
+        </w:rPr>
+        <w:t>R</w:t>
+      </w:r>
+      <w:r>
+        <w:rPr>
+          <w:lang w:eastAsia="ko-KR"/>
+        </w:rPr>
+        <w:t>equirement Acceptance Testing</w:t>
+      </w:r>
+    </w:p>
+    <w:p>
+      <w:pPr>
+        <w:pStyle w:val="af0"/>
+        <w:ind w:left="1120"/>
+        <w:rPr>
+          <w:lang w:eastAsia="ko-KR"/>
+        </w:rPr>
+      </w:pPr>
+      <w:r>
+        <w:rPr>
+          <w:rFonts w:hint="eastAsia"/>
+          <w:lang w:eastAsia="ko-KR"/>
+        </w:rPr>
+        <w:t>-</w:t>
+      </w:r>
+      <w:r>
+        <w:t xml:space="preserve"> </w:t>
+      </w:r>
+      <w:r>
+        <w:rPr>
+          <w:lang w:eastAsia="ko-KR"/>
+        </w:rPr>
+        <w:t>T</w:t>
+      </w:r>
+      <w:r>
+        <w:rPr>
+          <w:lang w:eastAsia="ko-KR"/>
+        </w:rPr>
+        <w:t>est software to determine whether it has met the defined requirement specifications</w:t>
+      </w:r>
+    </w:p>
+    <w:p>
+      <w:pPr>
+        <w:pStyle w:val="af0"/>
         <w:numPr>
           <w:ilvl w:val="0"/>
-          <w:numId w:val="3"/>
-        </w:numPr>
+          <w:numId w:val="8"/>
+        </w:numPr>
+        <w:rPr>
+          <w:lang w:eastAsia="ko-KR"/>
+        </w:rPr>
+      </w:pPr>
+      <w:r>
+        <w:rPr>
+          <w:lang w:eastAsia="ko-KR"/>
+        </w:rPr>
+        <w:t>Executive Summary</w:t>
+      </w:r>
+    </w:p>
+    <w:p>
+      <w:pPr>
+        <w:pStyle w:val="af0"/>
+        <w:ind w:left="760"/>
         <w:rPr>
           <w:lang w:eastAsia="ko-KR"/>
         </w:rPr>
@@ -1631,406 +2984,61 @@
           <w:rFonts w:hint="eastAsia"/>
           <w:lang w:eastAsia="ko-KR"/>
         </w:rPr>
-        <w:t>D</w:t>
-      </w:r>
-      <w:r>
-        <w:rPr>
-          <w:lang w:eastAsia="ko-KR"/>
-        </w:rPr>
-        <w:t>esign</w:t>
-      </w:r>
-    </w:p>
-    <w:p>
-      <w:pPr>
-        <w:pStyle w:val="ListParagraph"/>
-        <w:numPr>
-          <w:ilvl w:val="1"/>
-          <w:numId w:val="3"/>
-        </w:numPr>
-        <w:rPr>
-          <w:lang w:eastAsia="ko-KR"/>
-        </w:rPr>
-      </w:pPr>
-      <w:r>
-        <w:rPr>
-          <w:rFonts w:hint="eastAsia"/>
-          <w:lang w:eastAsia="ko-KR"/>
-        </w:rPr>
-        <w:t>D</w:t>
-      </w:r>
-      <w:r>
-        <w:rPr>
-          <w:lang w:eastAsia="ko-KR"/>
-        </w:rPr>
-        <w:t>efine software components</w:t>
-      </w:r>
-    </w:p>
-    <w:p>
-      <w:pPr>
-        <w:pStyle w:val="ListParagraph"/>
-        <w:numPr>
-          <w:ilvl w:val="2"/>
-          <w:numId w:val="3"/>
-        </w:numPr>
-        <w:rPr>
-          <w:lang w:eastAsia="ko-KR"/>
-        </w:rPr>
-      </w:pPr>
-      <w:r>
-        <w:rPr>
-          <w:lang w:eastAsia="ko-KR"/>
-        </w:rPr>
-        <w:t>Functions</w:t>
-      </w:r>
-    </w:p>
-    <w:p>
-      <w:pPr>
-        <w:pStyle w:val="ListParagraph"/>
-        <w:numPr>
-          <w:ilvl w:val="2"/>
-          <w:numId w:val="3"/>
-        </w:numPr>
-        <w:rPr>
-          <w:lang w:eastAsia="ko-KR"/>
-        </w:rPr>
-      </w:pPr>
-      <w:r>
-        <w:rPr>
-          <w:rFonts w:hint="eastAsia"/>
-          <w:lang w:eastAsia="ko-KR"/>
-        </w:rPr>
-        <w:t>D</w:t>
-      </w:r>
-      <w:r>
-        <w:rPr>
-          <w:lang w:eastAsia="ko-KR"/>
-        </w:rPr>
-        <w:t>ata structures</w:t>
-      </w:r>
-    </w:p>
-    <w:p>
-      <w:pPr>
-        <w:pStyle w:val="ListParagraph"/>
-        <w:numPr>
-          <w:ilvl w:val="2"/>
-          <w:numId w:val="3"/>
-        </w:numPr>
-        <w:rPr>
-          <w:lang w:eastAsia="ko-KR"/>
-        </w:rPr>
-      </w:pPr>
-      <w:r>
-        <w:rPr>
-          <w:rFonts w:hint="eastAsia"/>
-          <w:lang w:eastAsia="ko-KR"/>
-        </w:rPr>
-        <w:t>D</w:t>
-      </w:r>
-      <w:r>
-        <w:rPr>
-          <w:lang w:eastAsia="ko-KR"/>
-        </w:rPr>
-        <w:t>ata sources</w:t>
-      </w:r>
-    </w:p>
-    <w:p>
-      <w:pPr>
-        <w:pStyle w:val="ListParagraph"/>
-        <w:numPr>
-          <w:ilvl w:val="1"/>
-          <w:numId w:val="3"/>
-        </w:numPr>
-        <w:rPr>
-          <w:lang w:eastAsia="ko-KR"/>
-        </w:rPr>
-      </w:pPr>
-      <w:r>
-        <w:rPr>
-          <w:lang w:eastAsia="ko-KR"/>
-        </w:rPr>
-        <w:t>User interface Design</w:t>
-      </w:r>
-    </w:p>
-    <w:p>
-      <w:pPr>
-        <w:pStyle w:val="ListParagraph"/>
-        <w:numPr>
-          <w:ilvl w:val="2"/>
-          <w:numId w:val="3"/>
-        </w:numPr>
-        <w:rPr>
-          <w:lang w:eastAsia="ko-KR"/>
-        </w:rPr>
-      </w:pPr>
-      <w:r>
-        <w:rPr>
-          <w:rFonts w:hint="eastAsia"/>
-          <w:lang w:eastAsia="ko-KR"/>
-        </w:rPr>
-        <w:t>S</w:t>
-      </w:r>
-      <w:r>
-        <w:rPr>
-          <w:lang w:eastAsia="ko-KR"/>
-        </w:rPr>
-        <w:t>tructural Design</w:t>
-      </w:r>
-    </w:p>
-    <w:p>
-      <w:pPr>
-        <w:pStyle w:val="ListParagraph"/>
-        <w:numPr>
-          <w:ilvl w:val="2"/>
-          <w:numId w:val="3"/>
-        </w:numPr>
-        <w:rPr>
-          <w:lang w:eastAsia="ko-KR"/>
-        </w:rPr>
-      </w:pPr>
-      <w:r>
-        <w:rPr>
-          <w:rFonts w:hint="eastAsia"/>
-          <w:lang w:eastAsia="ko-KR"/>
-        </w:rPr>
-        <w:t>V</w:t>
-      </w:r>
-      <w:r>
-        <w:rPr>
-          <w:lang w:eastAsia="ko-KR"/>
-        </w:rPr>
-        <w:t>isual Design</w:t>
-      </w:r>
-    </w:p>
-    <w:p>
-      <w:pPr>
-        <w:pStyle w:val="ListParagraph"/>
-        <w:numPr>
-          <w:ilvl w:val="0"/>
-          <w:numId w:val="3"/>
-        </w:numPr>
-        <w:rPr>
-          <w:lang w:eastAsia="ko-KR"/>
-        </w:rPr>
-      </w:pPr>
-      <w:r>
-        <w:rPr>
-          <w:rFonts w:hint="eastAsia"/>
-          <w:lang w:eastAsia="ko-KR"/>
-        </w:rPr>
-        <w:t>S</w:t>
-      </w:r>
-      <w:r>
-        <w:rPr>
-          <w:lang w:eastAsia="ko-KR"/>
-        </w:rPr>
-        <w:t>oftware Development</w:t>
-      </w:r>
-    </w:p>
-    <w:p>
-      <w:pPr>
-        <w:pStyle w:val="ListParagraph"/>
-        <w:numPr>
-          <w:ilvl w:val="0"/>
-          <w:numId w:val="3"/>
-        </w:numPr>
-        <w:rPr>
-          <w:lang w:eastAsia="ko-KR"/>
-        </w:rPr>
-      </w:pPr>
-      <w:r>
-        <w:rPr>
-          <w:rFonts w:hint="eastAsia"/>
-          <w:lang w:eastAsia="ko-KR"/>
-        </w:rPr>
-        <w:t>T</w:t>
-      </w:r>
-      <w:r>
-        <w:rPr>
-          <w:lang w:eastAsia="ko-KR"/>
-        </w:rPr>
-        <w:t>est</w:t>
-      </w:r>
-    </w:p>
-    <w:p>
-      <w:pPr>
-        <w:pStyle w:val="ListParagraph"/>
-        <w:numPr>
-          <w:ilvl w:val="1"/>
-          <w:numId w:val="3"/>
-        </w:numPr>
-        <w:rPr>
-          <w:lang w:eastAsia="ko-KR"/>
-        </w:rPr>
-      </w:pPr>
-      <w:r>
-        <w:rPr>
-          <w:rFonts w:hint="eastAsia"/>
-          <w:lang w:eastAsia="ko-KR"/>
-        </w:rPr>
-        <w:t>U</w:t>
-      </w:r>
-      <w:r>
-        <w:rPr>
-          <w:lang w:eastAsia="ko-KR"/>
-        </w:rPr>
-        <w:t>nit test</w:t>
-      </w:r>
-    </w:p>
-    <w:p>
-      <w:pPr>
-        <w:pStyle w:val="ListParagraph"/>
-        <w:numPr>
-          <w:ilvl w:val="1"/>
-          <w:numId w:val="3"/>
-        </w:numPr>
-        <w:rPr>
-          <w:lang w:eastAsia="ko-KR"/>
-        </w:rPr>
-      </w:pPr>
-      <w:r>
-        <w:rPr>
-          <w:lang w:eastAsia="ko-KR"/>
-        </w:rPr>
-        <w:t>Coverage R</w:t>
-      </w:r>
-      <w:r>
-        <w:rPr>
-          <w:lang w:eastAsia="ko-KR"/>
-        </w:rPr>
-        <w:t>eport</w:t>
-      </w:r>
-    </w:p>
-    <w:p>
-      <w:pPr>
-        <w:pStyle w:val="ListParagraph"/>
-        <w:numPr>
-          <w:ilvl w:val="1"/>
-          <w:numId w:val="3"/>
-        </w:numPr>
-        <w:rPr>
-          <w:lang w:eastAsia="ko-KR"/>
-        </w:rPr>
-      </w:pPr>
-      <w:r>
-        <w:rPr>
-          <w:rFonts w:hint="eastAsia"/>
-          <w:lang w:eastAsia="ko-KR"/>
-        </w:rPr>
-        <w:t>R</w:t>
-      </w:r>
-      <w:r>
-        <w:rPr>
-          <w:lang w:eastAsia="ko-KR"/>
-        </w:rPr>
-        <w:t>equirement Acceptance Testing</w:t>
-      </w:r>
-    </w:p>
-    <w:p>
-      <w:pPr>
-        <w:pStyle w:val="ListParagraph"/>
-        <w:numPr>
-          <w:ilvl w:val="0"/>
-          <w:numId w:val="3"/>
-        </w:numPr>
-        <w:rPr>
-          <w:lang w:eastAsia="ko-KR"/>
-        </w:rPr>
-      </w:pPr>
-      <w:r>
-        <w:rPr>
-          <w:lang w:eastAsia="ko-KR"/>
-        </w:rPr>
-        <w:t>Executive Summary</w:t>
-      </w:r>
-    </w:p>
-    <w:p>
+        <w:t>-</w:t>
+      </w:r>
+      <w:r>
+        <w:t xml:space="preserve"> </w:t>
+      </w:r>
+      <w:r>
+        <w:rPr>
+          <w:lang w:eastAsia="ko-KR"/>
+        </w:rPr>
+        <w:t xml:space="preserve">Analyse the data over a </w:t>
+      </w:r>
+      <w:proofErr w:type="gramStart"/>
+      <w:r>
+        <w:rPr>
+          <w:lang w:eastAsia="ko-KR"/>
+        </w:rPr>
+        <w:t>12 month</w:t>
+      </w:r>
+      <w:proofErr w:type="gramEnd"/>
+      <w:r>
+        <w:rPr>
+          <w:lang w:eastAsia="ko-KR"/>
+        </w:rPr>
+        <w:t xml:space="preserve"> period and present the results from all required features for chosen dataset</w:t>
+      </w:r>
+    </w:p>
+    <w:p>
+      <w:pPr>
+        <w:jc w:val="both"/>
+        <w:rPr>
+          <w:i/>
+          <w:color w:val="FF0000"/>
+        </w:rPr>
+      </w:pPr>
       <w:r>
         <w:br w:type="page"/>
       </w:r>
     </w:p>
     <w:p>
       <w:pPr>
-        <w:pStyle w:val="Heading1"/>
+        <w:pStyle w:val="1"/>
         <w:numPr>
           <w:ilvl w:val="0"/>
           <w:numId w:val="2"/>
         </w:numPr>
       </w:pPr>
-      <w:bookmarkStart w:id="4" w:name="_Toc46748292"/>
-      <w:r>
-        <w:lastRenderedPageBreak/>
-        <w:t>Activity Definition</w:t>
-      </w:r>
-      <w:r>
-        <w:t xml:space="preserve"> &amp; Estimation</w:t>
-      </w:r>
-      <w:bookmarkEnd w:id="4"/>
-    </w:p>
-    <w:p>
-      <w:pPr>
-        <w:pStyle w:val="ListParagraph"/>
-      </w:pPr>
-    </w:p>
-    <w:p>
-      <w:pPr>
-        <w:jc w:val="both"/>
-        <w:rPr>
-          <w:i/>
-          <w:color w:val="FF0000"/>
-        </w:rPr>
-      </w:pPr>
-      <w:r>
-        <w:rPr>
-          <w:i/>
-          <w:color w:val="FF0000"/>
-        </w:rPr>
-        <w:t>From your WBS, define the activities required for your project. You will revise this document and add more detail for part</w:t>
-      </w:r>
-      <w:r>
-        <w:rPr>
-          <w:i/>
-          <w:color w:val="FF0000"/>
-        </w:rPr>
-        <w:t xml:space="preserve"> B as you discover more about the project.</w:t>
-      </w:r>
-    </w:p>
-    <w:p>
-      <w:pPr>
-        <w:jc w:val="both"/>
-        <w:rPr>
-          <w:i/>
-          <w:color w:val="FF0000"/>
-        </w:rPr>
-      </w:pPr>
-      <w:r>
-        <w:rPr>
-          <w:i/>
-          <w:color w:val="FF0000"/>
-        </w:rPr>
-        <w:t>Each activity should be clearly identified by a number and should match up to your Gantt chart. You should provide some estimations for the time you think each activity will take. This should make it easy to prepare your Gantt chart.</w:t>
-      </w:r>
-      <w:r>
-        <w:br w:type="page"/>
-      </w:r>
-    </w:p>
-    <w:p>
-      <w:pPr>
-        <w:pStyle w:val="Heading1"/>
-        <w:numPr>
-          <w:ilvl w:val="0"/>
-          <w:numId w:val="2"/>
-        </w:numPr>
-      </w:pPr>
-      <w:bookmarkStart w:id="5" w:name="_Toc46748293"/>
       <w:r>
         <w:lastRenderedPageBreak/>
         <w:t>Gantt Chart</w:t>
       </w:r>
-      <w:bookmarkEnd w:id="5"/>
-    </w:p>
-    <w:p>
-      <w:pPr>
-        <w:pStyle w:val="ListParagraph"/>
+      <w:bookmarkEnd w:id="3"/>
+    </w:p>
+    <w:p>
+      <w:pPr>
+        <w:pStyle w:val="af0"/>
         <w:ind w:left="432"/>
       </w:pPr>
     </w:p>
@@ -2417,6 +3425,230 @@
     </w:lvl>
   </w:abstractNum>
   <w:abstractNum w:abstractNumId="3" w15:restartNumberingAfterBreak="0">
+    <w:nsid w:val="2D1706B0"/>
+    <w:multiLevelType w:val="hybridMultilevel"/>
+    <w:tmpl w:val="5A7EF3C0"/>
+    <w:lvl w:ilvl="0" w:tplc="A1CC7C6C">
+      <w:numFmt w:val="bullet"/>
+      <w:lvlText w:val="•"/>
+      <w:lvlJc w:val="left"/>
+      <w:pPr>
+        <w:ind w:left="2640" w:hanging="400"/>
+      </w:pPr>
+      <w:rPr>
+        <w:rFonts w:ascii="Calibri" w:eastAsiaTheme="minorEastAsia" w:hAnsi="Calibri" w:cs="Calibri" w:hint="default"/>
+      </w:rPr>
+    </w:lvl>
+    <w:lvl w:ilvl="1" w:tplc="04090003" w:tentative="1">
+      <w:start w:val="1"/>
+      <w:numFmt w:val="bullet"/>
+      <w:lvlText w:val=""/>
+      <w:lvlJc w:val="left"/>
+      <w:pPr>
+        <w:ind w:left="3040" w:hanging="400"/>
+      </w:pPr>
+      <w:rPr>
+        <w:rFonts w:ascii="Wingdings" w:hAnsi="Wingdings" w:hint="default"/>
+      </w:rPr>
+    </w:lvl>
+    <w:lvl w:ilvl="2" w:tplc="04090005" w:tentative="1">
+      <w:start w:val="1"/>
+      <w:numFmt w:val="bullet"/>
+      <w:lvlText w:val=""/>
+      <w:lvlJc w:val="left"/>
+      <w:pPr>
+        <w:ind w:left="3440" w:hanging="400"/>
+      </w:pPr>
+      <w:rPr>
+        <w:rFonts w:ascii="Wingdings" w:hAnsi="Wingdings" w:hint="default"/>
+      </w:rPr>
+    </w:lvl>
+    <w:lvl w:ilvl="3" w:tplc="04090001" w:tentative="1">
+      <w:start w:val="1"/>
+      <w:numFmt w:val="bullet"/>
+      <w:lvlText w:val=""/>
+      <w:lvlJc w:val="left"/>
+      <w:pPr>
+        <w:ind w:left="3840" w:hanging="400"/>
+      </w:pPr>
+      <w:rPr>
+        <w:rFonts w:ascii="Wingdings" w:hAnsi="Wingdings" w:hint="default"/>
+      </w:rPr>
+    </w:lvl>
+    <w:lvl w:ilvl="4" w:tplc="04090003" w:tentative="1">
+      <w:start w:val="1"/>
+      <w:numFmt w:val="bullet"/>
+      <w:lvlText w:val=""/>
+      <w:lvlJc w:val="left"/>
+      <w:pPr>
+        <w:ind w:left="4240" w:hanging="400"/>
+      </w:pPr>
+      <w:rPr>
+        <w:rFonts w:ascii="Wingdings" w:hAnsi="Wingdings" w:hint="default"/>
+      </w:rPr>
+    </w:lvl>
+    <w:lvl w:ilvl="5" w:tplc="04090005" w:tentative="1">
+      <w:start w:val="1"/>
+      <w:numFmt w:val="bullet"/>
+      <w:lvlText w:val=""/>
+      <w:lvlJc w:val="left"/>
+      <w:pPr>
+        <w:ind w:left="4640" w:hanging="400"/>
+      </w:pPr>
+      <w:rPr>
+        <w:rFonts w:ascii="Wingdings" w:hAnsi="Wingdings" w:hint="default"/>
+      </w:rPr>
+    </w:lvl>
+    <w:lvl w:ilvl="6" w:tplc="04090001" w:tentative="1">
+      <w:start w:val="1"/>
+      <w:numFmt w:val="bullet"/>
+      <w:lvlText w:val=""/>
+      <w:lvlJc w:val="left"/>
+      <w:pPr>
+        <w:ind w:left="5040" w:hanging="400"/>
+      </w:pPr>
+      <w:rPr>
+        <w:rFonts w:ascii="Wingdings" w:hAnsi="Wingdings" w:hint="default"/>
+      </w:rPr>
+    </w:lvl>
+    <w:lvl w:ilvl="7" w:tplc="04090003" w:tentative="1">
+      <w:start w:val="1"/>
+      <w:numFmt w:val="bullet"/>
+      <w:lvlText w:val=""/>
+      <w:lvlJc w:val="left"/>
+      <w:pPr>
+        <w:ind w:left="5440" w:hanging="400"/>
+      </w:pPr>
+      <w:rPr>
+        <w:rFonts w:ascii="Wingdings" w:hAnsi="Wingdings" w:hint="default"/>
+      </w:rPr>
+    </w:lvl>
+    <w:lvl w:ilvl="8" w:tplc="04090005" w:tentative="1">
+      <w:start w:val="1"/>
+      <w:numFmt w:val="bullet"/>
+      <w:lvlText w:val=""/>
+      <w:lvlJc w:val="left"/>
+      <w:pPr>
+        <w:ind w:left="5840" w:hanging="400"/>
+      </w:pPr>
+      <w:rPr>
+        <w:rFonts w:ascii="Wingdings" w:hAnsi="Wingdings" w:hint="default"/>
+      </w:rPr>
+    </w:lvl>
+  </w:abstractNum>
+  <w:abstractNum w:abstractNumId="4" w15:restartNumberingAfterBreak="0">
+    <w:nsid w:val="35D14F8A"/>
+    <w:multiLevelType w:val="hybridMultilevel"/>
+    <w:tmpl w:val="D6F04348"/>
+    <w:lvl w:ilvl="0" w:tplc="E514ADBE">
+      <w:numFmt w:val="bullet"/>
+      <w:lvlText w:val="-"/>
+      <w:lvlJc w:val="left"/>
+      <w:pPr>
+        <w:ind w:left="1480" w:hanging="360"/>
+      </w:pPr>
+      <w:rPr>
+        <w:rFonts w:ascii="Calibri" w:eastAsiaTheme="minorEastAsia" w:hAnsi="Calibri" w:cs="Calibri" w:hint="default"/>
+      </w:rPr>
+    </w:lvl>
+    <w:lvl w:ilvl="1" w:tplc="04090003" w:tentative="1">
+      <w:start w:val="1"/>
+      <w:numFmt w:val="bullet"/>
+      <w:lvlText w:val=""/>
+      <w:lvlJc w:val="left"/>
+      <w:pPr>
+        <w:ind w:left="1920" w:hanging="400"/>
+      </w:pPr>
+      <w:rPr>
+        <w:rFonts w:ascii="Wingdings" w:hAnsi="Wingdings" w:hint="default"/>
+      </w:rPr>
+    </w:lvl>
+    <w:lvl w:ilvl="2" w:tplc="04090005" w:tentative="1">
+      <w:start w:val="1"/>
+      <w:numFmt w:val="bullet"/>
+      <w:lvlText w:val=""/>
+      <w:lvlJc w:val="left"/>
+      <w:pPr>
+        <w:ind w:left="2320" w:hanging="400"/>
+      </w:pPr>
+      <w:rPr>
+        <w:rFonts w:ascii="Wingdings" w:hAnsi="Wingdings" w:hint="default"/>
+      </w:rPr>
+    </w:lvl>
+    <w:lvl w:ilvl="3" w:tplc="04090001" w:tentative="1">
+      <w:start w:val="1"/>
+      <w:numFmt w:val="bullet"/>
+      <w:lvlText w:val=""/>
+      <w:lvlJc w:val="left"/>
+      <w:pPr>
+        <w:ind w:left="2720" w:hanging="400"/>
+      </w:pPr>
+      <w:rPr>
+        <w:rFonts w:ascii="Wingdings" w:hAnsi="Wingdings" w:hint="default"/>
+      </w:rPr>
+    </w:lvl>
+    <w:lvl w:ilvl="4" w:tplc="04090003" w:tentative="1">
+      <w:start w:val="1"/>
+      <w:numFmt w:val="bullet"/>
+      <w:lvlText w:val=""/>
+      <w:lvlJc w:val="left"/>
+      <w:pPr>
+        <w:ind w:left="3120" w:hanging="400"/>
+      </w:pPr>
+      <w:rPr>
+        <w:rFonts w:ascii="Wingdings" w:hAnsi="Wingdings" w:hint="default"/>
+      </w:rPr>
+    </w:lvl>
+    <w:lvl w:ilvl="5" w:tplc="04090005" w:tentative="1">
+      <w:start w:val="1"/>
+      <w:numFmt w:val="bullet"/>
+      <w:lvlText w:val=""/>
+      <w:lvlJc w:val="left"/>
+      <w:pPr>
+        <w:ind w:left="3520" w:hanging="400"/>
+      </w:pPr>
+      <w:rPr>
+        <w:rFonts w:ascii="Wingdings" w:hAnsi="Wingdings" w:hint="default"/>
+      </w:rPr>
+    </w:lvl>
+    <w:lvl w:ilvl="6" w:tplc="04090001" w:tentative="1">
+      <w:start w:val="1"/>
+      <w:numFmt w:val="bullet"/>
+      <w:lvlText w:val=""/>
+      <w:lvlJc w:val="left"/>
+      <w:pPr>
+        <w:ind w:left="3920" w:hanging="400"/>
+      </w:pPr>
+      <w:rPr>
+        <w:rFonts w:ascii="Wingdings" w:hAnsi="Wingdings" w:hint="default"/>
+      </w:rPr>
+    </w:lvl>
+    <w:lvl w:ilvl="7" w:tplc="04090003" w:tentative="1">
+      <w:start w:val="1"/>
+      <w:numFmt w:val="bullet"/>
+      <w:lvlText w:val=""/>
+      <w:lvlJc w:val="left"/>
+      <w:pPr>
+        <w:ind w:left="4320" w:hanging="400"/>
+      </w:pPr>
+      <w:rPr>
+        <w:rFonts w:ascii="Wingdings" w:hAnsi="Wingdings" w:hint="default"/>
+      </w:rPr>
+    </w:lvl>
+    <w:lvl w:ilvl="8" w:tplc="04090005" w:tentative="1">
+      <w:start w:val="1"/>
+      <w:numFmt w:val="bullet"/>
+      <w:lvlText w:val=""/>
+      <w:lvlJc w:val="left"/>
+      <w:pPr>
+        <w:ind w:left="4720" w:hanging="400"/>
+      </w:pPr>
+      <w:rPr>
+        <w:rFonts w:ascii="Wingdings" w:hAnsi="Wingdings" w:hint="default"/>
+      </w:rPr>
+    </w:lvl>
+  </w:abstractNum>
+  <w:abstractNum w:abstractNumId="5" w15:restartNumberingAfterBreak="0">
     <w:nsid w:val="375D36C8"/>
     <w:multiLevelType w:val="multilevel"/>
     <w:tmpl w:val="CF405D9C"/>
@@ -2529,7 +3761,118 @@
       </w:rPr>
     </w:lvl>
   </w:abstractNum>
-  <w:abstractNum w:abstractNumId="4" w15:restartNumberingAfterBreak="0">
+  <w:abstractNum w:abstractNumId="6" w15:restartNumberingAfterBreak="0">
+    <w:nsid w:val="40496463"/>
+    <w:multiLevelType w:val="hybridMultilevel"/>
+    <w:tmpl w:val="4DB824B4"/>
+    <w:lvl w:ilvl="0" w:tplc="FFFFFFFF">
+      <w:numFmt w:val="bullet"/>
+      <w:lvlText w:val="-"/>
+      <w:lvlJc w:val="left"/>
+      <w:pPr>
+        <w:ind w:left="3320" w:hanging="360"/>
+      </w:pPr>
+      <w:rPr>
+        <w:rFonts w:ascii="Calibri" w:eastAsiaTheme="minorEastAsia" w:hAnsi="Calibri" w:cs="Calibri" w:hint="default"/>
+      </w:rPr>
+    </w:lvl>
+    <w:lvl w:ilvl="1" w:tplc="FFFFFFFF" w:tentative="1">
+      <w:start w:val="1"/>
+      <w:numFmt w:val="bullet"/>
+      <w:lvlText w:val=""/>
+      <w:lvlJc w:val="left"/>
+      <w:pPr>
+        <w:ind w:left="3040" w:hanging="400"/>
+      </w:pPr>
+      <w:rPr>
+        <w:rFonts w:ascii="Wingdings" w:hAnsi="Wingdings" w:hint="default"/>
+      </w:rPr>
+    </w:lvl>
+    <w:lvl w:ilvl="2" w:tplc="A1CC7C6C">
+      <w:numFmt w:val="bullet"/>
+      <w:lvlText w:val="•"/>
+      <w:lvlJc w:val="left"/>
+      <w:pPr>
+        <w:ind w:left="3440" w:hanging="400"/>
+      </w:pPr>
+      <w:rPr>
+        <w:rFonts w:ascii="Calibri" w:eastAsiaTheme="minorEastAsia" w:hAnsi="Calibri" w:cs="Calibri" w:hint="default"/>
+      </w:rPr>
+    </w:lvl>
+    <w:lvl w:ilvl="3" w:tplc="FFFFFFFF" w:tentative="1">
+      <w:start w:val="1"/>
+      <w:numFmt w:val="bullet"/>
+      <w:lvlText w:val=""/>
+      <w:lvlJc w:val="left"/>
+      <w:pPr>
+        <w:ind w:left="3840" w:hanging="400"/>
+      </w:pPr>
+      <w:rPr>
+        <w:rFonts w:ascii="Wingdings" w:hAnsi="Wingdings" w:hint="default"/>
+      </w:rPr>
+    </w:lvl>
+    <w:lvl w:ilvl="4" w:tplc="FFFFFFFF" w:tentative="1">
+      <w:start w:val="1"/>
+      <w:numFmt w:val="bullet"/>
+      <w:lvlText w:val=""/>
+      <w:lvlJc w:val="left"/>
+      <w:pPr>
+        <w:ind w:left="4240" w:hanging="400"/>
+      </w:pPr>
+      <w:rPr>
+        <w:rFonts w:ascii="Wingdings" w:hAnsi="Wingdings" w:hint="default"/>
+      </w:rPr>
+    </w:lvl>
+    <w:lvl w:ilvl="5" w:tplc="FFFFFFFF" w:tentative="1">
+      <w:start w:val="1"/>
+      <w:numFmt w:val="bullet"/>
+      <w:lvlText w:val=""/>
+      <w:lvlJc w:val="left"/>
+      <w:pPr>
+        <w:ind w:left="4640" w:hanging="400"/>
+      </w:pPr>
+      <w:rPr>
+        <w:rFonts w:ascii="Wingdings" w:hAnsi="Wingdings" w:hint="default"/>
+      </w:rPr>
+    </w:lvl>
+    <w:lvl w:ilvl="6" w:tplc="FFFFFFFF" w:tentative="1">
+      <w:start w:val="1"/>
+      <w:numFmt w:val="bullet"/>
+      <w:lvlText w:val=""/>
+      <w:lvlJc w:val="left"/>
+      <w:pPr>
+        <w:ind w:left="5040" w:hanging="400"/>
+      </w:pPr>
+      <w:rPr>
+        <w:rFonts w:ascii="Wingdings" w:hAnsi="Wingdings" w:hint="default"/>
+      </w:rPr>
+    </w:lvl>
+    <w:lvl w:ilvl="7" w:tplc="FFFFFFFF" w:tentative="1">
+      <w:start w:val="1"/>
+      <w:numFmt w:val="bullet"/>
+      <w:lvlText w:val=""/>
+      <w:lvlJc w:val="left"/>
+      <w:pPr>
+        <w:ind w:left="5440" w:hanging="400"/>
+      </w:pPr>
+      <w:rPr>
+        <w:rFonts w:ascii="Wingdings" w:hAnsi="Wingdings" w:hint="default"/>
+      </w:rPr>
+    </w:lvl>
+    <w:lvl w:ilvl="8" w:tplc="FFFFFFFF" w:tentative="1">
+      <w:start w:val="1"/>
+      <w:numFmt w:val="bullet"/>
+      <w:lvlText w:val=""/>
+      <w:lvlJc w:val="left"/>
+      <w:pPr>
+        <w:ind w:left="5840" w:hanging="400"/>
+      </w:pPr>
+      <w:rPr>
+        <w:rFonts w:ascii="Wingdings" w:hAnsi="Wingdings" w:hint="default"/>
+      </w:rPr>
+    </w:lvl>
+  </w:abstractNum>
+  <w:abstractNum w:abstractNumId="7" w15:restartNumberingAfterBreak="0">
     <w:nsid w:val="5F2F4805"/>
     <w:multiLevelType w:val="hybridMultilevel"/>
     <w:tmpl w:val="50589F4C"/>
@@ -2642,7 +3985,128 @@
       </w:rPr>
     </w:lvl>
   </w:abstractNum>
-  <w:abstractNum w:abstractNumId="5" w15:restartNumberingAfterBreak="0">
+  <w:abstractNum w:abstractNumId="8" w15:restartNumberingAfterBreak="0">
+    <w:nsid w:val="615847FC"/>
+    <w:multiLevelType w:val="multilevel"/>
+    <w:tmpl w:val="D042F952"/>
+    <w:lvl w:ilvl="0">
+      <w:start w:val="1"/>
+      <w:numFmt w:val="decimal"/>
+      <w:lvlText w:val="%1."/>
+      <w:lvlJc w:val="left"/>
+      <w:pPr>
+        <w:ind w:left="760" w:hanging="360"/>
+      </w:pPr>
+      <w:rPr>
+        <w:rFonts w:hint="default"/>
+      </w:rPr>
+    </w:lvl>
+    <w:lvl w:ilvl="1">
+      <w:start w:val="1"/>
+      <w:numFmt w:val="decimal"/>
+      <w:isLgl/>
+      <w:lvlText w:val="%1.%2"/>
+      <w:lvlJc w:val="left"/>
+      <w:pPr>
+        <w:ind w:left="1120" w:hanging="360"/>
+      </w:pPr>
+      <w:rPr>
+        <w:rFonts w:hint="default"/>
+      </w:rPr>
+    </w:lvl>
+    <w:lvl w:ilvl="2">
+      <w:start w:val="1"/>
+      <w:numFmt w:val="decimal"/>
+      <w:isLgl/>
+      <w:lvlText w:val="%1.%2.%3"/>
+      <w:lvlJc w:val="left"/>
+      <w:pPr>
+        <w:ind w:left="1840" w:hanging="720"/>
+      </w:pPr>
+      <w:rPr>
+        <w:rFonts w:hint="default"/>
+      </w:rPr>
+    </w:lvl>
+    <w:lvl w:ilvl="3">
+      <w:start w:val="1"/>
+      <w:numFmt w:val="decimal"/>
+      <w:isLgl/>
+      <w:lvlText w:val="%1.%2.%3.%4"/>
+      <w:lvlJc w:val="left"/>
+      <w:pPr>
+        <w:ind w:left="2200" w:hanging="720"/>
+      </w:pPr>
+      <w:rPr>
+        <w:rFonts w:hint="default"/>
+      </w:rPr>
+    </w:lvl>
+    <w:lvl w:ilvl="4">
+      <w:start w:val="1"/>
+      <w:numFmt w:val="decimal"/>
+      <w:isLgl/>
+      <w:lvlText w:val="%1.%2.%3.%4.%5"/>
+      <w:lvlJc w:val="left"/>
+      <w:pPr>
+        <w:ind w:left="2920" w:hanging="1080"/>
+      </w:pPr>
+      <w:rPr>
+        <w:rFonts w:hint="default"/>
+      </w:rPr>
+    </w:lvl>
+    <w:lvl w:ilvl="5">
+      <w:start w:val="1"/>
+      <w:numFmt w:val="decimal"/>
+      <w:isLgl/>
+      <w:lvlText w:val="%1.%2.%3.%4.%5.%6"/>
+      <w:lvlJc w:val="left"/>
+      <w:pPr>
+        <w:ind w:left="3280" w:hanging="1080"/>
+      </w:pPr>
+      <w:rPr>
+        <w:rFonts w:hint="default"/>
+      </w:rPr>
+    </w:lvl>
+    <w:lvl w:ilvl="6">
+      <w:start w:val="1"/>
+      <w:numFmt w:val="decimal"/>
+      <w:isLgl/>
+      <w:lvlText w:val="%1.%2.%3.%4.%5.%6.%7"/>
+      <w:lvlJc w:val="left"/>
+      <w:pPr>
+        <w:ind w:left="4000" w:hanging="1440"/>
+      </w:pPr>
+      <w:rPr>
+        <w:rFonts w:hint="default"/>
+      </w:rPr>
+    </w:lvl>
+    <w:lvl w:ilvl="7">
+      <w:start w:val="1"/>
+      <w:numFmt w:val="decimal"/>
+      <w:isLgl/>
+      <w:lvlText w:val="%1.%2.%3.%4.%5.%6.%7.%8"/>
+      <w:lvlJc w:val="left"/>
+      <w:pPr>
+        <w:ind w:left="4360" w:hanging="1440"/>
+      </w:pPr>
+      <w:rPr>
+        <w:rFonts w:hint="default"/>
+      </w:rPr>
+    </w:lvl>
+    <w:lvl w:ilvl="8">
+      <w:start w:val="1"/>
+      <w:numFmt w:val="decimal"/>
+      <w:isLgl/>
+      <w:lvlText w:val="%1.%2.%3.%4.%5.%6.%7.%8.%9"/>
+      <w:lvlJc w:val="left"/>
+      <w:pPr>
+        <w:ind w:left="4720" w:hanging="1440"/>
+      </w:pPr>
+      <w:rPr>
+        <w:rFonts w:hint="default"/>
+      </w:rPr>
+    </w:lvl>
+  </w:abstractNum>
+  <w:abstractNum w:abstractNumId="9" w15:restartNumberingAfterBreak="0">
     <w:nsid w:val="765D23A3"/>
     <w:multiLevelType w:val="multilevel"/>
     <w:tmpl w:val="D2A25216"/>
@@ -2755,7 +4219,7 @@
       </w:rPr>
     </w:lvl>
   </w:abstractNum>
-  <w:abstractNum w:abstractNumId="6" w15:restartNumberingAfterBreak="0">
+  <w:abstractNum w:abstractNumId="10" w15:restartNumberingAfterBreak="0">
     <w:nsid w:val="7A6E2037"/>
     <w:multiLevelType w:val="hybridMultilevel"/>
     <w:tmpl w:val="0C3CAD58"/>
@@ -2869,16 +4333,16 @@
     </w:lvl>
   </w:abstractNum>
   <w:num w:numId="1" w16cid:durableId="147941340">
-    <w:abstractNumId w:val="3"/>
+    <w:abstractNumId w:val="5"/>
   </w:num>
   <w:num w:numId="2" w16cid:durableId="999194062">
-    <w:abstractNumId w:val="5"/>
+    <w:abstractNumId w:val="9"/>
   </w:num>
   <w:num w:numId="3" w16cid:durableId="1278567769">
     <w:abstractNumId w:val="0"/>
   </w:num>
   <w:num w:numId="4" w16cid:durableId="1141776436">
-    <w:abstractNumId w:val="4"/>
+    <w:abstractNumId w:val="7"/>
   </w:num>
   <w:num w:numId="5" w16cid:durableId="1440368114">
     <w:abstractNumId w:val="2"/>
@@ -2887,16 +4351,19 @@
     <w:abstractNumId w:val="1"/>
   </w:num>
   <w:num w:numId="7" w16cid:durableId="1297376290">
+    <w:abstractNumId w:val="10"/>
+  </w:num>
+  <w:num w:numId="8" w16cid:durableId="1898778550">
+    <w:abstractNumId w:val="8"/>
+  </w:num>
+  <w:num w:numId="9" w16cid:durableId="1831827491">
+    <w:abstractNumId w:val="4"/>
+  </w:num>
+  <w:num w:numId="10" w16cid:durableId="902645109">
     <w:abstractNumId w:val="6"/>
-    <w:lvlOverride w:ilvl="0"/>
-    <w:lvlOverride w:ilvl="1"/>
-    <w:lvlOverride w:ilvl="2"/>
-    <w:lvlOverride w:ilvl="3"/>
-    <w:lvlOverride w:ilvl="4"/>
-    <w:lvlOverride w:ilvl="5"/>
-    <w:lvlOverride w:ilvl="6"/>
-    <w:lvlOverride w:ilvl="7"/>
-    <w:lvlOverride w:ilvl="8"/>
+  </w:num>
+  <w:num w:numId="11" w16cid:durableId="1686857336">
+    <w:abstractNumId w:val="3"/>
   </w:num>
 </w:numbering>
 </file>
@@ -3296,16 +4763,16 @@
     <w:lsdException w:name="Unresolved Mention" w:semiHidden="1" w:unhideWhenUsed="1"/>
     <w:lsdException w:name="Smart Link" w:semiHidden="1" w:unhideWhenUsed="1"/>
   </w:latentStyles>
-  <w:style w:type="paragraph" w:default="1" w:styleId="Normal">
+  <w:style w:type="paragraph" w:default="1" w:styleId="a">
     <w:name w:val="Normal"/>
     <w:qFormat/>
     <w:rsid w:val="00926CFD"/>
   </w:style>
-  <w:style w:type="paragraph" w:styleId="Heading1">
+  <w:style w:type="paragraph" w:styleId="1">
     <w:name w:val="heading 1"/>
-    <w:basedOn w:val="Normal"/>
-    <w:next w:val="Normal"/>
-    <w:link w:val="Heading1Char"/>
+    <w:basedOn w:val="a"/>
+    <w:next w:val="a"/>
+    <w:link w:val="1Char"/>
     <w:uiPriority w:val="9"/>
     <w:qFormat/>
     <w:rsid w:val="00926CFD"/>
@@ -3324,11 +4791,11 @@
       <w:szCs w:val="28"/>
     </w:rPr>
   </w:style>
-  <w:style w:type="paragraph" w:styleId="Heading2">
+  <w:style w:type="paragraph" w:styleId="2">
     <w:name w:val="heading 2"/>
-    <w:basedOn w:val="Normal"/>
-    <w:next w:val="Normal"/>
-    <w:link w:val="Heading2Char"/>
+    <w:basedOn w:val="a"/>
+    <w:next w:val="a"/>
+    <w:link w:val="2Char"/>
     <w:uiPriority w:val="9"/>
     <w:unhideWhenUsed/>
     <w:qFormat/>
@@ -3348,11 +4815,11 @@
       <w:szCs w:val="26"/>
     </w:rPr>
   </w:style>
-  <w:style w:type="paragraph" w:styleId="Heading3">
+  <w:style w:type="paragraph" w:styleId="3">
     <w:name w:val="heading 3"/>
-    <w:basedOn w:val="Normal"/>
-    <w:next w:val="Normal"/>
-    <w:link w:val="Heading3Char"/>
+    <w:basedOn w:val="a"/>
+    <w:next w:val="a"/>
+    <w:link w:val="3Char"/>
     <w:uiPriority w:val="9"/>
     <w:unhideWhenUsed/>
     <w:qFormat/>
@@ -3370,11 +4837,11 @@
       <w:color w:val="4A66AC" w:themeColor="accent1"/>
     </w:rPr>
   </w:style>
-  <w:style w:type="paragraph" w:styleId="Heading4">
+  <w:style w:type="paragraph" w:styleId="4">
     <w:name w:val="heading 4"/>
-    <w:basedOn w:val="Normal"/>
-    <w:next w:val="Normal"/>
-    <w:link w:val="Heading4Char"/>
+    <w:basedOn w:val="a"/>
+    <w:next w:val="a"/>
+    <w:link w:val="4Char"/>
     <w:uiPriority w:val="9"/>
     <w:semiHidden/>
     <w:unhideWhenUsed/>
@@ -3395,11 +4862,11 @@
       <w:color w:val="4A66AC" w:themeColor="accent1"/>
     </w:rPr>
   </w:style>
-  <w:style w:type="paragraph" w:styleId="Heading5">
+  <w:style w:type="paragraph" w:styleId="5">
     <w:name w:val="heading 5"/>
-    <w:basedOn w:val="Normal"/>
-    <w:next w:val="Normal"/>
-    <w:link w:val="Heading5Char"/>
+    <w:basedOn w:val="a"/>
+    <w:next w:val="a"/>
+    <w:link w:val="5Char"/>
     <w:uiPriority w:val="9"/>
     <w:semiHidden/>
     <w:unhideWhenUsed/>
@@ -3416,11 +4883,11 @@
       <w:color w:val="243255" w:themeColor="accent1" w:themeShade="7F"/>
     </w:rPr>
   </w:style>
-  <w:style w:type="paragraph" w:styleId="Heading6">
+  <w:style w:type="paragraph" w:styleId="6">
     <w:name w:val="heading 6"/>
-    <w:basedOn w:val="Normal"/>
-    <w:next w:val="Normal"/>
-    <w:link w:val="Heading6Char"/>
+    <w:basedOn w:val="a"/>
+    <w:next w:val="a"/>
+    <w:link w:val="6Char"/>
     <w:uiPriority w:val="9"/>
     <w:semiHidden/>
     <w:unhideWhenUsed/>
@@ -3439,11 +4906,11 @@
       <w:color w:val="243255" w:themeColor="accent1" w:themeShade="7F"/>
     </w:rPr>
   </w:style>
-  <w:style w:type="paragraph" w:styleId="Heading7">
+  <w:style w:type="paragraph" w:styleId="7">
     <w:name w:val="heading 7"/>
-    <w:basedOn w:val="Normal"/>
-    <w:next w:val="Normal"/>
-    <w:link w:val="Heading7Char"/>
+    <w:basedOn w:val="a"/>
+    <w:next w:val="a"/>
+    <w:link w:val="7Char"/>
     <w:uiPriority w:val="9"/>
     <w:semiHidden/>
     <w:unhideWhenUsed/>
@@ -3462,11 +4929,11 @@
       <w:color w:val="404040" w:themeColor="text1" w:themeTint="BF"/>
     </w:rPr>
   </w:style>
-  <w:style w:type="paragraph" w:styleId="Heading8">
+  <w:style w:type="paragraph" w:styleId="8">
     <w:name w:val="heading 8"/>
-    <w:basedOn w:val="Normal"/>
-    <w:next w:val="Normal"/>
-    <w:link w:val="Heading8Char"/>
+    <w:basedOn w:val="a"/>
+    <w:next w:val="a"/>
+    <w:link w:val="8Char"/>
     <w:uiPriority w:val="9"/>
     <w:semiHidden/>
     <w:unhideWhenUsed/>
@@ -3485,11 +4952,11 @@
       <w:szCs w:val="20"/>
     </w:rPr>
   </w:style>
-  <w:style w:type="paragraph" w:styleId="Heading9">
+  <w:style w:type="paragraph" w:styleId="9">
     <w:name w:val="heading 9"/>
-    <w:basedOn w:val="Normal"/>
-    <w:next w:val="Normal"/>
-    <w:link w:val="Heading9Char"/>
+    <w:basedOn w:val="a"/>
+    <w:next w:val="a"/>
+    <w:link w:val="9Char"/>
     <w:uiPriority w:val="9"/>
     <w:semiHidden/>
     <w:unhideWhenUsed/>
@@ -3510,13 +4977,13 @@
       <w:szCs w:val="20"/>
     </w:rPr>
   </w:style>
-  <w:style w:type="character" w:default="1" w:styleId="DefaultParagraphFont">
+  <w:style w:type="character" w:default="1" w:styleId="a0">
     <w:name w:val="Default Paragraph Font"/>
     <w:uiPriority w:val="1"/>
     <w:semiHidden/>
     <w:unhideWhenUsed/>
   </w:style>
-  <w:style w:type="table" w:default="1" w:styleId="TableNormal">
+  <w:style w:type="table" w:default="1" w:styleId="a1">
     <w:name w:val="Normal Table"/>
     <w:uiPriority w:val="99"/>
     <w:semiHidden/>
@@ -3531,16 +4998,16 @@
       </w:tblCellMar>
     </w:tblPr>
   </w:style>
-  <w:style w:type="numbering" w:default="1" w:styleId="NoList">
+  <w:style w:type="numbering" w:default="1" w:styleId="a2">
     <w:name w:val="No List"/>
     <w:uiPriority w:val="99"/>
     <w:semiHidden/>
     <w:unhideWhenUsed/>
   </w:style>
-  <w:style w:type="character" w:customStyle="1" w:styleId="Heading1Char">
-    <w:name w:val="Heading 1 Char"/>
-    <w:basedOn w:val="DefaultParagraphFont"/>
-    <w:link w:val="Heading1"/>
+  <w:style w:type="character" w:customStyle="1" w:styleId="1Char">
+    <w:name w:val="제목 1 Char"/>
+    <w:basedOn w:val="a0"/>
+    <w:link w:val="1"/>
     <w:uiPriority w:val="9"/>
     <w:rsid w:val="00926CFD"/>
     <w:rPr>
@@ -3552,10 +5019,10 @@
       <w:szCs w:val="28"/>
     </w:rPr>
   </w:style>
-  <w:style w:type="character" w:customStyle="1" w:styleId="Heading2Char">
-    <w:name w:val="Heading 2 Char"/>
-    <w:basedOn w:val="DefaultParagraphFont"/>
-    <w:link w:val="Heading2"/>
+  <w:style w:type="character" w:customStyle="1" w:styleId="2Char">
+    <w:name w:val="제목 2 Char"/>
+    <w:basedOn w:val="a0"/>
+    <w:link w:val="2"/>
     <w:uiPriority w:val="9"/>
     <w:rsid w:val="00926CFD"/>
     <w:rPr>
@@ -3567,10 +5034,10 @@
       <w:szCs w:val="26"/>
     </w:rPr>
   </w:style>
-  <w:style w:type="character" w:customStyle="1" w:styleId="Heading3Char">
-    <w:name w:val="Heading 3 Char"/>
-    <w:basedOn w:val="DefaultParagraphFont"/>
-    <w:link w:val="Heading3"/>
+  <w:style w:type="character" w:customStyle="1" w:styleId="3Char">
+    <w:name w:val="제목 3 Char"/>
+    <w:basedOn w:val="a0"/>
+    <w:link w:val="3"/>
     <w:uiPriority w:val="9"/>
     <w:rsid w:val="00926CFD"/>
     <w:rPr>
@@ -3580,10 +5047,10 @@
       <w:color w:val="4A66AC" w:themeColor="accent1"/>
     </w:rPr>
   </w:style>
-  <w:style w:type="character" w:customStyle="1" w:styleId="Heading4Char">
-    <w:name w:val="Heading 4 Char"/>
-    <w:basedOn w:val="DefaultParagraphFont"/>
-    <w:link w:val="Heading4"/>
+  <w:style w:type="character" w:customStyle="1" w:styleId="4Char">
+    <w:name w:val="제목 4 Char"/>
+    <w:basedOn w:val="a0"/>
+    <w:link w:val="4"/>
     <w:uiPriority w:val="9"/>
     <w:semiHidden/>
     <w:rsid w:val="00926CFD"/>
@@ -3596,10 +5063,10 @@
       <w:color w:val="4A66AC" w:themeColor="accent1"/>
     </w:rPr>
   </w:style>
-  <w:style w:type="character" w:customStyle="1" w:styleId="Heading5Char">
-    <w:name w:val="Heading 5 Char"/>
-    <w:basedOn w:val="DefaultParagraphFont"/>
-    <w:link w:val="Heading5"/>
+  <w:style w:type="character" w:customStyle="1" w:styleId="5Char">
+    <w:name w:val="제목 5 Char"/>
+    <w:basedOn w:val="a0"/>
+    <w:link w:val="5"/>
     <w:uiPriority w:val="9"/>
     <w:semiHidden/>
     <w:rsid w:val="00926CFD"/>
@@ -3608,10 +5075,10 @@
       <w:color w:val="243255" w:themeColor="accent1" w:themeShade="7F"/>
     </w:rPr>
   </w:style>
-  <w:style w:type="character" w:customStyle="1" w:styleId="Heading6Char">
-    <w:name w:val="Heading 6 Char"/>
-    <w:basedOn w:val="DefaultParagraphFont"/>
-    <w:link w:val="Heading6"/>
+  <w:style w:type="character" w:customStyle="1" w:styleId="6Char">
+    <w:name w:val="제목 6 Char"/>
+    <w:basedOn w:val="a0"/>
+    <w:link w:val="6"/>
     <w:uiPriority w:val="9"/>
     <w:semiHidden/>
     <w:rsid w:val="00926CFD"/>
@@ -3622,10 +5089,10 @@
       <w:color w:val="243255" w:themeColor="accent1" w:themeShade="7F"/>
     </w:rPr>
   </w:style>
-  <w:style w:type="character" w:customStyle="1" w:styleId="Heading7Char">
-    <w:name w:val="Heading 7 Char"/>
-    <w:basedOn w:val="DefaultParagraphFont"/>
-    <w:link w:val="Heading7"/>
+  <w:style w:type="character" w:customStyle="1" w:styleId="7Char">
+    <w:name w:val="제목 7 Char"/>
+    <w:basedOn w:val="a0"/>
+    <w:link w:val="7"/>
     <w:uiPriority w:val="9"/>
     <w:semiHidden/>
     <w:rsid w:val="00926CFD"/>
@@ -3636,10 +5103,10 @@
       <w:color w:val="404040" w:themeColor="text1" w:themeTint="BF"/>
     </w:rPr>
   </w:style>
-  <w:style w:type="character" w:customStyle="1" w:styleId="Heading8Char">
-    <w:name w:val="Heading 8 Char"/>
-    <w:basedOn w:val="DefaultParagraphFont"/>
-    <w:link w:val="Heading8"/>
+  <w:style w:type="character" w:customStyle="1" w:styleId="8Char">
+    <w:name w:val="제목 8 Char"/>
+    <w:basedOn w:val="a0"/>
+    <w:link w:val="8"/>
     <w:uiPriority w:val="9"/>
     <w:semiHidden/>
     <w:rsid w:val="00926CFD"/>
@@ -3650,10 +5117,10 @@
       <w:szCs w:val="20"/>
     </w:rPr>
   </w:style>
-  <w:style w:type="character" w:customStyle="1" w:styleId="Heading9Char">
-    <w:name w:val="Heading 9 Char"/>
-    <w:basedOn w:val="DefaultParagraphFont"/>
-    <w:link w:val="Heading9"/>
+  <w:style w:type="character" w:customStyle="1" w:styleId="9Char">
+    <w:name w:val="제목 9 Char"/>
+    <w:basedOn w:val="a0"/>
+    <w:link w:val="9"/>
     <w:uiPriority w:val="9"/>
     <w:semiHidden/>
     <w:rsid w:val="00926CFD"/>
@@ -3666,10 +5133,10 @@
       <w:szCs w:val="20"/>
     </w:rPr>
   </w:style>
-  <w:style w:type="paragraph" w:styleId="Caption">
+  <w:style w:type="paragraph" w:styleId="a3">
     <w:name w:val="caption"/>
-    <w:basedOn w:val="Normal"/>
-    <w:next w:val="Normal"/>
+    <w:basedOn w:val="a"/>
+    <w:next w:val="a"/>
     <w:uiPriority w:val="35"/>
     <w:semiHidden/>
     <w:unhideWhenUsed/>
@@ -3686,11 +5153,11 @@
       <w:szCs w:val="18"/>
     </w:rPr>
   </w:style>
-  <w:style w:type="paragraph" w:styleId="Title">
+  <w:style w:type="paragraph" w:styleId="a4">
     <w:name w:val="Title"/>
-    <w:basedOn w:val="Normal"/>
-    <w:next w:val="Normal"/>
-    <w:link w:val="TitleChar"/>
+    <w:basedOn w:val="a"/>
+    <w:next w:val="a"/>
+    <w:link w:val="Char"/>
     <w:uiPriority w:val="10"/>
     <w:qFormat/>
     <w:rsid w:val="00926CFD"/>
@@ -3709,10 +5176,10 @@
       <w:szCs w:val="52"/>
     </w:rPr>
   </w:style>
-  <w:style w:type="character" w:customStyle="1" w:styleId="TitleChar">
-    <w:name w:val="Title Char"/>
-    <w:basedOn w:val="DefaultParagraphFont"/>
-    <w:link w:val="Title"/>
+  <w:style w:type="character" w:customStyle="1" w:styleId="Char">
+    <w:name w:val="제목 Char"/>
+    <w:basedOn w:val="a0"/>
+    <w:link w:val="a4"/>
     <w:uiPriority w:val="10"/>
     <w:rsid w:val="00926CFD"/>
     <w:rPr>
@@ -3723,11 +5190,11 @@
       <w:szCs w:val="52"/>
     </w:rPr>
   </w:style>
-  <w:style w:type="paragraph" w:styleId="Subtitle">
+  <w:style w:type="paragraph" w:styleId="a5">
     <w:name w:val="Subtitle"/>
-    <w:basedOn w:val="Normal"/>
-    <w:next w:val="Normal"/>
-    <w:link w:val="SubtitleChar"/>
+    <w:basedOn w:val="a"/>
+    <w:next w:val="a"/>
+    <w:link w:val="Char0"/>
     <w:uiPriority w:val="11"/>
     <w:qFormat/>
     <w:rsid w:val="00926CFD"/>
@@ -3746,10 +5213,10 @@
       <w:szCs w:val="24"/>
     </w:rPr>
   </w:style>
-  <w:style w:type="character" w:customStyle="1" w:styleId="SubtitleChar">
-    <w:name w:val="Subtitle Char"/>
-    <w:basedOn w:val="DefaultParagraphFont"/>
-    <w:link w:val="Subtitle"/>
+  <w:style w:type="character" w:customStyle="1" w:styleId="Char0">
+    <w:name w:val="부제 Char"/>
+    <w:basedOn w:val="a0"/>
+    <w:link w:val="a5"/>
     <w:uiPriority w:val="11"/>
     <w:rsid w:val="00926CFD"/>
     <w:rPr>
@@ -3762,9 +5229,9 @@
       <w:szCs w:val="24"/>
     </w:rPr>
   </w:style>
-  <w:style w:type="character" w:styleId="Strong">
+  <w:style w:type="character" w:styleId="a6">
     <w:name w:val="Strong"/>
-    <w:basedOn w:val="DefaultParagraphFont"/>
+    <w:basedOn w:val="a0"/>
     <w:uiPriority w:val="22"/>
     <w:qFormat/>
     <w:rsid w:val="00926CFD"/>
@@ -3773,9 +5240,9 @@
       <w:bCs/>
     </w:rPr>
   </w:style>
-  <w:style w:type="character" w:styleId="Emphasis">
+  <w:style w:type="character" w:styleId="a7">
     <w:name w:val="Emphasis"/>
-    <w:basedOn w:val="DefaultParagraphFont"/>
+    <w:basedOn w:val="a0"/>
     <w:uiPriority w:val="20"/>
     <w:qFormat/>
     <w:rsid w:val="00926CFD"/>
@@ -3784,7 +5251,7 @@
       <w:iCs/>
     </w:rPr>
   </w:style>
-  <w:style w:type="paragraph" w:styleId="NoSpacing">
+  <w:style w:type="paragraph" w:styleId="a8">
     <w:name w:val="No Spacing"/>
     <w:uiPriority w:val="1"/>
     <w:qFormat/>
@@ -3793,11 +5260,11 @@
       <w:spacing w:after="0" w:line="240" w:lineRule="auto"/>
     </w:pPr>
   </w:style>
-  <w:style w:type="paragraph" w:styleId="Quote">
+  <w:style w:type="paragraph" w:styleId="a9">
     <w:name w:val="Quote"/>
-    <w:basedOn w:val="Normal"/>
-    <w:next w:val="Normal"/>
-    <w:link w:val="QuoteChar"/>
+    <w:basedOn w:val="a"/>
+    <w:next w:val="a"/>
+    <w:link w:val="Char1"/>
     <w:uiPriority w:val="29"/>
     <w:qFormat/>
     <w:rsid w:val="00926CFD"/>
@@ -3807,10 +5274,10 @@
       <w:color w:val="000000" w:themeColor="text1"/>
     </w:rPr>
   </w:style>
-  <w:style w:type="character" w:customStyle="1" w:styleId="QuoteChar">
-    <w:name w:val="Quote Char"/>
-    <w:basedOn w:val="DefaultParagraphFont"/>
-    <w:link w:val="Quote"/>
+  <w:style w:type="character" w:customStyle="1" w:styleId="Char1">
+    <w:name w:val="인용 Char"/>
+    <w:basedOn w:val="a0"/>
+    <w:link w:val="a9"/>
     <w:uiPriority w:val="29"/>
     <w:rsid w:val="00926CFD"/>
     <w:rPr>
@@ -3819,11 +5286,11 @@
       <w:color w:val="000000" w:themeColor="text1"/>
     </w:rPr>
   </w:style>
-  <w:style w:type="paragraph" w:styleId="IntenseQuote">
+  <w:style w:type="paragraph" w:styleId="aa">
     <w:name w:val="Intense Quote"/>
-    <w:basedOn w:val="Normal"/>
-    <w:next w:val="Normal"/>
-    <w:link w:val="IntenseQuoteChar"/>
+    <w:basedOn w:val="a"/>
+    <w:next w:val="a"/>
+    <w:link w:val="Char2"/>
     <w:uiPriority w:val="30"/>
     <w:qFormat/>
     <w:rsid w:val="00926CFD"/>
@@ -3842,10 +5309,10 @@
       <w:color w:val="4A66AC" w:themeColor="accent1"/>
     </w:rPr>
   </w:style>
-  <w:style w:type="character" w:customStyle="1" w:styleId="IntenseQuoteChar">
-    <w:name w:val="Intense Quote Char"/>
-    <w:basedOn w:val="DefaultParagraphFont"/>
-    <w:link w:val="IntenseQuote"/>
+  <w:style w:type="character" w:customStyle="1" w:styleId="Char2">
+    <w:name w:val="강한 인용 Char"/>
+    <w:basedOn w:val="a0"/>
+    <w:link w:val="aa"/>
     <w:uiPriority w:val="30"/>
     <w:rsid w:val="00926CFD"/>
     <w:rPr>
@@ -3856,9 +5323,9 @@
       <w:color w:val="4A66AC" w:themeColor="accent1"/>
     </w:rPr>
   </w:style>
-  <w:style w:type="character" w:styleId="SubtleEmphasis">
+  <w:style w:type="character" w:styleId="ab">
     <w:name w:val="Subtle Emphasis"/>
-    <w:basedOn w:val="DefaultParagraphFont"/>
+    <w:basedOn w:val="a0"/>
     <w:uiPriority w:val="19"/>
     <w:qFormat/>
     <w:rsid w:val="00926CFD"/>
@@ -3868,9 +5335,9 @@
       <w:color w:val="808080" w:themeColor="text1" w:themeTint="7F"/>
     </w:rPr>
   </w:style>
-  <w:style w:type="character" w:styleId="IntenseEmphasis">
+  <w:style w:type="character" w:styleId="ac">
     <w:name w:val="Intense Emphasis"/>
-    <w:basedOn w:val="DefaultParagraphFont"/>
+    <w:basedOn w:val="a0"/>
     <w:uiPriority w:val="21"/>
     <w:qFormat/>
     <w:rsid w:val="00926CFD"/>
@@ -3882,9 +5349,9 @@
       <w:color w:val="4A66AC" w:themeColor="accent1"/>
     </w:rPr>
   </w:style>
-  <w:style w:type="character" w:styleId="SubtleReference">
+  <w:style w:type="character" w:styleId="ad">
     <w:name w:val="Subtle Reference"/>
-    <w:basedOn w:val="DefaultParagraphFont"/>
+    <w:basedOn w:val="a0"/>
     <w:uiPriority w:val="31"/>
     <w:qFormat/>
     <w:rsid w:val="00926CFD"/>
@@ -3894,9 +5361,9 @@
       <w:u w:val="single"/>
     </w:rPr>
   </w:style>
-  <w:style w:type="character" w:styleId="IntenseReference">
+  <w:style w:type="character" w:styleId="ae">
     <w:name w:val="Intense Reference"/>
-    <w:basedOn w:val="DefaultParagraphFont"/>
+    <w:basedOn w:val="a0"/>
     <w:uiPriority w:val="32"/>
     <w:qFormat/>
     <w:rsid w:val="00926CFD"/>
@@ -3909,9 +5376,9 @@
       <w:u w:val="single"/>
     </w:rPr>
   </w:style>
-  <w:style w:type="character" w:styleId="BookTitle">
+  <w:style w:type="character" w:styleId="af">
     <w:name w:val="Book Title"/>
-    <w:basedOn w:val="DefaultParagraphFont"/>
+    <w:basedOn w:val="a0"/>
     <w:uiPriority w:val="33"/>
     <w:qFormat/>
     <w:rsid w:val="00926CFD"/>
@@ -3922,10 +5389,10 @@
       <w:spacing w:val="5"/>
     </w:rPr>
   </w:style>
-  <w:style w:type="paragraph" w:styleId="TOCHeading">
+  <w:style w:type="paragraph" w:styleId="TOC">
     <w:name w:val="TOC Heading"/>
-    <w:basedOn w:val="Heading1"/>
-    <w:next w:val="Normal"/>
+    <w:basedOn w:val="1"/>
+    <w:next w:val="a"/>
     <w:uiPriority w:val="39"/>
     <w:unhideWhenUsed/>
     <w:qFormat/>
@@ -3934,9 +5401,9 @@
       <w:outlineLvl w:val="9"/>
     </w:pPr>
   </w:style>
-  <w:style w:type="paragraph" w:styleId="ListParagraph">
+  <w:style w:type="paragraph" w:styleId="af0">
     <w:name w:val="List Paragraph"/>
-    <w:basedOn w:val="Normal"/>
+    <w:basedOn w:val="a"/>
     <w:uiPriority w:val="34"/>
     <w:qFormat/>
     <w:rsid w:val="00926CFD"/>
@@ -3945,10 +5412,10 @@
       <w:contextualSpacing/>
     </w:pPr>
   </w:style>
-  <w:style w:type="paragraph" w:styleId="TOC1">
+  <w:style w:type="paragraph" w:styleId="10">
     <w:name w:val="toc 1"/>
-    <w:basedOn w:val="Normal"/>
-    <w:next w:val="Normal"/>
+    <w:basedOn w:val="a"/>
+    <w:next w:val="a"/>
     <w:autoRedefine/>
     <w:uiPriority w:val="39"/>
     <w:unhideWhenUsed/>
@@ -3957,9 +5424,9 @@
       <w:spacing w:after="100"/>
     </w:pPr>
   </w:style>
-  <w:style w:type="character" w:styleId="Hyperlink">
+  <w:style w:type="character" w:styleId="af1">
     <w:name w:val="Hyperlink"/>
-    <w:basedOn w:val="DefaultParagraphFont"/>
+    <w:basedOn w:val="a0"/>
     <w:uiPriority w:val="99"/>
     <w:unhideWhenUsed/>
     <w:rsid w:val="00926CFD"/>
@@ -3968,10 +5435,10 @@
       <w:u w:val="single"/>
     </w:rPr>
   </w:style>
-  <w:style w:type="paragraph" w:styleId="TOC2">
+  <w:style w:type="paragraph" w:styleId="20">
     <w:name w:val="toc 2"/>
-    <w:basedOn w:val="Normal"/>
-    <w:next w:val="Normal"/>
+    <w:basedOn w:val="a"/>
+    <w:next w:val="a"/>
     <w:autoRedefine/>
     <w:uiPriority w:val="39"/>
     <w:unhideWhenUsed/>
@@ -3981,10 +5448,10 @@
       <w:ind w:left="220"/>
     </w:pPr>
   </w:style>
-  <w:style w:type="paragraph" w:styleId="TOC3">
+  <w:style w:type="paragraph" w:styleId="30">
     <w:name w:val="toc 3"/>
-    <w:basedOn w:val="Normal"/>
-    <w:next w:val="Normal"/>
+    <w:basedOn w:val="a"/>
+    <w:next w:val="a"/>
     <w:autoRedefine/>
     <w:uiPriority w:val="39"/>
     <w:unhideWhenUsed/>

</xml_diff>

<commit_message>
user requirement in progress
</commit_message>
<xml_diff>
--- a/Project Plan.docx
+++ b/Project Plan.docx
@@ -1323,13 +1323,13 @@
           <w:numId w:val="2"/>
         </w:numPr>
       </w:pPr>
-      <w:bookmarkStart w:id="3" w:name="_Toc46748293"/>
-      <w:bookmarkStart w:id="4" w:name="_Toc46748291"/>
+      <w:bookmarkStart w:id="3" w:name="_Toc46748291"/>
+      <w:bookmarkStart w:id="4" w:name="_Toc46748293"/>
       <w:r>
         <w:lastRenderedPageBreak/>
         <w:t>Work Breakdown Structure</w:t>
       </w:r>
-      <w:bookmarkEnd w:id="4"/>
+      <w:bookmarkEnd w:id="3"/>
     </w:p>
     <w:p/>
     <w:p>
@@ -1992,8 +1992,22 @@
         <w:rPr>
           <w:lang w:eastAsia="ko-KR"/>
         </w:rPr>
-        <w:t>Estimation for the time taken is 1 day</w:t>
-      </w:r>
+        <w:t xml:space="preserve">Estimation for the time taken </w:t>
+      </w:r>
+      <w:proofErr w:type="gramStart"/>
+      <w:r>
+        <w:rPr>
+          <w:lang w:eastAsia="ko-KR"/>
+        </w:rPr>
+        <w:t xml:space="preserve">is </w:t>
+      </w:r>
+      <w:r>
+        <w:rPr>
+          <w:lang w:eastAsia="ko-KR"/>
+        </w:rPr>
+        <w:t>?????</w:t>
+      </w:r>
+      <w:proofErr w:type="gramEnd"/>
     </w:p>
     <w:p>
       <w:pPr>
@@ -2087,8 +2101,22 @@
         <w:rPr>
           <w:lang w:eastAsia="ko-KR"/>
         </w:rPr>
-        <w:t xml:space="preserve"> Estimation for the time taken is 2 days</w:t>
-      </w:r>
+        <w:t xml:space="preserve"> Estimation for the time taken </w:t>
+      </w:r>
+      <w:proofErr w:type="gramStart"/>
+      <w:r>
+        <w:rPr>
+          <w:lang w:eastAsia="ko-KR"/>
+        </w:rPr>
+        <w:t xml:space="preserve">is </w:t>
+      </w:r>
+      <w:r>
+        <w:rPr>
+          <w:lang w:eastAsia="ko-KR"/>
+        </w:rPr>
+        <w:t>?????</w:t>
+      </w:r>
+      <w:proofErr w:type="gramEnd"/>
     </w:p>
     <w:p>
       <w:pPr>
@@ -2141,16 +2169,43 @@
         <w:pStyle w:val="af0"/>
         <w:ind w:left="1840"/>
         <w:rPr>
-          <w:lang w:eastAsia="ko-KR"/>
-        </w:rPr>
-      </w:pPr>
-      <w:r>
-        <w:rPr>
           <w:rFonts w:hint="eastAsia"/>
           <w:lang w:eastAsia="ko-KR"/>
         </w:rPr>
+      </w:pPr>
+      <w:r>
+        <w:rPr>
+          <w:rFonts w:hint="eastAsia"/>
+          <w:lang w:eastAsia="ko-KR"/>
+        </w:rPr>
         <w:t>-</w:t>
       </w:r>
+      <w:r>
+        <w:rPr>
+          <w:lang w:eastAsia="ko-KR"/>
+        </w:rPr>
+        <w:t xml:space="preserve"> </w:t>
+      </w:r>
+      <w:r>
+        <w:rPr>
+          <w:lang w:eastAsia="ko-KR"/>
+        </w:rPr>
+        <w:t xml:space="preserve">Estimation for the time taken </w:t>
+      </w:r>
+      <w:proofErr w:type="gramStart"/>
+      <w:r>
+        <w:rPr>
+          <w:lang w:eastAsia="ko-KR"/>
+        </w:rPr>
+        <w:t xml:space="preserve">is </w:t>
+      </w:r>
+      <w:r>
+        <w:rPr>
+          <w:lang w:eastAsia="ko-KR"/>
+        </w:rPr>
+        <w:t>??????</w:t>
+      </w:r>
+      <w:proofErr w:type="gramEnd"/>
     </w:p>
     <w:p>
       <w:pPr>
@@ -2245,8 +2300,22 @@
         <w:rPr>
           <w:lang w:eastAsia="ko-KR"/>
         </w:rPr>
-        <w:t xml:space="preserve"> Estimation for the time taken is </w:t>
-      </w:r>
+        <w:t xml:space="preserve"> </w:t>
+      </w:r>
+      <w:r>
+        <w:rPr>
+          <w:lang w:eastAsia="ko-KR"/>
+        </w:rPr>
+        <w:t xml:space="preserve">Estimation for the time taken </w:t>
+      </w:r>
+      <w:proofErr w:type="gramStart"/>
+      <w:r>
+        <w:rPr>
+          <w:lang w:eastAsia="ko-KR"/>
+        </w:rPr>
+        <w:t>is ??????</w:t>
+      </w:r>
+      <w:proofErr w:type="gramEnd"/>
     </w:p>
     <w:p>
       <w:pPr>
@@ -2415,6 +2484,42 @@
     </w:p>
     <w:p>
       <w:pPr>
+        <w:ind w:left="1840"/>
+        <w:rPr>
+          <w:rFonts w:hint="eastAsia"/>
+          <w:lang w:eastAsia="ko-KR"/>
+        </w:rPr>
+      </w:pPr>
+      <w:r>
+        <w:rPr>
+          <w:rFonts w:hint="eastAsia"/>
+          <w:lang w:eastAsia="ko-KR"/>
+        </w:rPr>
+        <w:t>-</w:t>
+      </w:r>
+      <w:r>
+        <w:rPr>
+          <w:lang w:eastAsia="ko-KR"/>
+        </w:rPr>
+        <w:t xml:space="preserve"> </w:t>
+      </w:r>
+      <w:r>
+        <w:rPr>
+          <w:lang w:eastAsia="ko-KR"/>
+        </w:rPr>
+        <w:t xml:space="preserve">Estimation for the time taken </w:t>
+      </w:r>
+      <w:proofErr w:type="gramStart"/>
+      <w:r>
+        <w:rPr>
+          <w:lang w:eastAsia="ko-KR"/>
+        </w:rPr>
+        <w:t>is ??????</w:t>
+      </w:r>
+      <w:proofErr w:type="gramEnd"/>
+    </w:p>
+    <w:p>
+      <w:pPr>
         <w:pStyle w:val="af0"/>
         <w:numPr>
           <w:ilvl w:val="2"/>
@@ -2564,6 +2669,7 @@
         <w:rPr>
           <w:lang w:eastAsia="ko-KR"/>
         </w:rPr>
+        <w:lastRenderedPageBreak/>
         <w:t>and what each one is for do</w:t>
       </w:r>
     </w:p>
@@ -2587,6 +2693,42 @@
     </w:p>
     <w:p>
       <w:pPr>
+        <w:ind w:left="1440" w:firstLine="720"/>
+        <w:rPr>
+          <w:rFonts w:hint="eastAsia"/>
+          <w:lang w:eastAsia="ko-KR"/>
+        </w:rPr>
+      </w:pPr>
+      <w:r>
+        <w:rPr>
+          <w:rFonts w:hint="eastAsia"/>
+          <w:lang w:eastAsia="ko-KR"/>
+        </w:rPr>
+        <w:t>-</w:t>
+      </w:r>
+      <w:r>
+        <w:rPr>
+          <w:lang w:eastAsia="ko-KR"/>
+        </w:rPr>
+        <w:t xml:space="preserve"> </w:t>
+      </w:r>
+      <w:r>
+        <w:rPr>
+          <w:lang w:eastAsia="ko-KR"/>
+        </w:rPr>
+        <w:t xml:space="preserve">Estimation for the time taken </w:t>
+      </w:r>
+      <w:proofErr w:type="gramStart"/>
+      <w:r>
+        <w:rPr>
+          <w:lang w:eastAsia="ko-KR"/>
+        </w:rPr>
+        <w:t>is ??????</w:t>
+      </w:r>
+      <w:proofErr w:type="gramEnd"/>
+    </w:p>
+    <w:p>
+      <w:pPr>
         <w:pStyle w:val="af0"/>
         <w:numPr>
           <w:ilvl w:val="1"/>
@@ -2619,7 +2761,6 @@
           <w:rFonts w:hint="eastAsia"/>
           <w:lang w:eastAsia="ko-KR"/>
         </w:rPr>
-        <w:lastRenderedPageBreak/>
         <w:t>S</w:t>
       </w:r>
       <w:r>
@@ -2653,6 +2794,42 @@
         </w:rPr>
         <w:t>Design the navigational and information structure of software.</w:t>
       </w:r>
+    </w:p>
+    <w:p>
+      <w:pPr>
+        <w:pStyle w:val="af0"/>
+        <w:ind w:left="1840"/>
+        <w:rPr>
+          <w:lang w:eastAsia="ko-KR"/>
+        </w:rPr>
+      </w:pPr>
+      <w:r>
+        <w:rPr>
+          <w:rFonts w:hint="eastAsia"/>
+          <w:lang w:eastAsia="ko-KR"/>
+        </w:rPr>
+        <w:t>-</w:t>
+      </w:r>
+      <w:r>
+        <w:rPr>
+          <w:lang w:eastAsia="ko-KR"/>
+        </w:rPr>
+        <w:t xml:space="preserve"> </w:t>
+      </w:r>
+      <w:r>
+        <w:rPr>
+          <w:lang w:eastAsia="ko-KR"/>
+        </w:rPr>
+        <w:t xml:space="preserve">Estimation for the time taken </w:t>
+      </w:r>
+      <w:proofErr w:type="gramStart"/>
+      <w:r>
+        <w:rPr>
+          <w:lang w:eastAsia="ko-KR"/>
+        </w:rPr>
+        <w:t>is ??????</w:t>
+      </w:r>
+      <w:proofErr w:type="gramEnd"/>
     </w:p>
     <w:p>
       <w:pPr>
@@ -2716,6 +2893,26 @@
         </w:rPr>
         <w:t>-</w:t>
       </w:r>
+      <w:r>
+        <w:rPr>
+          <w:lang w:eastAsia="ko-KR"/>
+        </w:rPr>
+        <w:t xml:space="preserve"> </w:t>
+      </w:r>
+      <w:r>
+        <w:rPr>
+          <w:lang w:eastAsia="ko-KR"/>
+        </w:rPr>
+        <w:t xml:space="preserve">Estimation for the time taken </w:t>
+      </w:r>
+      <w:proofErr w:type="gramStart"/>
+      <w:r>
+        <w:rPr>
+          <w:lang w:eastAsia="ko-KR"/>
+        </w:rPr>
+        <w:t>is ??????</w:t>
+      </w:r>
+      <w:proofErr w:type="gramEnd"/>
     </w:p>
     <w:p>
       <w:pPr>
@@ -2767,6 +2964,42 @@
     <w:p>
       <w:pPr>
         <w:pStyle w:val="af0"/>
+        <w:ind w:left="760"/>
+        <w:rPr>
+          <w:lang w:eastAsia="ko-KR"/>
+        </w:rPr>
+      </w:pPr>
+      <w:r>
+        <w:rPr>
+          <w:rFonts w:hint="eastAsia"/>
+          <w:lang w:eastAsia="ko-KR"/>
+        </w:rPr>
+        <w:t>-</w:t>
+      </w:r>
+      <w:r>
+        <w:rPr>
+          <w:lang w:eastAsia="ko-KR"/>
+        </w:rPr>
+        <w:t xml:space="preserve"> </w:t>
+      </w:r>
+      <w:r>
+        <w:rPr>
+          <w:lang w:eastAsia="ko-KR"/>
+        </w:rPr>
+        <w:t xml:space="preserve">Estimation for the time taken </w:t>
+      </w:r>
+      <w:proofErr w:type="gramStart"/>
+      <w:r>
+        <w:rPr>
+          <w:lang w:eastAsia="ko-KR"/>
+        </w:rPr>
+        <w:t>is ??????</w:t>
+      </w:r>
+      <w:proofErr w:type="gramEnd"/>
+    </w:p>
+    <w:p>
+      <w:pPr>
+        <w:pStyle w:val="af0"/>
         <w:numPr>
           <w:ilvl w:val="0"/>
           <w:numId w:val="8"/>
@@ -2845,6 +3078,42 @@
     <w:p>
       <w:pPr>
         <w:pStyle w:val="af0"/>
+        <w:ind w:left="1120"/>
+        <w:rPr>
+          <w:lang w:eastAsia="ko-KR"/>
+        </w:rPr>
+      </w:pPr>
+      <w:r>
+        <w:rPr>
+          <w:rFonts w:hint="eastAsia"/>
+          <w:lang w:eastAsia="ko-KR"/>
+        </w:rPr>
+        <w:t>-</w:t>
+      </w:r>
+      <w:r>
+        <w:rPr>
+          <w:lang w:eastAsia="ko-KR"/>
+        </w:rPr>
+        <w:t xml:space="preserve"> </w:t>
+      </w:r>
+      <w:r>
+        <w:rPr>
+          <w:lang w:eastAsia="ko-KR"/>
+        </w:rPr>
+        <w:t xml:space="preserve">Estimation for the time taken </w:t>
+      </w:r>
+      <w:proofErr w:type="gramStart"/>
+      <w:r>
+        <w:rPr>
+          <w:lang w:eastAsia="ko-KR"/>
+        </w:rPr>
+        <w:t>is ??????</w:t>
+      </w:r>
+      <w:proofErr w:type="gramEnd"/>
+    </w:p>
+    <w:p>
+      <w:pPr>
+        <w:pStyle w:val="af0"/>
         <w:numPr>
           <w:ilvl w:val="1"/>
           <w:numId w:val="8"/>
@@ -2900,6 +3169,42 @@
     <w:p>
       <w:pPr>
         <w:pStyle w:val="af0"/>
+        <w:ind w:left="1120"/>
+        <w:rPr>
+          <w:lang w:eastAsia="ko-KR"/>
+        </w:rPr>
+      </w:pPr>
+      <w:r>
+        <w:rPr>
+          <w:rFonts w:hint="eastAsia"/>
+          <w:lang w:eastAsia="ko-KR"/>
+        </w:rPr>
+        <w:t>-</w:t>
+      </w:r>
+      <w:r>
+        <w:rPr>
+          <w:lang w:eastAsia="ko-KR"/>
+        </w:rPr>
+        <w:t xml:space="preserve"> </w:t>
+      </w:r>
+      <w:r>
+        <w:rPr>
+          <w:lang w:eastAsia="ko-KR"/>
+        </w:rPr>
+        <w:t xml:space="preserve">Estimation for the time taken </w:t>
+      </w:r>
+      <w:proofErr w:type="gramStart"/>
+      <w:r>
+        <w:rPr>
+          <w:lang w:eastAsia="ko-KR"/>
+        </w:rPr>
+        <w:t>is ??????</w:t>
+      </w:r>
+      <w:proofErr w:type="gramEnd"/>
+    </w:p>
+    <w:p>
+      <w:pPr>
+        <w:pStyle w:val="af0"/>
         <w:numPr>
           <w:ilvl w:val="1"/>
           <w:numId w:val="8"/>
@@ -2956,6 +3261,42 @@
     <w:p>
       <w:pPr>
         <w:pStyle w:val="af0"/>
+        <w:ind w:left="1120"/>
+        <w:rPr>
+          <w:lang w:eastAsia="ko-KR"/>
+        </w:rPr>
+      </w:pPr>
+      <w:r>
+        <w:rPr>
+          <w:rFonts w:hint="eastAsia"/>
+          <w:lang w:eastAsia="ko-KR"/>
+        </w:rPr>
+        <w:t>-</w:t>
+      </w:r>
+      <w:r>
+        <w:rPr>
+          <w:lang w:eastAsia="ko-KR"/>
+        </w:rPr>
+        <w:t xml:space="preserve"> </w:t>
+      </w:r>
+      <w:r>
+        <w:rPr>
+          <w:lang w:eastAsia="ko-KR"/>
+        </w:rPr>
+        <w:t xml:space="preserve">Estimation for the time taken </w:t>
+      </w:r>
+      <w:proofErr w:type="gramStart"/>
+      <w:r>
+        <w:rPr>
+          <w:lang w:eastAsia="ko-KR"/>
+        </w:rPr>
+        <w:t>is ??????</w:t>
+      </w:r>
+      <w:proofErr w:type="gramEnd"/>
+    </w:p>
+    <w:p>
+      <w:pPr>
+        <w:pStyle w:val="af0"/>
         <w:numPr>
           <w:ilvl w:val="0"/>
           <w:numId w:val="8"/>
@@ -3012,6 +3353,42 @@
     </w:p>
     <w:p>
       <w:pPr>
+        <w:pStyle w:val="af0"/>
+        <w:ind w:left="760"/>
+        <w:rPr>
+          <w:lang w:eastAsia="ko-KR"/>
+        </w:rPr>
+      </w:pPr>
+      <w:r>
+        <w:rPr>
+          <w:rFonts w:hint="eastAsia"/>
+          <w:lang w:eastAsia="ko-KR"/>
+        </w:rPr>
+        <w:t>-</w:t>
+      </w:r>
+      <w:r>
+        <w:rPr>
+          <w:lang w:eastAsia="ko-KR"/>
+        </w:rPr>
+        <w:t xml:space="preserve"> </w:t>
+      </w:r>
+      <w:r>
+        <w:rPr>
+          <w:lang w:eastAsia="ko-KR"/>
+        </w:rPr>
+        <w:t xml:space="preserve">Estimation for the time taken </w:t>
+      </w:r>
+      <w:proofErr w:type="gramStart"/>
+      <w:r>
+        <w:rPr>
+          <w:lang w:eastAsia="ko-KR"/>
+        </w:rPr>
+        <w:t>is ??????</w:t>
+      </w:r>
+      <w:proofErr w:type="gramEnd"/>
+    </w:p>
+    <w:p>
+      <w:pPr>
         <w:jc w:val="both"/>
         <w:rPr>
           <w:i/>
@@ -3034,7 +3411,7 @@
         <w:lastRenderedPageBreak/>
         <w:t>Gantt Chart</w:t>
       </w:r>
-      <w:bookmarkEnd w:id="3"/>
+      <w:bookmarkEnd w:id="4"/>
     </w:p>
     <w:p>
       <w:pPr>
@@ -3064,6 +3441,1045 @@
         <w:t xml:space="preserve"> You should also submit your Gantt chart file separately.</w:t>
       </w:r>
     </w:p>
+    <w:p>
+      <w:r>
+        <w:br w:type="page"/>
+      </w:r>
+    </w:p>
+    <w:p>
+      <w:pPr>
+        <w:rPr>
+          <w:b/>
+          <w:bCs/>
+          <w:sz w:val="28"/>
+          <w:szCs w:val="28"/>
+        </w:rPr>
+      </w:pPr>
+      <w:r>
+        <w:rPr>
+          <w:b/>
+          <w:bCs/>
+          <w:sz w:val="28"/>
+          <w:szCs w:val="28"/>
+        </w:rPr>
+        <w:lastRenderedPageBreak/>
+        <w:t>Activity:01 Functional Requirements:</w:t>
+      </w:r>
+    </w:p>
+    <w:p>
+      <w:pPr>
+        <w:spacing w:line="360" w:lineRule="auto"/>
+      </w:pPr>
+      <w:r>
+        <w:t>The Data Analysis and Visualization Tool should allow users to:</w:t>
+      </w:r>
+    </w:p>
+    <w:p>
+      <w:pPr>
+        <w:pStyle w:val="af0"/>
+        <w:numPr>
+          <w:ilvl w:val="0"/>
+          <w:numId w:val="12"/>
+        </w:numPr>
+        <w:spacing w:line="360" w:lineRule="auto"/>
+      </w:pPr>
+      <w:r>
+        <w:t xml:space="preserve">enter time and dates (to and from) to set the time period with which to filter </w:t>
+      </w:r>
+      <w:r>
+        <w:rPr>
+          <w:iCs/>
+        </w:rPr>
+        <w:t xml:space="preserve">Victoria State Accident </w:t>
+      </w:r>
+      <w:proofErr w:type="gramStart"/>
+      <w:r>
+        <w:rPr>
+          <w:iCs/>
+        </w:rPr>
+        <w:t>Dataset</w:t>
+      </w:r>
+      <w:r>
+        <w:t>;</w:t>
+      </w:r>
+      <w:proofErr w:type="gramEnd"/>
+    </w:p>
+    <w:p>
+      <w:pPr>
+        <w:pStyle w:val="af0"/>
+        <w:numPr>
+          <w:ilvl w:val="0"/>
+          <w:numId w:val="12"/>
+        </w:numPr>
+        <w:spacing w:line="360" w:lineRule="auto"/>
+      </w:pPr>
+      <w:r>
+        <w:t xml:space="preserve">filter </w:t>
+      </w:r>
+      <w:r>
+        <w:rPr>
+          <w:iCs/>
+        </w:rPr>
+        <w:t>Victoria State Accident Dataset</w:t>
+      </w:r>
+      <w:r>
+        <w:t xml:space="preserve"> based on date and </w:t>
+      </w:r>
+      <w:proofErr w:type="gramStart"/>
+      <w:r>
+        <w:t>time;</w:t>
+      </w:r>
+      <w:proofErr w:type="gramEnd"/>
+    </w:p>
+    <w:p>
+      <w:pPr>
+        <w:pStyle w:val="af0"/>
+        <w:numPr>
+          <w:ilvl w:val="0"/>
+          <w:numId w:val="12"/>
+        </w:numPr>
+        <w:spacing w:line="360" w:lineRule="auto"/>
+      </w:pPr>
+      <w:r>
+        <w:t xml:space="preserve">filter </w:t>
+      </w:r>
+      <w:r>
+        <w:rPr>
+          <w:iCs/>
+        </w:rPr>
+        <w:t>Victoria State Accident Dataset based on keyword(s</w:t>
+      </w:r>
+      <w:proofErr w:type="gramStart"/>
+      <w:r>
+        <w:rPr>
+          <w:iCs/>
+        </w:rPr>
+        <w:t>);</w:t>
+      </w:r>
+      <w:proofErr w:type="gramEnd"/>
+    </w:p>
+    <w:p>
+      <w:pPr>
+        <w:pStyle w:val="af0"/>
+        <w:numPr>
+          <w:ilvl w:val="0"/>
+          <w:numId w:val="12"/>
+        </w:numPr>
+        <w:spacing w:line="360" w:lineRule="auto"/>
+      </w:pPr>
+      <w:r>
+        <w:t xml:space="preserve">filter </w:t>
+      </w:r>
+      <w:r>
+        <w:rPr>
+          <w:iCs/>
+        </w:rPr>
+        <w:t>Victoria State Accident Dataset</w:t>
+      </w:r>
+      <w:r>
+        <w:t xml:space="preserve"> for daily trends of accidents (</w:t>
+      </w:r>
+      <w:proofErr w:type="spellStart"/>
+      <w:r>
+        <w:t>eg</w:t>
+      </w:r>
+      <w:proofErr w:type="spellEnd"/>
+      <w:r>
+        <w:t>: ratio of accidents happening at different time periods throughout the day at different locations</w:t>
+      </w:r>
+      <w:proofErr w:type="gramStart"/>
+      <w:r>
+        <w:t>);</w:t>
+      </w:r>
+      <w:proofErr w:type="gramEnd"/>
+    </w:p>
+    <w:p>
+      <w:pPr>
+        <w:pStyle w:val="af0"/>
+        <w:numPr>
+          <w:ilvl w:val="0"/>
+          <w:numId w:val="12"/>
+        </w:numPr>
+        <w:spacing w:line="360" w:lineRule="auto"/>
+      </w:pPr>
+      <w:r>
+        <w:t xml:space="preserve">compare the relevance of Dark Street lights against other attributes such as </w:t>
+      </w:r>
+      <w:r>
+        <w:rPr>
+          <w:iCs/>
+        </w:rPr>
+        <w:t xml:space="preserve">location, conditions, crash type, road user type, object </w:t>
+      </w:r>
+      <w:proofErr w:type="gramStart"/>
+      <w:r>
+        <w:rPr>
+          <w:iCs/>
+        </w:rPr>
+        <w:t>hit</w:t>
+      </w:r>
+      <w:r>
+        <w:t>;</w:t>
+      </w:r>
+      <w:proofErr w:type="gramEnd"/>
+    </w:p>
+    <w:p>
+      <w:pPr>
+        <w:pStyle w:val="af0"/>
+        <w:numPr>
+          <w:ilvl w:val="0"/>
+          <w:numId w:val="12"/>
+        </w:numPr>
+        <w:spacing w:line="360" w:lineRule="auto"/>
+      </w:pPr>
+      <w:r>
+        <w:t xml:space="preserve">analyse the impact of alcohol consumption on accidents at different time periods throughout the </w:t>
+      </w:r>
+      <w:proofErr w:type="gramStart"/>
+      <w:r>
+        <w:t>day;</w:t>
+      </w:r>
+      <w:proofErr w:type="gramEnd"/>
+    </w:p>
+    <w:p>
+      <w:pPr>
+        <w:pStyle w:val="af0"/>
+        <w:numPr>
+          <w:ilvl w:val="0"/>
+          <w:numId w:val="12"/>
+        </w:numPr>
+        <w:spacing w:line="360" w:lineRule="auto"/>
+      </w:pPr>
+      <w:r>
+        <w:t xml:space="preserve">analyse and check output </w:t>
+      </w:r>
+      <w:proofErr w:type="gramStart"/>
+      <w:r>
+        <w:t>results;</w:t>
+      </w:r>
+      <w:proofErr w:type="gramEnd"/>
+    </w:p>
+    <w:p>
+      <w:pPr>
+        <w:pStyle w:val="af0"/>
+        <w:numPr>
+          <w:ilvl w:val="0"/>
+          <w:numId w:val="12"/>
+        </w:numPr>
+        <w:spacing w:line="360" w:lineRule="auto"/>
+      </w:pPr>
+      <w:r>
+        <w:t xml:space="preserve">use charts and infographics to visualize output </w:t>
+      </w:r>
+      <w:proofErr w:type="gramStart"/>
+      <w:r>
+        <w:t>results;</w:t>
+      </w:r>
+      <w:proofErr w:type="gramEnd"/>
+    </w:p>
+    <w:p>
+      <w:pPr>
+        <w:pStyle w:val="af0"/>
+        <w:numPr>
+          <w:ilvl w:val="0"/>
+          <w:numId w:val="12"/>
+        </w:numPr>
+        <w:spacing w:line="360" w:lineRule="auto"/>
+      </w:pPr>
+      <w:r>
+        <w:t xml:space="preserve">analyse the safest times and locations to </w:t>
+      </w:r>
+      <w:proofErr w:type="gramStart"/>
+      <w:r>
+        <w:t>travel;</w:t>
+      </w:r>
+      <w:proofErr w:type="gramEnd"/>
+    </w:p>
+    <w:p>
+      <w:pPr>
+        <w:pStyle w:val="af0"/>
+        <w:numPr>
+          <w:ilvl w:val="0"/>
+          <w:numId w:val="12"/>
+        </w:numPr>
+        <w:spacing w:line="360" w:lineRule="auto"/>
+      </w:pPr>
+      <w:r>
+        <w:t>compare the relevance of road type and location on accidents.</w:t>
+      </w:r>
+    </w:p>
+    <w:p>
+      <w:pPr>
+        <w:rPr>
+          <w:b/>
+          <w:bCs/>
+          <w:sz w:val="28"/>
+          <w:szCs w:val="28"/>
+        </w:rPr>
+      </w:pPr>
+      <w:r>
+        <w:rPr>
+          <w:b/>
+          <w:bCs/>
+          <w:sz w:val="28"/>
+          <w:szCs w:val="28"/>
+        </w:rPr>
+        <w:t>Activity:02 Use Case:</w:t>
+      </w:r>
+    </w:p>
+    <w:tbl>
+      <w:tblPr>
+        <w:tblStyle w:val="af2"/>
+        <w:tblW w:w="9096" w:type="dxa"/>
+        <w:tblInd w:w="0" w:type="dxa"/>
+        <w:tblLook w:val="04A0" w:firstRow="1" w:lastRow="0" w:firstColumn="1" w:lastColumn="0" w:noHBand="0" w:noVBand="1"/>
+      </w:tblPr>
+      <w:tblGrid>
+        <w:gridCol w:w="718"/>
+        <w:gridCol w:w="3442"/>
+        <w:gridCol w:w="4936"/>
+      </w:tblGrid>
+      <w:tr>
+        <w:trPr>
+          <w:trHeight w:val="247"/>
+        </w:trPr>
+        <w:tc>
+          <w:tcPr>
+            <w:tcW w:w="718" w:type="dxa"/>
+            <w:tcBorders>
+              <w:top w:val="single" w:sz="4" w:space="0" w:color="auto"/>
+              <w:left w:val="single" w:sz="4" w:space="0" w:color="auto"/>
+              <w:bottom w:val="single" w:sz="4" w:space="0" w:color="auto"/>
+              <w:right w:val="single" w:sz="4" w:space="0" w:color="auto"/>
+            </w:tcBorders>
+            <w:hideMark/>
+          </w:tcPr>
+          <w:p>
+            <w:pPr>
+              <w:rPr>
+                <w:b/>
+                <w:bCs/>
+                <w:sz w:val="24"/>
+                <w:szCs w:val="24"/>
+              </w:rPr>
+            </w:pPr>
+            <w:r>
+              <w:rPr>
+                <w:b/>
+                <w:bCs/>
+                <w:sz w:val="24"/>
+                <w:szCs w:val="24"/>
+              </w:rPr>
+              <w:t>Sr.#</w:t>
+            </w:r>
+          </w:p>
+        </w:tc>
+        <w:tc>
+          <w:tcPr>
+            <w:tcW w:w="3442" w:type="dxa"/>
+            <w:tcBorders>
+              <w:top w:val="single" w:sz="4" w:space="0" w:color="auto"/>
+              <w:left w:val="single" w:sz="4" w:space="0" w:color="auto"/>
+              <w:bottom w:val="single" w:sz="4" w:space="0" w:color="auto"/>
+              <w:right w:val="single" w:sz="4" w:space="0" w:color="auto"/>
+            </w:tcBorders>
+            <w:hideMark/>
+          </w:tcPr>
+          <w:p>
+            <w:pPr>
+              <w:rPr>
+                <w:b/>
+                <w:bCs/>
+                <w:sz w:val="24"/>
+                <w:szCs w:val="24"/>
+              </w:rPr>
+            </w:pPr>
+            <w:r>
+              <w:rPr>
+                <w:b/>
+                <w:bCs/>
+                <w:sz w:val="24"/>
+                <w:szCs w:val="24"/>
+              </w:rPr>
+              <w:t>Use Case</w:t>
+            </w:r>
+          </w:p>
+        </w:tc>
+        <w:tc>
+          <w:tcPr>
+            <w:tcW w:w="4936" w:type="dxa"/>
+            <w:tcBorders>
+              <w:top w:val="single" w:sz="4" w:space="0" w:color="auto"/>
+              <w:left w:val="single" w:sz="4" w:space="0" w:color="auto"/>
+              <w:bottom w:val="single" w:sz="4" w:space="0" w:color="auto"/>
+              <w:right w:val="single" w:sz="4" w:space="0" w:color="auto"/>
+            </w:tcBorders>
+            <w:hideMark/>
+          </w:tcPr>
+          <w:p>
+            <w:pPr>
+              <w:rPr>
+                <w:b/>
+                <w:bCs/>
+                <w:sz w:val="24"/>
+                <w:szCs w:val="24"/>
+              </w:rPr>
+            </w:pPr>
+            <w:r>
+              <w:rPr>
+                <w:b/>
+                <w:bCs/>
+                <w:sz w:val="24"/>
+                <w:szCs w:val="24"/>
+              </w:rPr>
+              <w:t>Description</w:t>
+            </w:r>
+          </w:p>
+        </w:tc>
+      </w:tr>
+      <w:tr>
+        <w:trPr>
+          <w:trHeight w:val="247"/>
+        </w:trPr>
+        <w:tc>
+          <w:tcPr>
+            <w:tcW w:w="718" w:type="dxa"/>
+            <w:tcBorders>
+              <w:top w:val="single" w:sz="4" w:space="0" w:color="auto"/>
+              <w:left w:val="single" w:sz="4" w:space="0" w:color="auto"/>
+              <w:bottom w:val="single" w:sz="4" w:space="0" w:color="auto"/>
+              <w:right w:val="single" w:sz="4" w:space="0" w:color="auto"/>
+            </w:tcBorders>
+            <w:hideMark/>
+          </w:tcPr>
+          <w:p>
+            <w:r>
+              <w:t>01</w:t>
+            </w:r>
+          </w:p>
+        </w:tc>
+        <w:tc>
+          <w:tcPr>
+            <w:tcW w:w="3442" w:type="dxa"/>
+            <w:tcBorders>
+              <w:top w:val="single" w:sz="4" w:space="0" w:color="auto"/>
+              <w:left w:val="single" w:sz="4" w:space="0" w:color="auto"/>
+              <w:bottom w:val="single" w:sz="4" w:space="0" w:color="auto"/>
+              <w:right w:val="single" w:sz="4" w:space="0" w:color="auto"/>
+            </w:tcBorders>
+            <w:hideMark/>
+          </w:tcPr>
+          <w:p>
+            <w:r>
+              <w:t>General Search of VSAD</w:t>
+            </w:r>
+          </w:p>
+        </w:tc>
+        <w:tc>
+          <w:tcPr>
+            <w:tcW w:w="4936" w:type="dxa"/>
+            <w:tcBorders>
+              <w:top w:val="single" w:sz="4" w:space="0" w:color="auto"/>
+              <w:left w:val="single" w:sz="4" w:space="0" w:color="auto"/>
+              <w:bottom w:val="single" w:sz="4" w:space="0" w:color="auto"/>
+              <w:right w:val="single" w:sz="4" w:space="0" w:color="auto"/>
+            </w:tcBorders>
+            <w:hideMark/>
+          </w:tcPr>
+          <w:p>
+            <w:r>
+              <w:t xml:space="preserve">Filter-less search on VSAD using the </w:t>
+            </w:r>
+            <w:proofErr w:type="spellStart"/>
+            <w:r>
+              <w:t>DAaV</w:t>
+            </w:r>
+            <w:proofErr w:type="spellEnd"/>
+            <w:r>
+              <w:t xml:space="preserve"> tool returns random results.</w:t>
+            </w:r>
+          </w:p>
+        </w:tc>
+      </w:tr>
+      <w:tr>
+        <w:trPr>
+          <w:trHeight w:val="241"/>
+        </w:trPr>
+        <w:tc>
+          <w:tcPr>
+            <w:tcW w:w="718" w:type="dxa"/>
+            <w:tcBorders>
+              <w:top w:val="single" w:sz="4" w:space="0" w:color="auto"/>
+              <w:left w:val="single" w:sz="4" w:space="0" w:color="auto"/>
+              <w:bottom w:val="single" w:sz="4" w:space="0" w:color="auto"/>
+              <w:right w:val="single" w:sz="4" w:space="0" w:color="auto"/>
+            </w:tcBorders>
+            <w:hideMark/>
+          </w:tcPr>
+          <w:p>
+            <w:r>
+              <w:t>02</w:t>
+            </w:r>
+          </w:p>
+        </w:tc>
+        <w:tc>
+          <w:tcPr>
+            <w:tcW w:w="3442" w:type="dxa"/>
+            <w:tcBorders>
+              <w:top w:val="single" w:sz="4" w:space="0" w:color="auto"/>
+              <w:left w:val="single" w:sz="4" w:space="0" w:color="auto"/>
+              <w:bottom w:val="single" w:sz="4" w:space="0" w:color="auto"/>
+              <w:right w:val="single" w:sz="4" w:space="0" w:color="auto"/>
+            </w:tcBorders>
+            <w:hideMark/>
+          </w:tcPr>
+          <w:p>
+            <w:r>
+              <w:t xml:space="preserve">Apply </w:t>
+            </w:r>
+            <w:r>
+              <w:rPr>
+                <w:i/>
+                <w:iCs/>
+              </w:rPr>
+              <w:t xml:space="preserve">Data &amp; Time </w:t>
+            </w:r>
+            <w:r>
+              <w:t>search filter</w:t>
+            </w:r>
+          </w:p>
+        </w:tc>
+        <w:tc>
+          <w:tcPr>
+            <w:tcW w:w="4936" w:type="dxa"/>
+            <w:tcBorders>
+              <w:top w:val="single" w:sz="4" w:space="0" w:color="auto"/>
+              <w:left w:val="single" w:sz="4" w:space="0" w:color="auto"/>
+              <w:bottom w:val="single" w:sz="4" w:space="0" w:color="auto"/>
+              <w:right w:val="single" w:sz="4" w:space="0" w:color="auto"/>
+            </w:tcBorders>
+            <w:hideMark/>
+          </w:tcPr>
+          <w:p>
+            <w:r>
+              <w:t xml:space="preserve">Time &amp; Date filter will return results within selected </w:t>
+            </w:r>
+            <w:proofErr w:type="gramStart"/>
+            <w:r>
+              <w:t>time period</w:t>
+            </w:r>
+            <w:proofErr w:type="gramEnd"/>
+            <w:r>
+              <w:t xml:space="preserve"> for analysis.</w:t>
+            </w:r>
+          </w:p>
+        </w:tc>
+      </w:tr>
+      <w:tr>
+        <w:trPr>
+          <w:trHeight w:val="241"/>
+        </w:trPr>
+        <w:tc>
+          <w:tcPr>
+            <w:tcW w:w="718" w:type="dxa"/>
+            <w:tcBorders>
+              <w:top w:val="single" w:sz="4" w:space="0" w:color="auto"/>
+              <w:left w:val="single" w:sz="4" w:space="0" w:color="auto"/>
+              <w:bottom w:val="single" w:sz="4" w:space="0" w:color="auto"/>
+              <w:right w:val="single" w:sz="4" w:space="0" w:color="auto"/>
+            </w:tcBorders>
+            <w:hideMark/>
+          </w:tcPr>
+          <w:p>
+            <w:r>
+              <w:t>03</w:t>
+            </w:r>
+          </w:p>
+        </w:tc>
+        <w:tc>
+          <w:tcPr>
+            <w:tcW w:w="3442" w:type="dxa"/>
+            <w:tcBorders>
+              <w:top w:val="single" w:sz="4" w:space="0" w:color="auto"/>
+              <w:left w:val="single" w:sz="4" w:space="0" w:color="auto"/>
+              <w:bottom w:val="single" w:sz="4" w:space="0" w:color="auto"/>
+              <w:right w:val="single" w:sz="4" w:space="0" w:color="auto"/>
+            </w:tcBorders>
+            <w:hideMark/>
+          </w:tcPr>
+          <w:p>
+            <w:r>
+              <w:t xml:space="preserve">Apply </w:t>
+            </w:r>
+            <w:r>
+              <w:rPr>
+                <w:i/>
+                <w:iCs/>
+              </w:rPr>
+              <w:t>Keywords</w:t>
+            </w:r>
+            <w:r>
+              <w:t xml:space="preserve"> based search filter</w:t>
+            </w:r>
+          </w:p>
+        </w:tc>
+        <w:tc>
+          <w:tcPr>
+            <w:tcW w:w="4936" w:type="dxa"/>
+            <w:tcBorders>
+              <w:top w:val="single" w:sz="4" w:space="0" w:color="auto"/>
+              <w:left w:val="single" w:sz="4" w:space="0" w:color="auto"/>
+              <w:bottom w:val="single" w:sz="4" w:space="0" w:color="auto"/>
+              <w:right w:val="single" w:sz="4" w:space="0" w:color="auto"/>
+            </w:tcBorders>
+            <w:hideMark/>
+          </w:tcPr>
+          <w:p>
+            <w:r>
+              <w:t>Keywords filter will return targeted search results for analysis.</w:t>
+            </w:r>
+          </w:p>
+        </w:tc>
+      </w:tr>
+      <w:tr>
+        <w:trPr>
+          <w:trHeight w:val="241"/>
+        </w:trPr>
+        <w:tc>
+          <w:tcPr>
+            <w:tcW w:w="718" w:type="dxa"/>
+            <w:tcBorders>
+              <w:top w:val="single" w:sz="4" w:space="0" w:color="auto"/>
+              <w:left w:val="single" w:sz="4" w:space="0" w:color="auto"/>
+              <w:bottom w:val="single" w:sz="4" w:space="0" w:color="auto"/>
+              <w:right w:val="single" w:sz="4" w:space="0" w:color="auto"/>
+            </w:tcBorders>
+            <w:hideMark/>
+          </w:tcPr>
+          <w:p>
+            <w:r>
+              <w:t>04</w:t>
+            </w:r>
+          </w:p>
+        </w:tc>
+        <w:tc>
+          <w:tcPr>
+            <w:tcW w:w="3442" w:type="dxa"/>
+            <w:tcBorders>
+              <w:top w:val="single" w:sz="4" w:space="0" w:color="auto"/>
+              <w:left w:val="single" w:sz="4" w:space="0" w:color="auto"/>
+              <w:bottom w:val="single" w:sz="4" w:space="0" w:color="auto"/>
+              <w:right w:val="single" w:sz="4" w:space="0" w:color="auto"/>
+            </w:tcBorders>
+            <w:hideMark/>
+          </w:tcPr>
+          <w:p>
+            <w:r>
+              <w:t xml:space="preserve">Apply </w:t>
+            </w:r>
+            <w:r>
+              <w:rPr>
+                <w:i/>
+                <w:iCs/>
+              </w:rPr>
+              <w:t>Accident Daily Trends</w:t>
+            </w:r>
+            <w:r>
+              <w:t xml:space="preserve"> filter</w:t>
+            </w:r>
+          </w:p>
+        </w:tc>
+        <w:tc>
+          <w:tcPr>
+            <w:tcW w:w="4936" w:type="dxa"/>
+            <w:tcBorders>
+              <w:top w:val="single" w:sz="4" w:space="0" w:color="auto"/>
+              <w:left w:val="single" w:sz="4" w:space="0" w:color="auto"/>
+              <w:bottom w:val="single" w:sz="4" w:space="0" w:color="auto"/>
+              <w:right w:val="single" w:sz="4" w:space="0" w:color="auto"/>
+            </w:tcBorders>
+            <w:hideMark/>
+          </w:tcPr>
+          <w:p>
+            <w:r>
+              <w:t>Daily Trend filter will return search results, sorted by time of day.</w:t>
+            </w:r>
+          </w:p>
+        </w:tc>
+      </w:tr>
+      <w:tr>
+        <w:trPr>
+          <w:trHeight w:val="241"/>
+        </w:trPr>
+        <w:tc>
+          <w:tcPr>
+            <w:tcW w:w="718" w:type="dxa"/>
+            <w:tcBorders>
+              <w:top w:val="single" w:sz="4" w:space="0" w:color="auto"/>
+              <w:left w:val="single" w:sz="4" w:space="0" w:color="auto"/>
+              <w:bottom w:val="single" w:sz="4" w:space="0" w:color="auto"/>
+              <w:right w:val="single" w:sz="4" w:space="0" w:color="auto"/>
+            </w:tcBorders>
+            <w:hideMark/>
+          </w:tcPr>
+          <w:p>
+            <w:r>
+              <w:t>05</w:t>
+            </w:r>
+          </w:p>
+        </w:tc>
+        <w:tc>
+          <w:tcPr>
+            <w:tcW w:w="3442" w:type="dxa"/>
+            <w:tcBorders>
+              <w:top w:val="single" w:sz="4" w:space="0" w:color="auto"/>
+              <w:left w:val="single" w:sz="4" w:space="0" w:color="auto"/>
+              <w:bottom w:val="single" w:sz="4" w:space="0" w:color="auto"/>
+              <w:right w:val="single" w:sz="4" w:space="0" w:color="auto"/>
+            </w:tcBorders>
+            <w:hideMark/>
+          </w:tcPr>
+          <w:p>
+            <w:r>
+              <w:t xml:space="preserve">Apply </w:t>
+            </w:r>
+            <w:r>
+              <w:rPr>
+                <w:i/>
+                <w:iCs/>
+              </w:rPr>
+              <w:t>Dark Street Lights</w:t>
+            </w:r>
+            <w:r>
+              <w:t xml:space="preserve"> filter</w:t>
+            </w:r>
+          </w:p>
+        </w:tc>
+        <w:tc>
+          <w:tcPr>
+            <w:tcW w:w="4936" w:type="dxa"/>
+            <w:tcBorders>
+              <w:top w:val="single" w:sz="4" w:space="0" w:color="auto"/>
+              <w:left w:val="single" w:sz="4" w:space="0" w:color="auto"/>
+              <w:bottom w:val="single" w:sz="4" w:space="0" w:color="auto"/>
+              <w:right w:val="single" w:sz="4" w:space="0" w:color="auto"/>
+            </w:tcBorders>
+            <w:hideMark/>
+          </w:tcPr>
+          <w:p>
+            <w:r>
+              <w:t xml:space="preserve">Dark Street lights filter will modify search results, based on if it was dark and </w:t>
+            </w:r>
+            <w:proofErr w:type="gramStart"/>
+            <w:r>
+              <w:t>street lights</w:t>
+            </w:r>
+            <w:proofErr w:type="gramEnd"/>
+            <w:r>
+              <w:t xml:space="preserve"> were on or off.</w:t>
+            </w:r>
+          </w:p>
+        </w:tc>
+      </w:tr>
+      <w:tr>
+        <w:trPr>
+          <w:trHeight w:val="241"/>
+        </w:trPr>
+        <w:tc>
+          <w:tcPr>
+            <w:tcW w:w="718" w:type="dxa"/>
+            <w:tcBorders>
+              <w:top w:val="single" w:sz="4" w:space="0" w:color="auto"/>
+              <w:left w:val="single" w:sz="4" w:space="0" w:color="auto"/>
+              <w:bottom w:val="single" w:sz="4" w:space="0" w:color="auto"/>
+              <w:right w:val="single" w:sz="4" w:space="0" w:color="auto"/>
+            </w:tcBorders>
+            <w:hideMark/>
+          </w:tcPr>
+          <w:p>
+            <w:r>
+              <w:t>06</w:t>
+            </w:r>
+          </w:p>
+        </w:tc>
+        <w:tc>
+          <w:tcPr>
+            <w:tcW w:w="3442" w:type="dxa"/>
+            <w:tcBorders>
+              <w:top w:val="single" w:sz="4" w:space="0" w:color="auto"/>
+              <w:left w:val="single" w:sz="4" w:space="0" w:color="auto"/>
+              <w:bottom w:val="single" w:sz="4" w:space="0" w:color="auto"/>
+              <w:right w:val="single" w:sz="4" w:space="0" w:color="auto"/>
+            </w:tcBorders>
+            <w:hideMark/>
+          </w:tcPr>
+          <w:p>
+            <w:r>
+              <w:t xml:space="preserve">Check </w:t>
+            </w:r>
+            <w:r>
+              <w:rPr>
+                <w:i/>
+                <w:iCs/>
+              </w:rPr>
+              <w:t>Alcohol</w:t>
+            </w:r>
+            <w:r>
+              <w:t xml:space="preserve"> filter</w:t>
+            </w:r>
+          </w:p>
+        </w:tc>
+        <w:tc>
+          <w:tcPr>
+            <w:tcW w:w="4936" w:type="dxa"/>
+            <w:tcBorders>
+              <w:top w:val="single" w:sz="4" w:space="0" w:color="auto"/>
+              <w:left w:val="single" w:sz="4" w:space="0" w:color="auto"/>
+              <w:bottom w:val="single" w:sz="4" w:space="0" w:color="auto"/>
+              <w:right w:val="single" w:sz="4" w:space="0" w:color="auto"/>
+            </w:tcBorders>
+            <w:hideMark/>
+          </w:tcPr>
+          <w:p>
+            <w:r>
+              <w:t>Alcohol time filter will modify search results, based on if alcohol was a factor</w:t>
+            </w:r>
+          </w:p>
+        </w:tc>
+      </w:tr>
+      <w:tr>
+        <w:trPr>
+          <w:trHeight w:val="247"/>
+        </w:trPr>
+        <w:tc>
+          <w:tcPr>
+            <w:tcW w:w="718" w:type="dxa"/>
+            <w:tcBorders>
+              <w:top w:val="single" w:sz="4" w:space="0" w:color="auto"/>
+              <w:left w:val="single" w:sz="4" w:space="0" w:color="auto"/>
+              <w:bottom w:val="single" w:sz="4" w:space="0" w:color="auto"/>
+              <w:right w:val="single" w:sz="4" w:space="0" w:color="auto"/>
+            </w:tcBorders>
+            <w:hideMark/>
+          </w:tcPr>
+          <w:p>
+            <w:r>
+              <w:t>07</w:t>
+            </w:r>
+          </w:p>
+        </w:tc>
+        <w:tc>
+          <w:tcPr>
+            <w:tcW w:w="3442" w:type="dxa"/>
+            <w:tcBorders>
+              <w:top w:val="single" w:sz="4" w:space="0" w:color="auto"/>
+              <w:left w:val="single" w:sz="4" w:space="0" w:color="auto"/>
+              <w:bottom w:val="single" w:sz="4" w:space="0" w:color="auto"/>
+              <w:right w:val="single" w:sz="4" w:space="0" w:color="auto"/>
+            </w:tcBorders>
+            <w:hideMark/>
+          </w:tcPr>
+          <w:p>
+            <w:r>
+              <w:t>Analyse Output</w:t>
+            </w:r>
+          </w:p>
+        </w:tc>
+        <w:tc>
+          <w:tcPr>
+            <w:tcW w:w="4936" w:type="dxa"/>
+            <w:tcBorders>
+              <w:top w:val="single" w:sz="4" w:space="0" w:color="auto"/>
+              <w:left w:val="single" w:sz="4" w:space="0" w:color="auto"/>
+              <w:bottom w:val="single" w:sz="4" w:space="0" w:color="auto"/>
+              <w:right w:val="single" w:sz="4" w:space="0" w:color="auto"/>
+            </w:tcBorders>
+            <w:hideMark/>
+          </w:tcPr>
+          <w:p>
+            <w:r>
+              <w:t>Selected filters will return specific search results based on selected filters.</w:t>
+            </w:r>
+          </w:p>
+        </w:tc>
+      </w:tr>
+      <w:tr>
+        <w:trPr>
+          <w:trHeight w:val="247"/>
+        </w:trPr>
+        <w:tc>
+          <w:tcPr>
+            <w:tcW w:w="718" w:type="dxa"/>
+            <w:tcBorders>
+              <w:top w:val="single" w:sz="4" w:space="0" w:color="auto"/>
+              <w:left w:val="single" w:sz="4" w:space="0" w:color="auto"/>
+              <w:bottom w:val="single" w:sz="4" w:space="0" w:color="auto"/>
+              <w:right w:val="single" w:sz="4" w:space="0" w:color="auto"/>
+            </w:tcBorders>
+            <w:hideMark/>
+          </w:tcPr>
+          <w:p>
+            <w:r>
+              <w:t>08</w:t>
+            </w:r>
+          </w:p>
+        </w:tc>
+        <w:tc>
+          <w:tcPr>
+            <w:tcW w:w="3442" w:type="dxa"/>
+            <w:tcBorders>
+              <w:top w:val="single" w:sz="4" w:space="0" w:color="auto"/>
+              <w:left w:val="single" w:sz="4" w:space="0" w:color="auto"/>
+              <w:bottom w:val="single" w:sz="4" w:space="0" w:color="auto"/>
+              <w:right w:val="single" w:sz="4" w:space="0" w:color="auto"/>
+            </w:tcBorders>
+            <w:hideMark/>
+          </w:tcPr>
+          <w:p>
+            <w:r>
+              <w:t>Visualize Output on Charts</w:t>
+            </w:r>
+          </w:p>
+        </w:tc>
+        <w:tc>
+          <w:tcPr>
+            <w:tcW w:w="4936" w:type="dxa"/>
+            <w:tcBorders>
+              <w:top w:val="single" w:sz="4" w:space="0" w:color="auto"/>
+              <w:left w:val="single" w:sz="4" w:space="0" w:color="auto"/>
+              <w:bottom w:val="single" w:sz="4" w:space="0" w:color="auto"/>
+              <w:right w:val="single" w:sz="4" w:space="0" w:color="auto"/>
+            </w:tcBorders>
+            <w:hideMark/>
+          </w:tcPr>
+          <w:p>
+            <w:r>
+              <w:t>Output Chart generate charts from the search results returned from selected filters.</w:t>
+            </w:r>
+          </w:p>
+        </w:tc>
+      </w:tr>
+      <w:tr>
+        <w:trPr>
+          <w:trHeight w:val="247"/>
+        </w:trPr>
+        <w:tc>
+          <w:tcPr>
+            <w:tcW w:w="718" w:type="dxa"/>
+            <w:tcBorders>
+              <w:top w:val="single" w:sz="4" w:space="0" w:color="auto"/>
+              <w:left w:val="single" w:sz="4" w:space="0" w:color="auto"/>
+              <w:bottom w:val="single" w:sz="4" w:space="0" w:color="auto"/>
+              <w:right w:val="single" w:sz="4" w:space="0" w:color="auto"/>
+            </w:tcBorders>
+            <w:hideMark/>
+          </w:tcPr>
+          <w:p>
+            <w:r>
+              <w:t>09</w:t>
+            </w:r>
+          </w:p>
+        </w:tc>
+        <w:tc>
+          <w:tcPr>
+            <w:tcW w:w="3442" w:type="dxa"/>
+            <w:tcBorders>
+              <w:top w:val="single" w:sz="4" w:space="0" w:color="auto"/>
+              <w:left w:val="single" w:sz="4" w:space="0" w:color="auto"/>
+              <w:bottom w:val="single" w:sz="4" w:space="0" w:color="auto"/>
+              <w:right w:val="single" w:sz="4" w:space="0" w:color="auto"/>
+            </w:tcBorders>
+            <w:hideMark/>
+          </w:tcPr>
+          <w:p>
+            <w:r>
+              <w:t>Recommendation for Travel</w:t>
+            </w:r>
+          </w:p>
+        </w:tc>
+        <w:tc>
+          <w:tcPr>
+            <w:tcW w:w="4936" w:type="dxa"/>
+            <w:tcBorders>
+              <w:top w:val="single" w:sz="4" w:space="0" w:color="auto"/>
+              <w:left w:val="single" w:sz="4" w:space="0" w:color="auto"/>
+              <w:bottom w:val="single" w:sz="4" w:space="0" w:color="auto"/>
+              <w:right w:val="single" w:sz="4" w:space="0" w:color="auto"/>
+            </w:tcBorders>
+            <w:hideMark/>
+          </w:tcPr>
+          <w:p>
+            <w:r>
+              <w:t xml:space="preserve">Travel recommendations will return safest </w:t>
+            </w:r>
+            <w:proofErr w:type="gramStart"/>
+            <w:r>
+              <w:t>time period</w:t>
+            </w:r>
+            <w:proofErr w:type="gramEnd"/>
+            <w:r>
+              <w:t xml:space="preserve"> (least accidents) to travel to selected location</w:t>
+            </w:r>
+          </w:p>
+        </w:tc>
+      </w:tr>
+      <w:tr>
+        <w:trPr>
+          <w:trHeight w:val="241"/>
+        </w:trPr>
+        <w:tc>
+          <w:tcPr>
+            <w:tcW w:w="718" w:type="dxa"/>
+            <w:tcBorders>
+              <w:top w:val="single" w:sz="4" w:space="0" w:color="auto"/>
+              <w:left w:val="single" w:sz="4" w:space="0" w:color="auto"/>
+              <w:bottom w:val="single" w:sz="4" w:space="0" w:color="auto"/>
+              <w:right w:val="single" w:sz="4" w:space="0" w:color="auto"/>
+            </w:tcBorders>
+            <w:hideMark/>
+          </w:tcPr>
+          <w:p>
+            <w:r>
+              <w:t>10</w:t>
+            </w:r>
+          </w:p>
+        </w:tc>
+        <w:tc>
+          <w:tcPr>
+            <w:tcW w:w="3442" w:type="dxa"/>
+            <w:tcBorders>
+              <w:top w:val="single" w:sz="4" w:space="0" w:color="auto"/>
+              <w:left w:val="single" w:sz="4" w:space="0" w:color="auto"/>
+              <w:bottom w:val="single" w:sz="4" w:space="0" w:color="auto"/>
+              <w:right w:val="single" w:sz="4" w:space="0" w:color="auto"/>
+            </w:tcBorders>
+            <w:hideMark/>
+          </w:tcPr>
+          <w:p>
+            <w:r>
+              <w:t xml:space="preserve">Accidents Comparison </w:t>
+            </w:r>
+          </w:p>
+        </w:tc>
+        <w:tc>
+          <w:tcPr>
+            <w:tcW w:w="4936" w:type="dxa"/>
+            <w:tcBorders>
+              <w:top w:val="single" w:sz="4" w:space="0" w:color="auto"/>
+              <w:left w:val="single" w:sz="4" w:space="0" w:color="auto"/>
+              <w:bottom w:val="single" w:sz="4" w:space="0" w:color="auto"/>
+              <w:right w:val="single" w:sz="4" w:space="0" w:color="auto"/>
+            </w:tcBorders>
+            <w:hideMark/>
+          </w:tcPr>
+          <w:p>
+            <w:r>
+              <w:t>Accidents Comparison will return results based on selected filters for two selected locations for comparison</w:t>
+            </w:r>
+          </w:p>
+        </w:tc>
+      </w:tr>
+    </w:tbl>
     <w:p/>
     <w:sectPr>
       <w:pgSz w:w="11906" w:h="16838"/>
@@ -3537,6 +4953,116 @@
     </w:lvl>
   </w:abstractNum>
   <w:abstractNum w:abstractNumId="4" w15:restartNumberingAfterBreak="0">
+    <w:nsid w:val="2F5474A8"/>
+    <w:multiLevelType w:val="hybridMultilevel"/>
+    <w:tmpl w:val="65C6BE9E"/>
+    <w:lvl w:ilvl="0" w:tplc="0C09000F">
+      <w:start w:val="1"/>
+      <w:numFmt w:val="decimal"/>
+      <w:lvlText w:val="%1."/>
+      <w:lvlJc w:val="left"/>
+      <w:pPr>
+        <w:ind w:left="720" w:hanging="360"/>
+      </w:pPr>
+    </w:lvl>
+    <w:lvl w:ilvl="1" w:tplc="FFFFFFFF">
+      <w:start w:val="1"/>
+      <w:numFmt w:val="bullet"/>
+      <w:lvlText w:val="o"/>
+      <w:lvlJc w:val="left"/>
+      <w:pPr>
+        <w:ind w:left="1440" w:hanging="360"/>
+      </w:pPr>
+      <w:rPr>
+        <w:rFonts w:ascii="Courier New" w:hAnsi="Courier New" w:cs="Courier New" w:hint="default"/>
+      </w:rPr>
+    </w:lvl>
+    <w:lvl w:ilvl="2" w:tplc="FFFFFFFF">
+      <w:start w:val="1"/>
+      <w:numFmt w:val="bullet"/>
+      <w:lvlText w:val=""/>
+      <w:lvlJc w:val="left"/>
+      <w:pPr>
+        <w:ind w:left="2160" w:hanging="360"/>
+      </w:pPr>
+      <w:rPr>
+        <w:rFonts w:ascii="Wingdings" w:hAnsi="Wingdings" w:hint="default"/>
+      </w:rPr>
+    </w:lvl>
+    <w:lvl w:ilvl="3" w:tplc="FFFFFFFF">
+      <w:start w:val="1"/>
+      <w:numFmt w:val="bullet"/>
+      <w:lvlText w:val=""/>
+      <w:lvlJc w:val="left"/>
+      <w:pPr>
+        <w:ind w:left="2880" w:hanging="360"/>
+      </w:pPr>
+      <w:rPr>
+        <w:rFonts w:ascii="Symbol" w:hAnsi="Symbol" w:hint="default"/>
+      </w:rPr>
+    </w:lvl>
+    <w:lvl w:ilvl="4" w:tplc="FFFFFFFF">
+      <w:start w:val="1"/>
+      <w:numFmt w:val="bullet"/>
+      <w:lvlText w:val="o"/>
+      <w:lvlJc w:val="left"/>
+      <w:pPr>
+        <w:ind w:left="3600" w:hanging="360"/>
+      </w:pPr>
+      <w:rPr>
+        <w:rFonts w:ascii="Courier New" w:hAnsi="Courier New" w:cs="Courier New" w:hint="default"/>
+      </w:rPr>
+    </w:lvl>
+    <w:lvl w:ilvl="5" w:tplc="FFFFFFFF">
+      <w:start w:val="1"/>
+      <w:numFmt w:val="bullet"/>
+      <w:lvlText w:val=""/>
+      <w:lvlJc w:val="left"/>
+      <w:pPr>
+        <w:ind w:left="4320" w:hanging="360"/>
+      </w:pPr>
+      <w:rPr>
+        <w:rFonts w:ascii="Wingdings" w:hAnsi="Wingdings" w:hint="default"/>
+      </w:rPr>
+    </w:lvl>
+    <w:lvl w:ilvl="6" w:tplc="FFFFFFFF">
+      <w:start w:val="1"/>
+      <w:numFmt w:val="bullet"/>
+      <w:lvlText w:val=""/>
+      <w:lvlJc w:val="left"/>
+      <w:pPr>
+        <w:ind w:left="5040" w:hanging="360"/>
+      </w:pPr>
+      <w:rPr>
+        <w:rFonts w:ascii="Symbol" w:hAnsi="Symbol" w:hint="default"/>
+      </w:rPr>
+    </w:lvl>
+    <w:lvl w:ilvl="7" w:tplc="FFFFFFFF">
+      <w:start w:val="1"/>
+      <w:numFmt w:val="bullet"/>
+      <w:lvlText w:val="o"/>
+      <w:lvlJc w:val="left"/>
+      <w:pPr>
+        <w:ind w:left="5760" w:hanging="360"/>
+      </w:pPr>
+      <w:rPr>
+        <w:rFonts w:ascii="Courier New" w:hAnsi="Courier New" w:cs="Courier New" w:hint="default"/>
+      </w:rPr>
+    </w:lvl>
+    <w:lvl w:ilvl="8" w:tplc="FFFFFFFF">
+      <w:start w:val="1"/>
+      <w:numFmt w:val="bullet"/>
+      <w:lvlText w:val=""/>
+      <w:lvlJc w:val="left"/>
+      <w:pPr>
+        <w:ind w:left="6480" w:hanging="360"/>
+      </w:pPr>
+      <w:rPr>
+        <w:rFonts w:ascii="Wingdings" w:hAnsi="Wingdings" w:hint="default"/>
+      </w:rPr>
+    </w:lvl>
+  </w:abstractNum>
+  <w:abstractNum w:abstractNumId="5" w15:restartNumberingAfterBreak="0">
     <w:nsid w:val="35D14F8A"/>
     <w:multiLevelType w:val="hybridMultilevel"/>
     <w:tmpl w:val="D6F04348"/>
@@ -3648,7 +5174,7 @@
       </w:rPr>
     </w:lvl>
   </w:abstractNum>
-  <w:abstractNum w:abstractNumId="5" w15:restartNumberingAfterBreak="0">
+  <w:abstractNum w:abstractNumId="6" w15:restartNumberingAfterBreak="0">
     <w:nsid w:val="375D36C8"/>
     <w:multiLevelType w:val="multilevel"/>
     <w:tmpl w:val="CF405D9C"/>
@@ -3761,7 +5287,7 @@
       </w:rPr>
     </w:lvl>
   </w:abstractNum>
-  <w:abstractNum w:abstractNumId="6" w15:restartNumberingAfterBreak="0">
+  <w:abstractNum w:abstractNumId="7" w15:restartNumberingAfterBreak="0">
     <w:nsid w:val="40496463"/>
     <w:multiLevelType w:val="hybridMultilevel"/>
     <w:tmpl w:val="4DB824B4"/>
@@ -3872,7 +5398,7 @@
       </w:rPr>
     </w:lvl>
   </w:abstractNum>
-  <w:abstractNum w:abstractNumId="7" w15:restartNumberingAfterBreak="0">
+  <w:abstractNum w:abstractNumId="8" w15:restartNumberingAfterBreak="0">
     <w:nsid w:val="5F2F4805"/>
     <w:multiLevelType w:val="hybridMultilevel"/>
     <w:tmpl w:val="50589F4C"/>
@@ -3985,7 +5511,7 @@
       </w:rPr>
     </w:lvl>
   </w:abstractNum>
-  <w:abstractNum w:abstractNumId="8" w15:restartNumberingAfterBreak="0">
+  <w:abstractNum w:abstractNumId="9" w15:restartNumberingAfterBreak="0">
     <w:nsid w:val="615847FC"/>
     <w:multiLevelType w:val="multilevel"/>
     <w:tmpl w:val="D042F952"/>
@@ -4106,7 +5632,7 @@
       </w:rPr>
     </w:lvl>
   </w:abstractNum>
-  <w:abstractNum w:abstractNumId="9" w15:restartNumberingAfterBreak="0">
+  <w:abstractNum w:abstractNumId="10" w15:restartNumberingAfterBreak="0">
     <w:nsid w:val="765D23A3"/>
     <w:multiLevelType w:val="multilevel"/>
     <w:tmpl w:val="D2A25216"/>
@@ -4219,7 +5745,7 @@
       </w:rPr>
     </w:lvl>
   </w:abstractNum>
-  <w:abstractNum w:abstractNumId="10" w15:restartNumberingAfterBreak="0">
+  <w:abstractNum w:abstractNumId="11" w15:restartNumberingAfterBreak="0">
     <w:nsid w:val="7A6E2037"/>
     <w:multiLevelType w:val="hybridMultilevel"/>
     <w:tmpl w:val="0C3CAD58"/>
@@ -4333,16 +5859,16 @@
     </w:lvl>
   </w:abstractNum>
   <w:num w:numId="1" w16cid:durableId="147941340">
-    <w:abstractNumId w:val="5"/>
+    <w:abstractNumId w:val="6"/>
   </w:num>
   <w:num w:numId="2" w16cid:durableId="999194062">
-    <w:abstractNumId w:val="9"/>
+    <w:abstractNumId w:val="10"/>
   </w:num>
   <w:num w:numId="3" w16cid:durableId="1278567769">
     <w:abstractNumId w:val="0"/>
   </w:num>
   <w:num w:numId="4" w16cid:durableId="1141776436">
-    <w:abstractNumId w:val="7"/>
+    <w:abstractNumId w:val="8"/>
   </w:num>
   <w:num w:numId="5" w16cid:durableId="1440368114">
     <w:abstractNumId w:val="2"/>
@@ -4351,19 +5877,33 @@
     <w:abstractNumId w:val="1"/>
   </w:num>
   <w:num w:numId="7" w16cid:durableId="1297376290">
-    <w:abstractNumId w:val="10"/>
+    <w:abstractNumId w:val="11"/>
   </w:num>
   <w:num w:numId="8" w16cid:durableId="1898778550">
-    <w:abstractNumId w:val="8"/>
+    <w:abstractNumId w:val="9"/>
   </w:num>
   <w:num w:numId="9" w16cid:durableId="1831827491">
-    <w:abstractNumId w:val="4"/>
+    <w:abstractNumId w:val="5"/>
   </w:num>
   <w:num w:numId="10" w16cid:durableId="902645109">
-    <w:abstractNumId w:val="6"/>
+    <w:abstractNumId w:val="7"/>
   </w:num>
   <w:num w:numId="11" w16cid:durableId="1686857336">
     <w:abstractNumId w:val="3"/>
+  </w:num>
+  <w:num w:numId="12" w16cid:durableId="297613023">
+    <w:abstractNumId w:val="4"/>
+    <w:lvlOverride w:ilvl="0">
+      <w:startOverride w:val="1"/>
+    </w:lvlOverride>
+    <w:lvlOverride w:ilvl="1"/>
+    <w:lvlOverride w:ilvl="2"/>
+    <w:lvlOverride w:ilvl="3"/>
+    <w:lvlOverride w:ilvl="4"/>
+    <w:lvlOverride w:ilvl="5"/>
+    <w:lvlOverride w:ilvl="6"/>
+    <w:lvlOverride w:ilvl="7"/>
+    <w:lvlOverride w:ilvl="8"/>
   </w:num>
 </w:numbering>
 </file>
@@ -5465,6 +7005,26 @@
       <w:lang w:val="en-US"/>
     </w:rPr>
   </w:style>
+  <w:style w:type="table" w:styleId="af2">
+    <w:name w:val="Table Grid"/>
+    <w:basedOn w:val="a1"/>
+    <w:uiPriority w:val="39"/>
+    <w:rsid w:val="00A23E0A"/>
+    <w:pPr>
+      <w:spacing w:after="0" w:line="240" w:lineRule="auto"/>
+    </w:pPr>
+    <w:tblPr>
+      <w:tblInd w:w="0" w:type="nil"/>
+      <w:tblBorders>
+        <w:top w:val="single" w:sz="4" w:space="0" w:color="auto"/>
+        <w:left w:val="single" w:sz="4" w:space="0" w:color="auto"/>
+        <w:bottom w:val="single" w:sz="4" w:space="0" w:color="auto"/>
+        <w:right w:val="single" w:sz="4" w:space="0" w:color="auto"/>
+        <w:insideH w:val="single" w:sz="4" w:space="0" w:color="auto"/>
+        <w:insideV w:val="single" w:sz="4" w:space="0" w:color="auto"/>
+      </w:tblBorders>
+    </w:tblPr>
+  </w:style>
 </w:styles>
 </file>
 

</xml_diff>

<commit_message>
Structural & visual design done, Gantt chart Done
</commit_message>
<xml_diff>
--- a/Project Plan.docx
+++ b/Project Plan.docx
@@ -30,63 +30,71 @@
     <w:p>
       <w:pPr>
         <w:rPr>
-          <w:lang w:eastAsia="ko-KR"/>
-        </w:rPr>
-      </w:pPr>
-      <w:r>
-        <w:rPr>
-          <w:rFonts w:hint="eastAsia"/>
-          <w:lang w:eastAsia="ko-KR"/>
-        </w:rPr>
-        <w:t>J</w:t>
-      </w:r>
-      <w:r>
-        <w:rPr>
-          <w:lang w:eastAsia="ko-KR"/>
-        </w:rPr>
-        <w:t>aeseok Kim</w:t>
-      </w:r>
-    </w:p>
-    <w:p>
-      <w:pPr>
-        <w:rPr>
-          <w:rFonts w:hint="eastAsia"/>
-          <w:lang w:eastAsia="ko-KR"/>
-        </w:rPr>
-      </w:pPr>
+          <w:sz w:val="44"/>
+          <w:szCs w:val="44"/>
+        </w:rPr>
+      </w:pPr>
+      <w:r>
+        <w:rPr>
+          <w:sz w:val="44"/>
+          <w:szCs w:val="44"/>
+        </w:rPr>
+        <w:t>s5228571 Jaeseok Kim</w:t>
+      </w:r>
+    </w:p>
+    <w:p>
+      <w:pPr>
+        <w:rPr>
+          <w:sz w:val="44"/>
+          <w:szCs w:val="44"/>
+        </w:rPr>
+      </w:pPr>
+      <w:r>
+        <w:rPr>
+          <w:sz w:val="44"/>
+          <w:szCs w:val="44"/>
+        </w:rPr>
+        <w:t xml:space="preserve">s5274346 </w:t>
+      </w:r>
       <w:proofErr w:type="spellStart"/>
       <w:r>
         <w:rPr>
-          <w:rFonts w:hint="eastAsia"/>
-          <w:lang w:eastAsia="ko-KR"/>
-        </w:rPr>
-        <w:t>M</w:t>
-      </w:r>
-      <w:r>
-        <w:rPr>
-          <w:lang w:eastAsia="ko-KR"/>
-        </w:rPr>
-        <w:t>ausham</w:t>
+          <w:sz w:val="44"/>
+          <w:szCs w:val="44"/>
+        </w:rPr>
+        <w:t>Mausham</w:t>
       </w:r>
       <w:proofErr w:type="spellEnd"/>
       <w:r>
         <w:rPr>
-          <w:lang w:eastAsia="ko-KR"/>
+          <w:sz w:val="44"/>
+          <w:szCs w:val="44"/>
         </w:rPr>
         <w:t xml:space="preserve"> </w:t>
       </w:r>
       <w:proofErr w:type="spellStart"/>
       <w:r>
         <w:rPr>
-          <w:lang w:eastAsia="ko-KR"/>
+          <w:sz w:val="44"/>
+          <w:szCs w:val="44"/>
         </w:rPr>
         <w:t>Kafle</w:t>
       </w:r>
       <w:proofErr w:type="spellEnd"/>
     </w:p>
     <w:p>
-      <w:r>
-        <w:t>Sam Bate</w:t>
+      <w:pPr>
+        <w:rPr>
+          <w:sz w:val="44"/>
+          <w:szCs w:val="44"/>
+        </w:rPr>
+      </w:pPr>
+      <w:r>
+        <w:rPr>
+          <w:sz w:val="44"/>
+          <w:szCs w:val="44"/>
+        </w:rPr>
+        <w:t>s5105194 Sam Bate</w:t>
       </w:r>
     </w:p>
     <w:p>
@@ -2247,7 +2255,6 @@
         <w:pStyle w:val="af0"/>
         <w:ind w:left="1120"/>
         <w:rPr>
-          <w:rFonts w:hint="eastAsia"/>
           <w:lang w:eastAsia="ko-KR"/>
         </w:rPr>
       </w:pPr>
@@ -2273,7 +2280,6 @@
           <w:numId w:val="8"/>
         </w:numPr>
         <w:rPr>
-          <w:rFonts w:hint="eastAsia"/>
           <w:lang w:eastAsia="ko-KR"/>
         </w:rPr>
       </w:pPr>
@@ -2441,7 +2447,6 @@
           <w:numId w:val="8"/>
         </w:numPr>
         <w:rPr>
-          <w:rFonts w:hint="eastAsia"/>
           <w:lang w:eastAsia="ko-KR"/>
         </w:rPr>
       </w:pPr>
@@ -2610,7 +2615,6 @@
       <w:pPr>
         <w:ind w:left="1440" w:firstLine="720"/>
         <w:rPr>
-          <w:rFonts w:hint="eastAsia"/>
           <w:lang w:eastAsia="ko-KR"/>
         </w:rPr>
       </w:pPr>
@@ -2736,7 +2740,6 @@
         <w:pStyle w:val="af0"/>
         <w:ind w:left="1840"/>
         <w:rPr>
-          <w:rFonts w:hint="eastAsia"/>
           <w:lang w:eastAsia="ko-KR"/>
         </w:rPr>
       </w:pPr>
@@ -3421,28 +3424,53 @@
       </w:pPr>
     </w:p>
     <w:p>
-      <w:pPr>
-        <w:rPr>
-          <w:i/>
-          <w:color w:val="FF0000"/>
-        </w:rPr>
-      </w:pPr>
-      <w:r>
-        <w:rPr>
-          <w:i/>
-          <w:color w:val="FF0000"/>
-        </w:rPr>
-        <w:t>This section should contain your Gantt chart. The items in the Gantt chart should match the activity definition from section 3.</w:t>
-      </w:r>
-      <w:r>
-        <w:rPr>
-          <w:i/>
-          <w:color w:val="FF0000"/>
-        </w:rPr>
-        <w:t xml:space="preserve"> You should also submit your Gantt chart file separately.</w:t>
-      </w:r>
-    </w:p>
-    <w:p/>
+      <w:r>
+        <w:rPr>
+          <w:noProof/>
+        </w:rPr>
+        <w:drawing>
+          <wp:inline distT="0" distB="0" distL="0" distR="0" wp14:anchorId="2ED4AFF1" wp14:editId="02451ACD">
+            <wp:extent cx="5731510" cy="2750185"/>
+            <wp:effectExtent l="0" t="0" r="2540" b="0"/>
+            <wp:docPr id="1" name="그림 1"/>
+            <wp:cNvGraphicFramePr>
+              <a:graphicFrameLocks xmlns:a="http://schemas.openxmlformats.org/drawingml/2006/main" noChangeAspect="1"/>
+            </wp:cNvGraphicFramePr>
+            <a:graphic xmlns:a="http://schemas.openxmlformats.org/drawingml/2006/main">
+              <a:graphicData uri="http://schemas.openxmlformats.org/drawingml/2006/picture">
+                <pic:pic xmlns:pic="http://schemas.openxmlformats.org/drawingml/2006/picture">
+                  <pic:nvPicPr>
+                    <pic:cNvPr id="1" name="그림 1"/>
+                    <pic:cNvPicPr/>
+                  </pic:nvPicPr>
+                  <pic:blipFill>
+                    <a:blip r:embed="rId8">
+                      <a:extLst>
+                        <a:ext uri="{28A0092B-C50C-407E-A947-70E740481C1C}">
+                          <a14:useLocalDpi xmlns:a14="http://schemas.microsoft.com/office/drawing/2010/main" val="0"/>
+                        </a:ext>
+                      </a:extLst>
+                    </a:blip>
+                    <a:stretch>
+                      <a:fillRect/>
+                    </a:stretch>
+                  </pic:blipFill>
+                  <pic:spPr>
+                    <a:xfrm>
+                      <a:off x="0" y="0"/>
+                      <a:ext cx="5731510" cy="2750185"/>
+                    </a:xfrm>
+                    <a:prstGeom prst="rect">
+                      <a:avLst/>
+                    </a:prstGeom>
+                  </pic:spPr>
+                </pic:pic>
+              </a:graphicData>
+            </a:graphic>
+          </wp:inline>
+        </w:drawing>
+      </w:r>
+    </w:p>
     <w:sectPr>
       <w:pgSz w:w="11906" w:h="16838"/>
       <w:pgMar w:top="1440" w:right="1440" w:bottom="1440" w:left="1440" w:header="708" w:footer="708" w:gutter="0"/>
@@ -5532,6 +5560,7 @@
   <w:style w:type="character" w:default="1" w:styleId="a0">
     <w:name w:val="Default Paragraph Font"/>
     <w:uiPriority w:val="1"/>
+    <w:semiHidden/>
     <w:unhideWhenUsed/>
   </w:style>
   <w:style w:type="table" w:default="1" w:styleId="a1">

</xml_diff>